<commit_message>
Update resume. Delete redundant EE copy.
</commit_message>
<xml_diff>
--- a/assets/resume.docx
+++ b/assets/resume.docx
@@ -52,91 +52,6 @@
           <w:rFonts w:ascii="Arial" w:eastAsia="Arial" w:hAnsi="Arial" w:cs="Arial"/>
           <w:color w:val="7F7F7F" w:themeColor="text1" w:themeTint="80"/>
         </w:rPr>
-        <w:t>16233 14</w:t>
-      </w:r>
-      <w:r>
-        <w:rPr>
-          <w:rFonts w:ascii="Arial" w:eastAsia="Arial" w:hAnsi="Arial" w:cs="Arial"/>
-          <w:color w:val="7F7F7F" w:themeColor="text1" w:themeTint="80"/>
-          <w:vertAlign w:val="superscript"/>
-        </w:rPr>
-        <w:t xml:space="preserve">th </w:t>
-      </w:r>
-      <w:r>
-        <w:rPr>
-          <w:rFonts w:ascii="Arial" w:eastAsia="Arial" w:hAnsi="Arial" w:cs="Arial"/>
-          <w:color w:val="7F7F7F" w:themeColor="text1" w:themeTint="80"/>
-          <w:spacing w:val="-5"/>
-        </w:rPr>
-        <w:t>Ave NE</w:t>
-      </w:r>
-      <w:r>
-        <w:rPr>
-          <w:rFonts w:ascii="Arial" w:eastAsia="Arial" w:hAnsi="Arial" w:cs="Arial"/>
-          <w:color w:val="7F7F7F" w:themeColor="text1" w:themeTint="80"/>
-          <w:spacing w:val="-5"/>
-        </w:rPr>
-        <w:t xml:space="preserve"> </w:t>
-      </w:r>
-      <w:r>
-        <w:rPr>
-          <w:rFonts w:ascii="Arial" w:eastAsia="Arial" w:hAnsi="Arial" w:cs="Arial"/>
-          <w:b/>
-          <w:color w:val="7F7F7F" w:themeColor="text1" w:themeTint="80"/>
-        </w:rPr>
-        <w:t xml:space="preserve">· </w:t>
-      </w:r>
-      <w:r>
-        <w:rPr>
-          <w:rFonts w:ascii="Arial" w:eastAsia="Arial" w:hAnsi="Arial" w:cs="Arial"/>
-          <w:color w:val="7F7F7F" w:themeColor="text1" w:themeTint="80"/>
-        </w:rPr>
-        <w:t>Shoreline</w:t>
-      </w:r>
-      <w:r>
-        <w:rPr>
-          <w:rFonts w:ascii="Arial" w:eastAsia="Arial" w:hAnsi="Arial" w:cs="Arial"/>
-          <w:color w:val="7F7F7F" w:themeColor="text1" w:themeTint="80"/>
-        </w:rPr>
-        <w:t xml:space="preserve"> WA 98</w:t>
-      </w:r>
-      <w:r>
-        <w:rPr>
-          <w:rFonts w:ascii="Arial" w:eastAsia="Arial" w:hAnsi="Arial" w:cs="Arial"/>
-          <w:color w:val="7F7F7F" w:themeColor="text1" w:themeTint="80"/>
-        </w:rPr>
-        <w:t>155</w:t>
-      </w:r>
-      <w:r>
-        <w:rPr>
-          <w:rFonts w:ascii="Arial" w:eastAsia="Arial" w:hAnsi="Arial" w:cs="Arial"/>
-          <w:color w:val="7F7F7F" w:themeColor="text1" w:themeTint="80"/>
-          <w:spacing w:val="-7"/>
-        </w:rPr>
-        <w:t xml:space="preserve"> </w:t>
-      </w:r>
-      <w:r>
-        <w:rPr>
-          <w:rFonts w:ascii="Arial" w:eastAsia="Arial" w:hAnsi="Arial" w:cs="Arial"/>
-          <w:b/>
-          <w:color w:val="7F7F7F" w:themeColor="text1" w:themeTint="80"/>
-        </w:rPr>
-        <w:t>·</w:t>
-      </w:r>
-      <w:r>
-        <w:rPr>
-          <w:rFonts w:ascii="Arial" w:eastAsia="Arial" w:hAnsi="Arial" w:cs="Arial"/>
-          <w:b/>
-          <w:color w:val="7F7F7F" w:themeColor="text1" w:themeTint="80"/>
-          <w:spacing w:val="2"/>
-        </w:rPr>
-        <w:t xml:space="preserve"> </w:t>
-      </w:r>
-      <w:r>
-        <w:rPr>
-          <w:rFonts w:ascii="Arial" w:eastAsia="Arial" w:hAnsi="Arial" w:cs="Arial"/>
-          <w:color w:val="7F7F7F" w:themeColor="text1" w:themeTint="80"/>
-        </w:rPr>
         <w:t>425-286-7699</w:t>
       </w:r>
       <w:r>
@@ -217,6 +132,7 @@
         </w:rPr>
         <w:t>.com/in/</w:t>
       </w:r>
+      <w:proofErr w:type="spellStart"/>
       <w:r>
         <w:rPr>
           <w:rFonts w:ascii="Arial" w:eastAsia="Arial" w:hAnsi="Arial" w:cs="Arial"/>
@@ -226,6 +142,7 @@
         </w:rPr>
         <w:t>emmettlam</w:t>
       </w:r>
+      <w:proofErr w:type="spellEnd"/>
     </w:p>
     <w:p>
       <w:pPr>
@@ -669,8 +586,6 @@
         </w:rPr>
         <w:t>Computing</w:t>
       </w:r>
-      <w:bookmarkStart w:id="0" w:name="_GoBack"/>
-      <w:bookmarkEnd w:id="0"/>
       <w:r>
         <w:rPr>
           <w:rFonts w:ascii="Arial" w:eastAsia="Arial" w:hAnsi="Arial" w:cs="Arial"/>
@@ -895,19 +810,38 @@
         <w:spacing w:line="240" w:lineRule="exact"/>
         <w:ind w:left="540" w:hanging="180"/>
         <w:rPr>
-          <w:rFonts w:ascii="Arial" w:eastAsia="Arial" w:hAnsi="Arial" w:cs="Arial"/>
-          <w:b/>
-          <w:spacing w:val="-1"/>
-          <w:position w:val="-1"/>
-        </w:rPr>
-      </w:pPr>
-      <w:r>
-        <w:rPr>
-          <w:rFonts w:ascii="Arial" w:eastAsia="Arial" w:hAnsi="Arial" w:cs="Arial"/>
-          <w:spacing w:val="-1"/>
-          <w:position w:val="-1"/>
-        </w:rPr>
-        <w:t>Organized, detail-oriented, reliable, hard-working</w:t>
+          <w:rFonts w:eastAsia="Arial"/>
+        </w:rPr>
+      </w:pPr>
+      <w:r>
+        <w:rPr>
+          <w:rFonts w:ascii="Arial" w:eastAsia="Arial" w:hAnsi="Arial" w:cs="Arial"/>
+        </w:rPr>
+        <w:t>3</w:t>
+      </w:r>
+      <w:r>
+        <w:rPr>
+          <w:rFonts w:ascii="Arial" w:eastAsia="Arial" w:hAnsi="Arial" w:cs="Arial"/>
+        </w:rPr>
+        <w:t xml:space="preserve"> years </w:t>
+      </w:r>
+      <w:r>
+        <w:rPr>
+          <w:rFonts w:ascii="Arial" w:eastAsia="Arial" w:hAnsi="Arial" w:cs="Arial"/>
+        </w:rPr>
+        <w:t>embedded</w:t>
+      </w:r>
+      <w:r>
+        <w:rPr>
+          <w:rFonts w:ascii="Arial" w:eastAsia="Arial" w:hAnsi="Arial" w:cs="Arial"/>
+        </w:rPr>
+        <w:t xml:space="preserve"> software development </w:t>
+      </w:r>
+      <w:r>
+        <w:rPr>
+          <w:rFonts w:ascii="Arial" w:eastAsia="Arial" w:hAnsi="Arial" w:cs="Arial"/>
+        </w:rPr>
+        <w:t>experience working in highly-regulated industries</w:t>
       </w:r>
     </w:p>
     <w:p>
@@ -929,10 +863,20 @@
       <w:r>
         <w:rPr>
           <w:rFonts w:ascii="Arial" w:eastAsia="Arial" w:hAnsi="Arial" w:cs="Arial"/>
-          <w:spacing w:val="-1"/>
-          <w:position w:val="-1"/>
-        </w:rPr>
-        <w:t>Ability to quickly adapt to new technologies and work environments</w:t>
+        </w:rPr>
+        <w:t>Strong C/C++ programming skills and</w:t>
+      </w:r>
+      <w:r>
+        <w:rPr>
+          <w:rFonts w:ascii="Arial" w:eastAsia="Arial" w:hAnsi="Arial" w:cs="Arial"/>
+        </w:rPr>
+        <w:t xml:space="preserve"> </w:t>
+      </w:r>
+      <w:r>
+        <w:rPr>
+          <w:rFonts w:ascii="Arial" w:eastAsia="Arial" w:hAnsi="Arial" w:cs="Arial"/>
+        </w:rPr>
+        <w:t>understanding of computer architecture</w:t>
       </w:r>
     </w:p>
     <w:p>
@@ -945,6 +889,26 @@
         <w:spacing w:line="240" w:lineRule="exact"/>
         <w:ind w:left="540" w:hanging="180"/>
         <w:rPr>
+          <w:rFonts w:eastAsia="Arial"/>
+        </w:rPr>
+      </w:pPr>
+      <w:r>
+        <w:rPr>
+          <w:rFonts w:ascii="Arial" w:eastAsia="Arial" w:hAnsi="Arial" w:cs="Arial"/>
+        </w:rPr>
+        <w:t>Real-time Linux system development on ARM platforms</w:t>
+      </w:r>
+    </w:p>
+    <w:p>
+      <w:pPr>
+        <w:pStyle w:val="ListParagraph"/>
+        <w:numPr>
+          <w:ilvl w:val="0"/>
+          <w:numId w:val="10"/>
+        </w:numPr>
+        <w:spacing w:line="240" w:lineRule="exact"/>
+        <w:ind w:left="540" w:hanging="180"/>
+        <w:rPr>
           <w:rFonts w:ascii="Arial" w:eastAsia="Arial" w:hAnsi="Arial" w:cs="Arial"/>
           <w:b/>
           <w:spacing w:val="-1"/>
@@ -954,14 +918,26 @@
       <w:r>
         <w:rPr>
           <w:rFonts w:ascii="Arial" w:eastAsia="Arial" w:hAnsi="Arial" w:cs="Arial"/>
-        </w:rPr>
-        <w:t xml:space="preserve">Team player, able to work on diverse teams </w:t>
-      </w:r>
-      <w:r>
-        <w:rPr>
-          <w:rFonts w:ascii="Arial" w:eastAsia="Arial" w:hAnsi="Arial" w:cs="Arial"/>
-        </w:rPr>
-        <w:t>both on and off-site</w:t>
+          <w:spacing w:val="-1"/>
+          <w:position w:val="-1"/>
+        </w:rPr>
+        <w:t xml:space="preserve">Experience </w:t>
+      </w:r>
+      <w:r>
+        <w:rPr>
+          <w:rFonts w:ascii="Arial" w:eastAsia="Arial" w:hAnsi="Arial" w:cs="Arial"/>
+          <w:spacing w:val="-1"/>
+          <w:position w:val="-1"/>
+        </w:rPr>
+        <w:t>managing</w:t>
+      </w:r>
+      <w:r>
+        <w:rPr>
+          <w:rFonts w:ascii="Arial" w:eastAsia="Arial" w:hAnsi="Arial" w:cs="Arial"/>
+          <w:spacing w:val="-1"/>
+          <w:position w:val="-1"/>
+        </w:rPr>
+        <w:t xml:space="preserve"> build systems and remote agent administration</w:t>
       </w:r>
     </w:p>
     <w:p>
@@ -1153,6 +1129,8 @@
         </w:rPr>
         <w:t>SKILLS</w:t>
       </w:r>
+      <w:bookmarkStart w:id="0" w:name="_GoBack"/>
+      <w:bookmarkEnd w:id="0"/>
     </w:p>
     <w:p>
       <w:pPr>
@@ -1176,22 +1154,27 @@
         <w:spacing w:line="240" w:lineRule="exact"/>
         <w:rPr>
           <w:rFonts w:ascii="Arial" w:eastAsia="Arial" w:hAnsi="Arial" w:cs="Arial"/>
-          <w:b/>
-        </w:rPr>
-      </w:pPr>
-      <w:r>
-        <w:rPr>
-          <w:rFonts w:ascii="Arial" w:eastAsia="Arial" w:hAnsi="Arial" w:cs="Arial"/>
-          <w:b/>
-        </w:rPr>
-        <w:t xml:space="preserve">  </w:t>
-      </w:r>
-      <w:r>
-        <w:rPr>
-          <w:rFonts w:ascii="Arial" w:eastAsia="Arial" w:hAnsi="Arial" w:cs="Arial"/>
-          <w:b/>
-        </w:rPr>
-        <w:t>Languages</w:t>
+        </w:rPr>
+      </w:pPr>
+      <w:r>
+        <w:rPr>
+          <w:rFonts w:ascii="Arial" w:eastAsia="Arial" w:hAnsi="Arial" w:cs="Arial"/>
+          <w:b/>
+        </w:rPr>
+        <w:t xml:space="preserve"> </w:t>
+      </w:r>
+      <w:r>
+        <w:rPr>
+          <w:rFonts w:ascii="Arial" w:eastAsia="Arial" w:hAnsi="Arial" w:cs="Arial"/>
+          <w:b/>
+        </w:rPr>
+        <w:t xml:space="preserve"> General</w:t>
+      </w:r>
+      <w:r>
+        <w:rPr>
+          <w:rFonts w:ascii="Arial" w:eastAsia="Arial" w:hAnsi="Arial" w:cs="Arial"/>
+        </w:rPr>
+        <w:t xml:space="preserve"> </w:t>
       </w:r>
     </w:p>
     <w:p>
@@ -1231,43 +1214,13 @@
         <w:rPr>
           <w:rFonts w:ascii="Arial" w:eastAsia="Arial" w:hAnsi="Arial" w:cs="Arial"/>
         </w:rPr>
-        <w:t>HTML, CSS</w:t>
-      </w:r>
-      <w:r>
-        <w:rPr>
-          <w:rFonts w:ascii="Arial" w:eastAsia="Arial" w:hAnsi="Arial" w:cs="Arial"/>
-        </w:rPr>
-        <w:t xml:space="preserve">, </w:t>
-      </w:r>
-      <w:r>
-        <w:rPr>
-          <w:rFonts w:ascii="Arial" w:eastAsia="Arial" w:hAnsi="Arial" w:cs="Arial"/>
-        </w:rPr>
-        <w:t>Less</w:t>
-      </w:r>
-      <w:r>
-        <w:rPr>
-          <w:rFonts w:ascii="Arial" w:eastAsia="Arial" w:hAnsi="Arial" w:cs="Arial"/>
-        </w:rPr>
-        <w:t xml:space="preserve">, </w:t>
-      </w:r>
-      <w:r>
-        <w:rPr>
-          <w:rFonts w:ascii="Arial" w:eastAsia="Arial" w:hAnsi="Arial" w:cs="Arial"/>
-        </w:rPr>
-        <w:t>J</w:t>
-      </w:r>
-      <w:r>
-        <w:rPr>
-          <w:rFonts w:ascii="Arial" w:eastAsia="Arial" w:hAnsi="Arial" w:cs="Arial"/>
-        </w:rPr>
-        <w:t>avaScript, jQuery</w:t>
-      </w:r>
-      <w:r>
-        <w:rPr>
-          <w:rFonts w:ascii="Arial" w:eastAsia="Arial" w:hAnsi="Arial" w:cs="Arial"/>
-        </w:rPr>
-        <w:t>,</w:t>
+        <w:t>C</w:t>
+      </w:r>
+      <w:r>
+        <w:rPr>
+          <w:rFonts w:ascii="Arial" w:eastAsia="Arial" w:hAnsi="Arial" w:cs="Arial"/>
+        </w:rPr>
+        <w:t>/C++</w:t>
       </w:r>
       <w:r>
         <w:rPr>
@@ -1279,59 +1232,13 @@
         <w:rPr>
           <w:rFonts w:ascii="Arial" w:eastAsia="Arial" w:hAnsi="Arial" w:cs="Arial"/>
         </w:rPr>
-        <w:t xml:space="preserve">AngularJS, </w:t>
-      </w:r>
-      <w:r>
-        <w:rPr>
-          <w:rFonts w:ascii="Arial" w:eastAsia="Arial" w:hAnsi="Arial" w:cs="Arial"/>
-        </w:rPr>
-        <w:t xml:space="preserve">JSON, </w:t>
-      </w:r>
-      <w:r>
-        <w:rPr>
-          <w:rFonts w:ascii="Arial" w:eastAsia="Arial" w:hAnsi="Arial" w:cs="Arial"/>
-        </w:rPr>
-        <w:t>PHP, SQL</w:t>
-      </w:r>
-      <w:r>
-        <w:rPr>
-          <w:rFonts w:ascii="Arial" w:eastAsia="Arial" w:hAnsi="Arial" w:cs="Arial"/>
-        </w:rPr>
-        <w:t xml:space="preserve">, </w:t>
-      </w:r>
-      <w:r>
-        <w:rPr>
-          <w:rFonts w:ascii="Arial" w:eastAsia="Arial" w:hAnsi="Arial" w:cs="Arial"/>
-        </w:rPr>
-        <w:t>Java, Python, Visual Basic, C, C++, C#</w:t>
-      </w:r>
-      <w:r>
-        <w:rPr>
-          <w:rFonts w:ascii="Arial" w:eastAsia="Arial" w:hAnsi="Arial" w:cs="Arial"/>
-        </w:rPr>
-        <w:br/>
-      </w:r>
-    </w:p>
-    <w:p>
-      <w:pPr>
-        <w:spacing w:line="240" w:lineRule="exact"/>
-        <w:rPr>
-          <w:rFonts w:ascii="Arial" w:eastAsia="Arial" w:hAnsi="Arial" w:cs="Arial"/>
-        </w:rPr>
-      </w:pPr>
-      <w:r>
-        <w:rPr>
-          <w:rFonts w:ascii="Arial" w:eastAsia="Arial" w:hAnsi="Arial" w:cs="Arial"/>
-          <w:b/>
-        </w:rPr>
-        <w:t xml:space="preserve">  </w:t>
-      </w:r>
-      <w:r>
-        <w:rPr>
-          <w:rFonts w:ascii="Arial" w:eastAsia="Arial" w:hAnsi="Arial" w:cs="Arial"/>
-          <w:b/>
-        </w:rPr>
-        <w:t>Tools</w:t>
+        <w:t>f</w:t>
+      </w:r>
+      <w:r>
+        <w:rPr>
+          <w:rFonts w:ascii="Arial" w:eastAsia="Arial" w:hAnsi="Arial" w:cs="Arial"/>
+        </w:rPr>
+        <w:t>or embedded systems</w:t>
       </w:r>
     </w:p>
     <w:p>
@@ -1346,13 +1253,13 @@
         <w:rPr>
           <w:rFonts w:ascii="Arial" w:eastAsia="Arial" w:hAnsi="Arial" w:cs="Arial"/>
         </w:rPr>
-        <w:sectPr>
-          <w:type w:val="continuous"/>
-          <w:pgSz w:w="12240" w:h="15840"/>
-          <w:pgMar w:top="720" w:right="763" w:bottom="274" w:left="763" w:header="720" w:footer="720" w:gutter="0"/>
-          <w:cols w:space="720"/>
-        </w:sectPr>
-      </w:pPr>
+      </w:pPr>
+      <w:r>
+        <w:rPr>
+          <w:rFonts w:ascii="Arial" w:eastAsia="Arial" w:hAnsi="Arial" w:cs="Arial"/>
+        </w:rPr>
+        <w:t>Python/Bash scripting for task automation</w:t>
+      </w:r>
     </w:p>
     <w:p>
       <w:pPr>
@@ -1371,25 +1278,19 @@
         <w:rPr>
           <w:rFonts w:ascii="Arial" w:eastAsia="Arial" w:hAnsi="Arial" w:cs="Arial"/>
         </w:rPr>
-        <w:t>Git, Node.js, NPM,</w:t>
-      </w:r>
-      <w:r>
-        <w:rPr>
-          <w:rFonts w:ascii="Arial" w:eastAsia="Arial" w:hAnsi="Arial" w:cs="Arial"/>
-        </w:rPr>
-        <w:t xml:space="preserve"> Grunt, </w:t>
-      </w:r>
-      <w:r>
-        <w:rPr>
-          <w:rFonts w:ascii="Arial" w:eastAsia="Arial" w:hAnsi="Arial" w:cs="Arial"/>
-        </w:rPr>
-        <w:t xml:space="preserve">Bower, </w:t>
-      </w:r>
-      <w:r>
-        <w:rPr>
-          <w:rFonts w:ascii="Arial" w:eastAsia="Arial" w:hAnsi="Arial" w:cs="Arial"/>
-        </w:rPr>
-        <w:t>Bash, Vim, Linux, Windows</w:t>
+        <w:t>Git v</w:t>
+      </w:r>
+      <w:r>
+        <w:rPr>
+          <w:rFonts w:ascii="Arial" w:eastAsia="Arial" w:hAnsi="Arial" w:cs="Arial"/>
+        </w:rPr>
+        <w:t xml:space="preserve">ersion control </w:t>
+      </w:r>
+      <w:r>
+        <w:rPr>
+          <w:rFonts w:ascii="Arial" w:eastAsia="Arial" w:hAnsi="Arial" w:cs="Arial"/>
+        </w:rPr>
+        <w:t>system workflow</w:t>
       </w:r>
     </w:p>
     <w:p>
@@ -1409,52 +1310,7 @@
         <w:rPr>
           <w:rFonts w:ascii="Arial" w:eastAsia="Arial" w:hAnsi="Arial" w:cs="Arial"/>
         </w:rPr>
-        <w:t>IBM Rational</w:t>
-      </w:r>
-      <w:r>
-        <w:rPr>
-          <w:rFonts w:ascii="Arial" w:eastAsia="Arial" w:hAnsi="Arial" w:cs="Arial"/>
-        </w:rPr>
-        <w:t xml:space="preserve"> Unified Process (RUP): </w:t>
-      </w:r>
-      <w:r>
-        <w:rPr>
-          <w:rFonts w:ascii="Arial" w:eastAsia="Arial" w:hAnsi="Arial" w:cs="Arial"/>
-        </w:rPr>
-        <w:t xml:space="preserve">DOORS, </w:t>
-      </w:r>
-      <w:r>
-        <w:rPr>
-          <w:rFonts w:ascii="Arial" w:eastAsia="Arial" w:hAnsi="Arial" w:cs="Arial"/>
-        </w:rPr>
-        <w:t>Change, Synergy</w:t>
-      </w:r>
-      <w:r>
-        <w:rPr>
-          <w:rFonts w:ascii="Arial" w:eastAsia="Arial" w:hAnsi="Arial" w:cs="Arial"/>
-        </w:rPr>
-        <w:br/>
-      </w:r>
-    </w:p>
-    <w:p>
-      <w:pPr>
-        <w:spacing w:line="240" w:lineRule="exact"/>
-        <w:rPr>
-          <w:rFonts w:ascii="Arial" w:eastAsia="Arial" w:hAnsi="Arial" w:cs="Arial"/>
-        </w:rPr>
-      </w:pPr>
-      <w:r>
-        <w:rPr>
-          <w:rFonts w:ascii="Arial" w:eastAsia="Arial" w:hAnsi="Arial" w:cs="Arial"/>
-          <w:b/>
-        </w:rPr>
-        <w:t xml:space="preserve">  General</w:t>
-      </w:r>
-      <w:r>
-        <w:rPr>
-          <w:rFonts w:ascii="Arial" w:eastAsia="Arial" w:hAnsi="Arial" w:cs="Arial"/>
-        </w:rPr>
-        <w:t xml:space="preserve"> </w:t>
+        <w:t>Build systems administration (Jenkins, Bamboo)</w:t>
       </w:r>
     </w:p>
     <w:p>
@@ -1469,13 +1325,184 @@
         <w:rPr>
           <w:rFonts w:ascii="Arial" w:eastAsia="Arial" w:hAnsi="Arial" w:cs="Arial"/>
         </w:rPr>
+      </w:pPr>
+      <w:r>
+        <w:rPr>
+          <w:rFonts w:ascii="Arial" w:eastAsia="Arial" w:hAnsi="Arial" w:cs="Arial"/>
+        </w:rPr>
+        <w:t>Aerospace communication protocols (ARINC 429)</w:t>
+      </w:r>
+    </w:p>
+    <w:p>
+      <w:pPr>
+        <w:pStyle w:val="ListParagraph"/>
+        <w:numPr>
+          <w:ilvl w:val="0"/>
+          <w:numId w:val="10"/>
+        </w:numPr>
+        <w:spacing w:line="240" w:lineRule="exact"/>
+        <w:ind w:left="-180" w:hanging="180"/>
+        <w:rPr>
+          <w:rFonts w:ascii="Arial" w:eastAsia="Arial" w:hAnsi="Arial" w:cs="Arial"/>
+        </w:rPr>
+      </w:pPr>
+      <w:r>
+        <w:rPr>
+          <w:rFonts w:ascii="Arial" w:eastAsia="Arial" w:hAnsi="Arial" w:cs="Arial"/>
+        </w:rPr>
+        <w:t>Static code analysis tools (</w:t>
+      </w:r>
+      <w:proofErr w:type="spellStart"/>
+      <w:r>
+        <w:rPr>
+          <w:rFonts w:ascii="Arial" w:eastAsia="Arial" w:hAnsi="Arial" w:cs="Arial"/>
+        </w:rPr>
+        <w:t>Klocwork</w:t>
+      </w:r>
+      <w:proofErr w:type="spellEnd"/>
+      <w:r>
+        <w:rPr>
+          <w:rFonts w:ascii="Arial" w:eastAsia="Arial" w:hAnsi="Arial" w:cs="Arial"/>
+        </w:rPr>
+        <w:t>, LDRA)</w:t>
+      </w:r>
+    </w:p>
+    <w:p>
+      <w:pPr>
+        <w:pStyle w:val="ListParagraph"/>
+        <w:numPr>
+          <w:ilvl w:val="0"/>
+          <w:numId w:val="10"/>
+        </w:numPr>
+        <w:spacing w:line="240" w:lineRule="exact"/>
+        <w:ind w:left="-180" w:hanging="180"/>
+        <w:rPr>
+          <w:rFonts w:ascii="Arial" w:eastAsia="Arial" w:hAnsi="Arial" w:cs="Arial"/>
+        </w:rPr>
+      </w:pPr>
+      <w:r>
+        <w:rPr>
+          <w:rFonts w:ascii="Arial" w:eastAsia="Arial" w:hAnsi="Arial" w:cs="Arial"/>
+        </w:rPr>
+        <w:t>Communication protocols (UART, SPI, I2C)</w:t>
+      </w:r>
+    </w:p>
+    <w:p>
+      <w:pPr>
+        <w:pStyle w:val="ListParagraph"/>
+        <w:numPr>
+          <w:ilvl w:val="0"/>
+          <w:numId w:val="10"/>
+        </w:numPr>
+        <w:spacing w:line="240" w:lineRule="exact"/>
+        <w:ind w:left="-180" w:hanging="180"/>
+        <w:rPr>
+          <w:rFonts w:ascii="Arial" w:eastAsia="Arial" w:hAnsi="Arial" w:cs="Arial"/>
+        </w:rPr>
+      </w:pPr>
+      <w:r>
+        <w:rPr>
+          <w:rFonts w:ascii="Arial" w:eastAsia="Arial" w:hAnsi="Arial" w:cs="Arial"/>
+        </w:rPr>
+        <w:t>ARM</w:t>
+      </w:r>
+      <w:r>
+        <w:rPr>
+          <w:rFonts w:ascii="Arial" w:eastAsia="Arial" w:hAnsi="Arial" w:cs="Arial"/>
+        </w:rPr>
+        <w:t xml:space="preserve"> microcontroller development</w:t>
+      </w:r>
+    </w:p>
+    <w:p>
+      <w:pPr>
+        <w:pStyle w:val="ListParagraph"/>
+        <w:numPr>
+          <w:ilvl w:val="0"/>
+          <w:numId w:val="10"/>
+        </w:numPr>
+        <w:spacing w:line="240" w:lineRule="exact"/>
+        <w:ind w:left="-180" w:hanging="180"/>
+        <w:rPr>
+          <w:rFonts w:ascii="Arial" w:eastAsia="Arial" w:hAnsi="Arial" w:cs="Arial"/>
+        </w:rPr>
+      </w:pPr>
+      <w:r>
+        <w:rPr>
+          <w:rFonts w:ascii="Arial" w:eastAsia="Arial" w:hAnsi="Arial" w:cs="Arial"/>
+        </w:rPr>
+        <w:t>Real-time Linux OS platforms</w:t>
+      </w:r>
+    </w:p>
+    <w:p>
+      <w:pPr>
+        <w:pStyle w:val="ListParagraph"/>
+        <w:numPr>
+          <w:ilvl w:val="0"/>
+          <w:numId w:val="10"/>
+        </w:numPr>
+        <w:spacing w:line="240" w:lineRule="exact"/>
+        <w:ind w:left="-180" w:hanging="180"/>
+        <w:rPr>
+          <w:rFonts w:ascii="Arial" w:eastAsia="Arial" w:hAnsi="Arial" w:cs="Arial"/>
+        </w:rPr>
         <w:sectPr>
           <w:type w:val="continuous"/>
           <w:pgSz w:w="12240" w:h="15840"/>
           <w:pgMar w:top="720" w:right="763" w:bottom="274" w:left="763" w:header="720" w:footer="720" w:gutter="0"/>
-          <w:cols w:space="720"/>
+          <w:cols w:num="2" w:space="720"/>
         </w:sectPr>
       </w:pPr>
+      <w:r>
+        <w:rPr>
+          <w:rFonts w:ascii="Arial" w:eastAsia="Arial" w:hAnsi="Arial" w:cs="Arial"/>
+        </w:rPr>
+        <w:t>AWS/remote instance administration</w:t>
+      </w:r>
+    </w:p>
+    <w:p>
+      <w:pPr>
+        <w:spacing w:line="240" w:lineRule="exact"/>
+        <w:ind w:right="7365"/>
+        <w:rPr>
+          <w:rFonts w:ascii="Arial" w:eastAsia="Arial" w:hAnsi="Arial" w:cs="Arial"/>
+          <w:b/>
+          <w:color w:val="7F7F7F" w:themeColor="text1" w:themeTint="80"/>
+          <w:spacing w:val="-1"/>
+          <w:position w:val="-1"/>
+          <w:sz w:val="22"/>
+          <w:szCs w:val="22"/>
+        </w:rPr>
+      </w:pPr>
+    </w:p>
+    <w:p>
+      <w:pPr>
+        <w:spacing w:line="240" w:lineRule="exact"/>
+        <w:rPr>
+          <w:rFonts w:ascii="Arial" w:eastAsia="Arial" w:hAnsi="Arial" w:cs="Arial"/>
+          <w:b/>
+        </w:rPr>
+      </w:pPr>
+      <w:r>
+        <w:rPr>
+          <w:rFonts w:ascii="Arial" w:eastAsia="Arial" w:hAnsi="Arial" w:cs="Arial"/>
+          <w:b/>
+        </w:rPr>
+        <w:t xml:space="preserve"> </w:t>
+      </w:r>
+      <w:r>
+        <w:rPr>
+          <w:rFonts w:ascii="Arial" w:eastAsia="Arial" w:hAnsi="Arial" w:cs="Arial"/>
+          <w:b/>
+        </w:rPr>
+        <w:t xml:space="preserve"> </w:t>
+      </w:r>
+      <w:r>
+        <w:rPr>
+          <w:rFonts w:ascii="Arial" w:eastAsia="Arial" w:hAnsi="Arial" w:cs="Arial"/>
+          <w:b/>
+        </w:rPr>
+        <w:t>Languages</w:t>
+      </w:r>
     </w:p>
     <w:p>
       <w:pPr>
@@ -1489,13 +1516,13 @@
         <w:rPr>
           <w:rFonts w:ascii="Arial" w:eastAsia="Arial" w:hAnsi="Arial" w:cs="Arial"/>
         </w:rPr>
-      </w:pPr>
-      <w:r>
-        <w:rPr>
-          <w:rFonts w:ascii="Arial" w:eastAsia="Arial" w:hAnsi="Arial" w:cs="Arial"/>
-        </w:rPr>
-        <w:t>Performance and scalability optimization</w:t>
-      </w:r>
+        <w:sectPr>
+          <w:type w:val="continuous"/>
+          <w:pgSz w:w="12240" w:h="15840"/>
+          <w:pgMar w:top="720" w:right="763" w:bottom="274" w:left="763" w:header="720" w:footer="720" w:gutter="0"/>
+          <w:cols w:space="720"/>
+        </w:sectPr>
+      </w:pPr>
     </w:p>
     <w:p>
       <w:pPr>
@@ -1514,8 +1541,88 @@
         <w:rPr>
           <w:rFonts w:ascii="Arial" w:eastAsia="Arial" w:hAnsi="Arial" w:cs="Arial"/>
         </w:rPr>
-        <w:t xml:space="preserve">User experience and interactive tool design </w:t>
-      </w:r>
+        <w:t xml:space="preserve">C, C++, </w:t>
+      </w:r>
+      <w:r>
+        <w:rPr>
+          <w:rFonts w:ascii="Arial" w:eastAsia="Arial" w:hAnsi="Arial" w:cs="Arial"/>
+        </w:rPr>
+        <w:t xml:space="preserve">Python, </w:t>
+      </w:r>
+      <w:r>
+        <w:rPr>
+          <w:rFonts w:ascii="Arial" w:eastAsia="Arial" w:hAnsi="Arial" w:cs="Arial"/>
+        </w:rPr>
+        <w:t xml:space="preserve">Bash, </w:t>
+      </w:r>
+      <w:r>
+        <w:rPr>
+          <w:rFonts w:ascii="Arial" w:eastAsia="Arial" w:hAnsi="Arial" w:cs="Arial"/>
+        </w:rPr>
+        <w:t>Java,</w:t>
+      </w:r>
+      <w:r>
+        <w:rPr>
+          <w:rFonts w:ascii="Arial" w:eastAsia="Arial" w:hAnsi="Arial" w:cs="Arial"/>
+        </w:rPr>
+        <w:t xml:space="preserve"> JavaScript,</w:t>
+      </w:r>
+      <w:r>
+        <w:rPr>
+          <w:rFonts w:ascii="Arial" w:eastAsia="Arial" w:hAnsi="Arial" w:cs="Arial"/>
+        </w:rPr>
+        <w:t xml:space="preserve"> Visual Basic</w:t>
+      </w:r>
+      <w:r>
+        <w:rPr>
+          <w:rFonts w:ascii="Arial" w:eastAsia="Arial" w:hAnsi="Arial" w:cs="Arial"/>
+        </w:rPr>
+        <w:t xml:space="preserve"> </w:t>
+      </w:r>
+      <w:r>
+        <w:rPr>
+          <w:rFonts w:ascii="Arial" w:eastAsia="Arial" w:hAnsi="Arial" w:cs="Arial"/>
+        </w:rPr>
+        <w:br/>
+      </w:r>
+    </w:p>
+    <w:p>
+      <w:pPr>
+        <w:spacing w:line="240" w:lineRule="exact"/>
+        <w:rPr>
+          <w:rFonts w:ascii="Arial" w:eastAsia="Arial" w:hAnsi="Arial" w:cs="Arial"/>
+        </w:rPr>
+      </w:pPr>
+      <w:r>
+        <w:rPr>
+          <w:rFonts w:ascii="Arial" w:eastAsia="Arial" w:hAnsi="Arial" w:cs="Arial"/>
+          <w:b/>
+        </w:rPr>
+        <w:t xml:space="preserve">  </w:t>
+      </w:r>
+      <w:r>
+        <w:rPr>
+          <w:rFonts w:ascii="Arial" w:eastAsia="Arial" w:hAnsi="Arial" w:cs="Arial"/>
+          <w:b/>
+        </w:rPr>
+        <w:t>Tools</w:t>
+      </w:r>
+    </w:p>
+    <w:p>
+      <w:pPr>
+        <w:pStyle w:val="ListParagraph"/>
+        <w:spacing w:line="240" w:lineRule="exact"/>
+        <w:ind w:left="540"/>
+        <w:rPr>
+          <w:rFonts w:ascii="Arial" w:eastAsia="Arial" w:hAnsi="Arial" w:cs="Arial"/>
+        </w:rPr>
+        <w:sectPr>
+          <w:type w:val="continuous"/>
+          <w:pgSz w:w="12240" w:h="15840"/>
+          <w:pgMar w:top="720" w:right="763" w:bottom="274" w:left="763" w:header="720" w:footer="720" w:gutter="0"/>
+          <w:cols w:space="720"/>
+        </w:sectPr>
+      </w:pPr>
     </w:p>
     <w:p>
       <w:pPr>
@@ -1534,104 +1641,88 @@
         <w:rPr>
           <w:rFonts w:ascii="Arial" w:eastAsia="Arial" w:hAnsi="Arial" w:cs="Arial"/>
         </w:rPr>
-        <w:t xml:space="preserve">Version control and peer review process </w:t>
-      </w:r>
-    </w:p>
-    <w:p>
-      <w:pPr>
-        <w:pStyle w:val="ListParagraph"/>
-        <w:numPr>
-          <w:ilvl w:val="0"/>
-          <w:numId w:val="10"/>
-        </w:numPr>
-        <w:spacing w:line="240" w:lineRule="exact"/>
-        <w:ind w:left="-180" w:hanging="180"/>
-        <w:rPr>
-          <w:rFonts w:ascii="Arial" w:eastAsia="Arial" w:hAnsi="Arial" w:cs="Arial"/>
-        </w:rPr>
-      </w:pPr>
-      <w:r>
-        <w:rPr>
-          <w:rFonts w:ascii="Arial" w:eastAsia="Arial" w:hAnsi="Arial" w:cs="Arial"/>
-        </w:rPr>
-        <w:t>Agile/Scrum methodology</w:t>
-      </w:r>
-    </w:p>
-    <w:p>
-      <w:pPr>
-        <w:pStyle w:val="ListParagraph"/>
-        <w:numPr>
-          <w:ilvl w:val="0"/>
-          <w:numId w:val="10"/>
-        </w:numPr>
-        <w:spacing w:line="240" w:lineRule="exact"/>
-        <w:ind w:left="-180" w:hanging="180"/>
-        <w:rPr>
-          <w:rFonts w:ascii="Arial" w:eastAsia="Arial" w:hAnsi="Arial" w:cs="Arial"/>
-        </w:rPr>
-      </w:pPr>
-      <w:r>
-        <w:rPr>
-          <w:rFonts w:ascii="Arial" w:eastAsia="Arial" w:hAnsi="Arial" w:cs="Arial"/>
-        </w:rPr>
-        <w:t>Dynamic, responsive web design</w:t>
-      </w:r>
-    </w:p>
-    <w:p>
-      <w:pPr>
-        <w:pStyle w:val="ListParagraph"/>
-        <w:numPr>
-          <w:ilvl w:val="0"/>
-          <w:numId w:val="10"/>
-        </w:numPr>
-        <w:spacing w:line="240" w:lineRule="exact"/>
-        <w:ind w:left="-180" w:hanging="180"/>
-        <w:rPr>
-          <w:rFonts w:ascii="Arial" w:eastAsia="Arial" w:hAnsi="Arial" w:cs="Arial"/>
-        </w:rPr>
-      </w:pPr>
-      <w:r>
-        <w:rPr>
-          <w:rFonts w:ascii="Arial" w:eastAsia="Arial" w:hAnsi="Arial" w:cs="Arial"/>
-        </w:rPr>
-        <w:t>Ajax/JSON API integration</w:t>
-      </w:r>
-    </w:p>
-    <w:p>
-      <w:pPr>
-        <w:spacing w:line="240" w:lineRule="exact"/>
-        <w:ind w:right="7365"/>
-        <w:rPr>
-          <w:rFonts w:ascii="Arial" w:eastAsia="Arial" w:hAnsi="Arial" w:cs="Arial"/>
-          <w:b/>
-          <w:color w:val="7F7F7F" w:themeColor="text1" w:themeTint="80"/>
-          <w:spacing w:val="-1"/>
-          <w:position w:val="-1"/>
-          <w:sz w:val="22"/>
-          <w:szCs w:val="22"/>
-        </w:rPr>
-        <w:sectPr>
-          <w:type w:val="continuous"/>
-          <w:pgSz w:w="12240" w:h="15840"/>
-          <w:pgMar w:top="720" w:right="763" w:bottom="274" w:left="763" w:header="720" w:footer="720" w:gutter="0"/>
-          <w:cols w:num="2" w:space="720"/>
-        </w:sectPr>
-      </w:pPr>
-    </w:p>
-    <w:p>
-      <w:pPr>
-        <w:spacing w:line="240" w:lineRule="exact"/>
-        <w:ind w:right="7365"/>
-        <w:rPr>
-          <w:rFonts w:ascii="Arial" w:eastAsia="Arial" w:hAnsi="Arial" w:cs="Arial"/>
-          <w:b/>
-          <w:color w:val="7F7F7F" w:themeColor="text1" w:themeTint="80"/>
-          <w:spacing w:val="-1"/>
-          <w:position w:val="-1"/>
-          <w:sz w:val="22"/>
-          <w:szCs w:val="22"/>
-        </w:rPr>
-      </w:pPr>
+        <w:t>Git,</w:t>
+      </w:r>
+      <w:r>
+        <w:rPr>
+          <w:rFonts w:ascii="Arial" w:eastAsia="Arial" w:hAnsi="Arial" w:cs="Arial"/>
+        </w:rPr>
+        <w:t xml:space="preserve"> </w:t>
+      </w:r>
+      <w:r>
+        <w:rPr>
+          <w:rFonts w:ascii="Arial" w:eastAsia="Arial" w:hAnsi="Arial" w:cs="Arial"/>
+        </w:rPr>
+        <w:t>JIRA,</w:t>
+      </w:r>
+      <w:r>
+        <w:rPr>
+          <w:rFonts w:eastAsia="Arial"/>
+        </w:rPr>
+        <w:t xml:space="preserve"> </w:t>
+      </w:r>
+      <w:r>
+        <w:rPr>
+          <w:rFonts w:ascii="Arial" w:eastAsia="Arial" w:hAnsi="Arial" w:cs="Arial"/>
+        </w:rPr>
+        <w:t>Bamboo,</w:t>
+      </w:r>
+      <w:r>
+        <w:rPr>
+          <w:rFonts w:ascii="Arial" w:eastAsia="Arial" w:hAnsi="Arial" w:cs="Arial"/>
+        </w:rPr>
+        <w:t xml:space="preserve"> </w:t>
+      </w:r>
+      <w:r>
+        <w:rPr>
+          <w:rFonts w:ascii="Arial" w:eastAsia="Arial" w:hAnsi="Arial" w:cs="Arial"/>
+        </w:rPr>
+        <w:t xml:space="preserve">Jenkins, </w:t>
+      </w:r>
+      <w:r>
+        <w:rPr>
+          <w:rFonts w:ascii="Arial" w:eastAsia="Arial" w:hAnsi="Arial" w:cs="Arial"/>
+        </w:rPr>
+        <w:t>Node</w:t>
+      </w:r>
+      <w:r>
+        <w:rPr>
+          <w:rFonts w:ascii="Arial" w:eastAsia="Arial" w:hAnsi="Arial" w:cs="Arial"/>
+        </w:rPr>
+        <w:t>.js</w:t>
+      </w:r>
+      <w:r>
+        <w:rPr>
+          <w:rFonts w:ascii="Arial" w:eastAsia="Arial" w:hAnsi="Arial" w:cs="Arial"/>
+        </w:rPr>
+        <w:t xml:space="preserve">, </w:t>
+      </w:r>
+      <w:proofErr w:type="spellStart"/>
+      <w:r>
+        <w:rPr>
+          <w:rFonts w:ascii="Arial" w:eastAsia="Arial" w:hAnsi="Arial" w:cs="Arial"/>
+        </w:rPr>
+        <w:t>Klocwork</w:t>
+      </w:r>
+      <w:proofErr w:type="spellEnd"/>
+      <w:r>
+        <w:rPr>
+          <w:rFonts w:ascii="Arial" w:eastAsia="Arial" w:hAnsi="Arial" w:cs="Arial"/>
+        </w:rPr>
+        <w:t xml:space="preserve">, </w:t>
+      </w:r>
+      <w:r>
+        <w:rPr>
+          <w:rFonts w:ascii="Arial" w:eastAsia="Arial" w:hAnsi="Arial" w:cs="Arial"/>
+        </w:rPr>
+        <w:t>Eclipse</w:t>
+      </w:r>
+      <w:r>
+        <w:rPr>
+          <w:rFonts w:ascii="Arial" w:eastAsia="Arial" w:hAnsi="Arial" w:cs="Arial"/>
+        </w:rPr>
+        <w:br/>
+      </w:r>
     </w:p>
     <w:p>
       <w:pPr>
@@ -1867,12 +1958,21 @@
           <w:spacing w:val="1"/>
         </w:rPr>
       </w:pPr>
-      <w:r>
-        <w:rPr>
-          <w:rFonts w:ascii="Arial" w:eastAsia="Arial" w:hAnsi="Arial" w:cs="Arial"/>
-          <w:b/>
-        </w:rPr>
-        <w:t>Crane Aerospace &amp; Electronics</w:t>
+      <w:proofErr w:type="spellStart"/>
+      <w:r>
+        <w:rPr>
+          <w:rFonts w:ascii="Arial" w:eastAsia="Arial" w:hAnsi="Arial" w:cs="Arial"/>
+          <w:b/>
+        </w:rPr>
+        <w:t>Kestra</w:t>
+      </w:r>
+      <w:proofErr w:type="spellEnd"/>
+      <w:r>
+        <w:rPr>
+          <w:rFonts w:ascii="Arial" w:eastAsia="Arial" w:hAnsi="Arial" w:cs="Arial"/>
+          <w:b/>
+        </w:rPr>
+        <w:t xml:space="preserve"> Medical Technologies Inc.</w:t>
       </w:r>
       <w:r>
         <w:rPr>
@@ -1894,7 +1994,7 @@
           <w:b/>
           <w:i/>
         </w:rPr>
-        <w:t>Embedded Software Engineer</w:t>
+        <w:t>E</w:t>
       </w:r>
       <w:r>
         <w:rPr>
@@ -1902,24 +2002,48 @@
           <w:b/>
           <w:i/>
         </w:rPr>
+        <w:t>mbedded Software Engin</w:t>
+      </w:r>
+      <w:r>
+        <w:rPr>
+          <w:rFonts w:ascii="Arial" w:eastAsia="Arial" w:hAnsi="Arial" w:cs="Arial"/>
+          <w:b/>
+          <w:i/>
+        </w:rPr>
+        <w:t>e</w:t>
+      </w:r>
+      <w:r>
+        <w:rPr>
+          <w:rFonts w:ascii="Arial" w:eastAsia="Arial" w:hAnsi="Arial" w:cs="Arial"/>
+          <w:b/>
+          <w:i/>
+        </w:rPr>
+        <w:t>er</w:t>
+      </w:r>
+      <w:r>
+        <w:rPr>
+          <w:rFonts w:ascii="Arial" w:eastAsia="Arial" w:hAnsi="Arial" w:cs="Arial"/>
+        </w:rPr>
         <w:tab/>
-        <w:t xml:space="preserve">               </w:t>
-      </w:r>
-      <w:r>
-        <w:rPr>
-          <w:rFonts w:ascii="Arial" w:eastAsia="Arial" w:hAnsi="Arial" w:cs="Arial"/>
-          <w:b/>
-          <w:i/>
+      </w:r>
+      <w:r>
+        <w:rPr>
+          <w:rFonts w:ascii="Arial" w:eastAsia="Arial" w:hAnsi="Arial" w:cs="Arial"/>
         </w:rPr>
         <w:tab/>
-        <w:t xml:space="preserve">   </w:t>
-      </w:r>
-      <w:r>
-        <w:rPr>
-          <w:rFonts w:ascii="Arial" w:eastAsia="Arial" w:hAnsi="Arial" w:cs="Arial"/>
-          <w:b/>
-        </w:rPr>
-        <w:t>Feb 2016</w:t>
+      </w:r>
+      <w:r>
+        <w:rPr>
+          <w:rFonts w:ascii="Arial" w:eastAsia="Arial" w:hAnsi="Arial" w:cs="Arial"/>
+        </w:rPr>
+        <w:tab/>
+      </w:r>
+      <w:r>
+        <w:rPr>
+          <w:rFonts w:ascii="Arial" w:eastAsia="Arial" w:hAnsi="Arial" w:cs="Arial"/>
+          <w:b/>
+        </w:rPr>
+        <w:t>March 2018 – Present</w:t>
       </w:r>
       <w:r>
         <w:rPr>
@@ -1927,15 +2051,7 @@
           <w:b/>
           <w:spacing w:val="1"/>
         </w:rPr>
-        <w:t xml:space="preserve"> – </w:t>
-      </w:r>
-      <w:r>
-        <w:rPr>
-          <w:rFonts w:ascii="Arial" w:eastAsia="Arial" w:hAnsi="Arial" w:cs="Arial"/>
-          <w:b/>
-          <w:spacing w:val="1"/>
-        </w:rPr>
-        <w:t>Present</w:t>
+        <w:t xml:space="preserve"> </w:t>
       </w:r>
     </w:p>
     <w:p>
@@ -1955,7 +2071,7 @@
         <w:rPr>
           <w:rFonts w:ascii="Arial" w:eastAsia="Arial" w:hAnsi="Arial" w:cs="Arial"/>
         </w:rPr>
-        <w:t>Create low-power embedded systems (MPC565 microprocessor) for processing analog sensor input</w:t>
+        <w:t>Develop wearable medical devices for monitoring and resuscitation of patients at risk of sudden cardiac arrest</w:t>
       </w:r>
     </w:p>
     <w:p>
@@ -1973,59 +2089,33 @@
       </w:pPr>
       <w:r>
         <w:rPr>
-          <w:rFonts w:ascii="Arial" w:hAnsi="Arial" w:cs="Arial"/>
-          <w:shd w:val="clear" w:color="auto" w:fill="FFFFFF"/>
-        </w:rPr>
-        <w:t>Design</w:t>
-      </w:r>
-      <w:r>
-        <w:rPr>
-          <w:rFonts w:ascii="Arial" w:hAnsi="Arial" w:cs="Arial"/>
-          <w:shd w:val="clear" w:color="auto" w:fill="FFFFFF"/>
+          <w:rFonts w:ascii="Arial" w:eastAsia="Arial" w:hAnsi="Arial" w:cs="Arial"/>
+        </w:rPr>
+        <w:t>Administration of Bamboo build system for</w:t>
+      </w:r>
+      <w:r>
+        <w:rPr>
+          <w:rFonts w:ascii="Arial" w:eastAsia="Arial" w:hAnsi="Arial" w:cs="Arial"/>
+        </w:rPr>
+        <w:t xml:space="preserve"> unit</w:t>
+      </w:r>
+      <w:r>
+        <w:rPr>
+          <w:rFonts w:ascii="Arial" w:eastAsia="Arial" w:hAnsi="Arial" w:cs="Arial"/>
         </w:rPr>
         <w:t xml:space="preserve"> </w:t>
       </w:r>
       <w:r>
         <w:rPr>
-          <w:rFonts w:ascii="Arial" w:hAnsi="Arial" w:cs="Arial"/>
-          <w:shd w:val="clear" w:color="auto" w:fill="FFFFFF"/>
-        </w:rPr>
-        <w:t>software</w:t>
-      </w:r>
-      <w:r>
-        <w:rPr>
-          <w:rFonts w:ascii="Arial" w:hAnsi="Arial" w:cs="Arial"/>
-          <w:shd w:val="clear" w:color="auto" w:fill="FFFFFF"/>
-        </w:rPr>
-        <w:t xml:space="preserve"> </w:t>
-      </w:r>
-      <w:r>
-        <w:rPr>
-          <w:rFonts w:ascii="Arial" w:hAnsi="Arial" w:cs="Arial"/>
-          <w:shd w:val="clear" w:color="auto" w:fill="FFFFFF"/>
-        </w:rPr>
-        <w:t xml:space="preserve">requirements </w:t>
-      </w:r>
-      <w:r>
-        <w:rPr>
-          <w:rFonts w:ascii="Arial" w:hAnsi="Arial" w:cs="Arial"/>
-          <w:shd w:val="clear" w:color="auto" w:fill="FFFFFF"/>
-        </w:rPr>
-        <w:t>to be agreed upon by</w:t>
-      </w:r>
-      <w:r>
-        <w:rPr>
-          <w:rFonts w:ascii="Arial" w:hAnsi="Arial" w:cs="Arial"/>
-          <w:shd w:val="clear" w:color="auto" w:fill="FFFFFF"/>
-        </w:rPr>
-        <w:t xml:space="preserve"> customer</w:t>
-      </w:r>
-      <w:r>
-        <w:rPr>
-          <w:rFonts w:ascii="Arial" w:hAnsi="Arial" w:cs="Arial"/>
-          <w:shd w:val="clear" w:color="auto" w:fill="FFFFFF"/>
-        </w:rPr>
-        <w:t xml:space="preserve"> (IBM Rational DOORS)</w:t>
+          <w:rFonts w:ascii="Arial" w:eastAsia="Arial" w:hAnsi="Arial" w:cs="Arial"/>
+        </w:rPr>
+        <w:t xml:space="preserve">test automation and </w:t>
+      </w:r>
+      <w:r>
+        <w:rPr>
+          <w:rFonts w:ascii="Arial" w:eastAsia="Arial" w:hAnsi="Arial" w:cs="Arial"/>
+        </w:rPr>
+        <w:t>deployment of production software</w:t>
       </w:r>
     </w:p>
     <w:p>
@@ -2043,45 +2133,29 @@
       </w:pPr>
       <w:r>
         <w:rPr>
-          <w:rFonts w:ascii="Arial" w:hAnsi="Arial" w:cs="Arial"/>
-          <w:shd w:val="clear" w:color="auto" w:fill="FFFFFF"/>
-        </w:rPr>
-        <w:t>D</w:t>
-      </w:r>
-      <w:r>
-        <w:rPr>
-          <w:rFonts w:ascii="Arial" w:hAnsi="Arial" w:cs="Arial"/>
-          <w:shd w:val="clear" w:color="auto" w:fill="FFFFFF"/>
-        </w:rPr>
-        <w:t>evelop</w:t>
-      </w:r>
-      <w:r>
-        <w:rPr>
-          <w:rFonts w:ascii="Arial" w:hAnsi="Arial" w:cs="Arial"/>
-          <w:shd w:val="clear" w:color="auto" w:fill="FFFFFF"/>
-        </w:rPr>
-        <w:t xml:space="preserve"> safety-critical </w:t>
-      </w:r>
-      <w:r>
-        <w:rPr>
-          <w:rFonts w:ascii="Arial" w:hAnsi="Arial" w:cs="Arial"/>
-          <w:shd w:val="clear" w:color="auto" w:fill="FFFFFF"/>
-        </w:rPr>
-        <w:t>production software (C</w:t>
-      </w:r>
-      <w:r>
-        <w:rPr>
-          <w:rFonts w:ascii="Arial" w:hAnsi="Arial" w:cs="Arial"/>
-          <w:shd w:val="clear" w:color="auto" w:fill="FFFFFF"/>
-        </w:rPr>
-        <w:t>, Eclipse, Visual Studio</w:t>
-      </w:r>
-      <w:r>
-        <w:rPr>
-          <w:rFonts w:ascii="Arial" w:hAnsi="Arial" w:cs="Arial"/>
-          <w:shd w:val="clear" w:color="auto" w:fill="FFFFFF"/>
-        </w:rPr>
-        <w:t>)</w:t>
+          <w:rFonts w:ascii="Arial" w:eastAsia="Arial" w:hAnsi="Arial" w:cs="Arial"/>
+        </w:rPr>
+        <w:t xml:space="preserve">Automate </w:t>
+      </w:r>
+      <w:proofErr w:type="spellStart"/>
+      <w:r>
+        <w:rPr>
+          <w:rFonts w:ascii="Arial" w:eastAsia="Arial" w:hAnsi="Arial" w:cs="Arial"/>
+        </w:rPr>
+        <w:t>Klocwork</w:t>
+      </w:r>
+      <w:proofErr w:type="spellEnd"/>
+      <w:r>
+        <w:rPr>
+          <w:rFonts w:ascii="Arial" w:eastAsia="Arial" w:hAnsi="Arial" w:cs="Arial"/>
+        </w:rPr>
+        <w:t xml:space="preserve"> static code analysis </w:t>
+      </w:r>
+      <w:r>
+        <w:rPr>
+          <w:rFonts w:ascii="Arial" w:eastAsia="Arial" w:hAnsi="Arial" w:cs="Arial"/>
+        </w:rPr>
+        <w:t>reports upon Git check-ins and SW releases</w:t>
       </w:r>
     </w:p>
     <w:p>
@@ -2099,45 +2173,9 @@
       </w:pPr>
       <w:r>
         <w:rPr>
-          <w:rFonts w:ascii="Arial" w:hAnsi="Arial" w:cs="Arial"/>
-          <w:shd w:val="clear" w:color="auto" w:fill="FFFFFF"/>
-        </w:rPr>
-        <w:t>Conduct software unit</w:t>
-      </w:r>
-      <w:r>
-        <w:rPr>
-          <w:rFonts w:ascii="Arial" w:hAnsi="Arial" w:cs="Arial"/>
-          <w:shd w:val="clear" w:color="auto" w:fill="FFFFFF"/>
-        </w:rPr>
-        <w:t xml:space="preserve"> </w:t>
-      </w:r>
-      <w:r>
-        <w:rPr>
-          <w:rFonts w:ascii="Arial" w:hAnsi="Arial" w:cs="Arial"/>
-          <w:shd w:val="clear" w:color="auto" w:fill="FFFFFF"/>
-        </w:rPr>
-        <w:t>test scripts (C++)</w:t>
-      </w:r>
-      <w:r>
-        <w:rPr>
-          <w:rFonts w:ascii="Arial" w:hAnsi="Arial" w:cs="Arial"/>
-          <w:shd w:val="clear" w:color="auto" w:fill="FFFFFF"/>
-        </w:rPr>
-        <w:t xml:space="preserve"> </w:t>
-      </w:r>
-      <w:r>
-        <w:rPr>
-          <w:rFonts w:ascii="Arial" w:hAnsi="Arial" w:cs="Arial"/>
-          <w:shd w:val="clear" w:color="auto" w:fill="FFFFFF"/>
-        </w:rPr>
-        <w:t>against</w:t>
-      </w:r>
-      <w:r>
-        <w:rPr>
-          <w:rFonts w:ascii="Arial" w:hAnsi="Arial" w:cs="Arial"/>
-          <w:shd w:val="clear" w:color="auto" w:fill="FFFFFF"/>
-        </w:rPr>
-        <w:t xml:space="preserve"> target hardware simulator</w:t>
+          <w:rFonts w:ascii="Arial" w:eastAsia="Arial" w:hAnsi="Arial" w:cs="Arial"/>
+        </w:rPr>
+        <w:t>Integrate new features and bugfixes for C++ applications running on real-time Linux system</w:t>
       </w:r>
     </w:p>
     <w:p>
@@ -2155,31 +2193,9 @@
       </w:pPr>
       <w:r>
         <w:rPr>
-          <w:rFonts w:ascii="Arial" w:hAnsi="Arial" w:cs="Arial"/>
-          <w:shd w:val="clear" w:color="auto" w:fill="FFFFFF"/>
-        </w:rPr>
-        <w:t>Perform</w:t>
-      </w:r>
-      <w:r>
-        <w:rPr>
-          <w:rFonts w:ascii="Arial" w:hAnsi="Arial" w:cs="Arial"/>
-          <w:shd w:val="clear" w:color="auto" w:fill="FFFFFF"/>
-        </w:rPr>
-        <w:t xml:space="preserve"> internal design reviews between each </w:t>
-      </w:r>
-      <w:r>
-        <w:rPr>
-          <w:rFonts w:ascii="Arial" w:hAnsi="Arial" w:cs="Arial"/>
-          <w:shd w:val="clear" w:color="auto" w:fill="FFFFFF"/>
-        </w:rPr>
-        <w:t xml:space="preserve">development </w:t>
-      </w:r>
-      <w:r>
-        <w:rPr>
-          <w:rFonts w:ascii="Arial" w:hAnsi="Arial" w:cs="Arial"/>
-          <w:shd w:val="clear" w:color="auto" w:fill="FFFFFF"/>
-        </w:rPr>
-        <w:t>phase</w:t>
+          <w:rFonts w:ascii="Arial" w:eastAsia="Arial" w:hAnsi="Arial" w:cs="Arial"/>
+        </w:rPr>
+        <w:t>Develop SW component test scripts (Python) for system requirement verification</w:t>
       </w:r>
     </w:p>
     <w:p>
@@ -2226,7 +2242,7 @@
           <w:b/>
           <w:i/>
         </w:rPr>
-        <w:t>Systems</w:t>
+        <w:t>Embedded Software Engineer</w:t>
       </w:r>
       <w:r>
         <w:rPr>
@@ -2234,7 +2250,7 @@
           <w:b/>
           <w:i/>
         </w:rPr>
-        <w:t xml:space="preserve"> Engineer</w:t>
+        <w:tab/>
       </w:r>
       <w:r>
         <w:rPr>
@@ -2242,7 +2258,7 @@
           <w:b/>
           <w:i/>
         </w:rPr>
-        <w:t>ing</w:t>
+        <w:t>I</w:t>
       </w:r>
       <w:r>
         <w:rPr>
@@ -2250,7 +2266,7 @@
           <w:b/>
           <w:i/>
         </w:rPr>
-        <w:t xml:space="preserve"> Intern</w:t>
+        <w:t xml:space="preserve">               </w:t>
       </w:r>
       <w:r>
         <w:rPr>
@@ -2259,52 +2275,14 @@
           <w:i/>
         </w:rPr>
         <w:tab/>
-        <w:t xml:space="preserve">              </w:t>
-      </w:r>
-      <w:r>
-        <w:rPr>
-          <w:rFonts w:ascii="Arial" w:eastAsia="Arial" w:hAnsi="Arial" w:cs="Arial"/>
-          <w:b/>
-          <w:i/>
-        </w:rPr>
-        <w:t xml:space="preserve"> </w:t>
-      </w:r>
-      <w:r>
-        <w:rPr>
-          <w:rFonts w:ascii="Arial" w:eastAsia="Arial" w:hAnsi="Arial" w:cs="Arial"/>
-          <w:b/>
-          <w:i/>
-        </w:rPr>
-        <w:tab/>
-      </w:r>
-      <w:r>
-        <w:rPr>
-          <w:rFonts w:ascii="Arial" w:eastAsia="Arial" w:hAnsi="Arial" w:cs="Arial"/>
-          <w:b/>
-          <w:i/>
-        </w:rPr>
-        <w:t xml:space="preserve"> </w:t>
-      </w:r>
-      <w:r>
-        <w:rPr>
-          <w:rFonts w:ascii="Arial" w:eastAsia="Arial" w:hAnsi="Arial" w:cs="Arial"/>
-          <w:b/>
-        </w:rPr>
-        <w:t>Jun</w:t>
-      </w:r>
-      <w:r>
-        <w:rPr>
-          <w:rFonts w:ascii="Arial" w:eastAsia="Arial" w:hAnsi="Arial" w:cs="Arial"/>
-          <w:b/>
-        </w:rPr>
-        <w:t xml:space="preserve"> 201</w:t>
-      </w:r>
-      <w:r>
-        <w:rPr>
-          <w:rFonts w:ascii="Arial" w:eastAsia="Arial" w:hAnsi="Arial" w:cs="Arial"/>
-          <w:b/>
-        </w:rPr>
-        <w:t>5</w:t>
+        <w:t xml:space="preserve">   </w:t>
+      </w:r>
+      <w:r>
+        <w:rPr>
+          <w:rFonts w:ascii="Arial" w:eastAsia="Arial" w:hAnsi="Arial" w:cs="Arial"/>
+          <w:b/>
+        </w:rPr>
+        <w:t>Feb 2016</w:t>
       </w:r>
       <w:r>
         <w:rPr>
@@ -2312,7 +2290,7 @@
           <w:b/>
           <w:spacing w:val="1"/>
         </w:rPr>
-        <w:t xml:space="preserve"> </w:t>
+        <w:t xml:space="preserve"> – </w:t>
       </w:r>
       <w:r>
         <w:rPr>
@@ -2320,31 +2298,7 @@
           <w:b/>
           <w:spacing w:val="1"/>
         </w:rPr>
-        <w:t>–</w:t>
-      </w:r>
-      <w:r>
-        <w:rPr>
-          <w:rFonts w:ascii="Arial" w:eastAsia="Arial" w:hAnsi="Arial" w:cs="Arial"/>
-          <w:b/>
-          <w:spacing w:val="1"/>
-        </w:rPr>
-        <w:t xml:space="preserve"> </w:t>
-      </w:r>
-      <w:r>
-        <w:rPr>
-          <w:rFonts w:ascii="Arial" w:eastAsia="Arial" w:hAnsi="Arial" w:cs="Arial"/>
-          <w:b/>
-          <w:spacing w:val="1"/>
-        </w:rPr>
-        <w:t>Sep</w:t>
-      </w:r>
-      <w:r>
-        <w:rPr>
-          <w:rFonts w:ascii="Arial" w:eastAsia="Arial" w:hAnsi="Arial" w:cs="Arial"/>
-          <w:b/>
-          <w:spacing w:val="1"/>
-        </w:rPr>
-        <w:t xml:space="preserve"> 2015</w:t>
+        <w:t>Present</w:t>
       </w:r>
     </w:p>
     <w:p>
@@ -2362,24 +2316,21 @@
       </w:pPr>
       <w:r>
         <w:rPr>
-          <w:rFonts w:ascii="Arial" w:hAnsi="Arial" w:cs="Arial"/>
-          <w:shd w:val="clear" w:color="auto" w:fill="FFFFFF"/>
-        </w:rPr>
-        <w:t xml:space="preserve">Performed verification tests of the door </w:t>
-      </w:r>
-      <w:r>
-        <w:rPr>
-          <w:rFonts w:ascii="Arial" w:hAnsi="Arial" w:cs="Arial"/>
-          <w:shd w:val="clear" w:color="auto" w:fill="FFFFFF"/>
-        </w:rPr>
-        <w:t xml:space="preserve">sensing </w:t>
-      </w:r>
-      <w:r>
-        <w:rPr>
-          <w:rFonts w:ascii="Arial" w:hAnsi="Arial" w:cs="Arial"/>
-          <w:shd w:val="clear" w:color="auto" w:fill="FFFFFF"/>
-        </w:rPr>
-        <w:t>system to be deployed on the COMAC C919 commercial aircraft</w:t>
+          <w:rFonts w:ascii="Arial" w:eastAsia="Arial" w:hAnsi="Arial" w:cs="Arial"/>
+        </w:rPr>
+        <w:t xml:space="preserve">Create low-power embedded systems (MPC565 </w:t>
+      </w:r>
+      <w:r>
+        <w:rPr>
+          <w:rFonts w:ascii="Arial" w:eastAsia="Arial" w:hAnsi="Arial" w:cs="Arial"/>
+        </w:rPr>
+        <w:t>platform</w:t>
+      </w:r>
+      <w:r>
+        <w:rPr>
+          <w:rFonts w:ascii="Arial" w:eastAsia="Arial" w:hAnsi="Arial" w:cs="Arial"/>
+        </w:rPr>
+        <w:t>) for processing analog sensor input</w:t>
       </w:r>
     </w:p>
     <w:p>
@@ -2400,7 +2351,56 @@
           <w:rFonts w:ascii="Arial" w:hAnsi="Arial" w:cs="Arial"/>
           <w:shd w:val="clear" w:color="auto" w:fill="FFFFFF"/>
         </w:rPr>
-        <w:t>Documented overall system requirements and designed test procedures to verify these were met</w:t>
+        <w:t>Design</w:t>
+      </w:r>
+      <w:r>
+        <w:rPr>
+          <w:rFonts w:ascii="Arial" w:hAnsi="Arial" w:cs="Arial"/>
+          <w:shd w:val="clear" w:color="auto" w:fill="FFFFFF"/>
+        </w:rPr>
+        <w:t xml:space="preserve"> </w:t>
+      </w:r>
+      <w:r>
+        <w:rPr>
+          <w:rFonts w:ascii="Arial" w:hAnsi="Arial" w:cs="Arial"/>
+          <w:shd w:val="clear" w:color="auto" w:fill="FFFFFF"/>
+        </w:rPr>
+        <w:t>software</w:t>
+      </w:r>
+      <w:r>
+        <w:rPr>
+          <w:rFonts w:ascii="Arial" w:hAnsi="Arial" w:cs="Arial"/>
+          <w:shd w:val="clear" w:color="auto" w:fill="FFFFFF"/>
+        </w:rPr>
+        <w:t xml:space="preserve"> </w:t>
+      </w:r>
+      <w:r>
+        <w:rPr>
+          <w:rFonts w:ascii="Arial" w:hAnsi="Arial" w:cs="Arial"/>
+          <w:shd w:val="clear" w:color="auto" w:fill="FFFFFF"/>
+        </w:rPr>
+        <w:t xml:space="preserve">requirements </w:t>
+      </w:r>
+      <w:r>
+        <w:rPr>
+          <w:rFonts w:ascii="Arial" w:hAnsi="Arial" w:cs="Arial"/>
+          <w:shd w:val="clear" w:color="auto" w:fill="FFFFFF"/>
+        </w:rPr>
+        <w:t>to be agreed upon by</w:t>
+      </w:r>
+      <w:r>
+        <w:rPr>
+          <w:rFonts w:ascii="Arial" w:hAnsi="Arial" w:cs="Arial"/>
+          <w:shd w:val="clear" w:color="auto" w:fill="FFFFFF"/>
+        </w:rPr>
+        <w:t xml:space="preserve"> customer</w:t>
+      </w:r>
+      <w:r>
+        <w:rPr>
+          <w:rFonts w:ascii="Arial" w:hAnsi="Arial" w:cs="Arial"/>
+          <w:shd w:val="clear" w:color="auto" w:fill="FFFFFF"/>
+        </w:rPr>
+        <w:t xml:space="preserve"> (IBM Rational DOORS)</w:t>
       </w:r>
     </w:p>
     <w:p>
@@ -2421,7 +2421,42 @@
           <w:rFonts w:ascii="Arial" w:hAnsi="Arial" w:cs="Arial"/>
           <w:shd w:val="clear" w:color="auto" w:fill="FFFFFF"/>
         </w:rPr>
-        <w:t>Worked on Visual Basic tools which communicated with LabVIEW tools on development units to examine input and output signals</w:t>
+        <w:t>D</w:t>
+      </w:r>
+      <w:r>
+        <w:rPr>
+          <w:rFonts w:ascii="Arial" w:hAnsi="Arial" w:cs="Arial"/>
+          <w:shd w:val="clear" w:color="auto" w:fill="FFFFFF"/>
+        </w:rPr>
+        <w:t>evelop</w:t>
+      </w:r>
+      <w:r>
+        <w:rPr>
+          <w:rFonts w:ascii="Arial" w:hAnsi="Arial" w:cs="Arial"/>
+          <w:shd w:val="clear" w:color="auto" w:fill="FFFFFF"/>
+        </w:rPr>
+        <w:t xml:space="preserve"> safety-critical </w:t>
+      </w:r>
+      <w:r>
+        <w:rPr>
+          <w:rFonts w:ascii="Arial" w:hAnsi="Arial" w:cs="Arial"/>
+          <w:shd w:val="clear" w:color="auto" w:fill="FFFFFF"/>
+        </w:rPr>
+        <w:t>production software (C</w:t>
+      </w:r>
+      <w:r>
+        <w:rPr>
+          <w:rFonts w:ascii="Arial" w:hAnsi="Arial" w:cs="Arial"/>
+          <w:shd w:val="clear" w:color="auto" w:fill="FFFFFF"/>
+        </w:rPr>
+        <w:t>, Eclipse, Visual Studio</w:t>
+      </w:r>
+      <w:r>
+        <w:rPr>
+          <w:rFonts w:ascii="Arial" w:hAnsi="Arial" w:cs="Arial"/>
+          <w:shd w:val="clear" w:color="auto" w:fill="FFFFFF"/>
+        </w:rPr>
+        <w:t>)</w:t>
       </w:r>
     </w:p>
     <w:p>
@@ -2442,138 +2477,49 @@
           <w:rFonts w:ascii="Arial" w:hAnsi="Arial" w:cs="Arial"/>
           <w:shd w:val="clear" w:color="auto" w:fill="FFFFFF"/>
         </w:rPr>
-        <w:t>Produced tool documentation to qualify the VBA tools according to FAA industry standards. Documented tool requirements and test procedures performed</w:t>
-      </w:r>
-    </w:p>
-    <w:p>
-      <w:pPr>
-        <w:ind w:left="104"/>
+        <w:t>Conduct software unit</w:t>
+      </w:r>
+      <w:r>
         <w:rPr>
           <w:rFonts w:ascii="Arial" w:hAnsi="Arial" w:cs="Arial"/>
           <w:shd w:val="clear" w:color="auto" w:fill="FFFFFF"/>
         </w:rPr>
-      </w:pPr>
-    </w:p>
-    <w:p>
-      <w:pPr>
-        <w:ind w:left="104"/>
-        <w:rPr>
-          <w:rFonts w:ascii="Arial" w:eastAsia="Arial" w:hAnsi="Arial" w:cs="Arial"/>
-        </w:rPr>
-      </w:pPr>
-      <w:r>
-        <w:rPr>
-          <w:rFonts w:ascii="Arial" w:eastAsia="Arial" w:hAnsi="Arial" w:cs="Arial"/>
-          <w:b/>
-        </w:rPr>
-        <w:t>Faithlife / Logos Bible Software</w:t>
-      </w:r>
-      <w:r>
-        <w:rPr>
-          <w:rFonts w:ascii="Arial" w:eastAsia="Arial" w:hAnsi="Arial" w:cs="Arial"/>
-          <w:b/>
-        </w:rPr>
-        <w:tab/>
-      </w:r>
-      <w:r>
-        <w:rPr>
-          <w:rFonts w:ascii="Arial" w:eastAsia="Arial" w:hAnsi="Arial" w:cs="Arial"/>
-          <w:b/>
-        </w:rPr>
-        <w:tab/>
-      </w:r>
-      <w:r>
-        <w:rPr>
-          <w:rFonts w:ascii="Arial" w:eastAsia="Arial" w:hAnsi="Arial" w:cs="Arial"/>
-          <w:b/>
-          <w:i/>
-        </w:rPr>
-        <w:t>Web Development</w:t>
-      </w:r>
-      <w:r>
-        <w:rPr>
-          <w:rFonts w:ascii="Arial" w:eastAsia="Arial" w:hAnsi="Arial" w:cs="Arial"/>
-          <w:b/>
-          <w:i/>
-        </w:rPr>
-        <w:t xml:space="preserve"> Intern</w:t>
-      </w:r>
-      <w:r>
-        <w:rPr>
-          <w:rFonts w:ascii="Arial" w:eastAsia="Arial" w:hAnsi="Arial" w:cs="Arial"/>
-          <w:b/>
-        </w:rPr>
-        <w:tab/>
-      </w:r>
-      <w:r>
-        <w:rPr>
-          <w:rFonts w:ascii="Arial" w:eastAsia="Arial" w:hAnsi="Arial" w:cs="Arial"/>
-          <w:b/>
-          <w:i/>
-        </w:rPr>
-        <w:tab/>
-        <w:t xml:space="preserve">            </w:t>
-      </w:r>
-      <w:r>
-        <w:rPr>
-          <w:rFonts w:ascii="Arial" w:eastAsia="Arial" w:hAnsi="Arial" w:cs="Arial"/>
-          <w:b/>
-          <w:i/>
-        </w:rPr>
         <w:t xml:space="preserve"> </w:t>
       </w:r>
       <w:r>
         <w:rPr>
-          <w:rFonts w:ascii="Arial" w:eastAsia="Arial" w:hAnsi="Arial" w:cs="Arial"/>
-          <w:b/>
-          <w:i/>
+          <w:rFonts w:ascii="Arial" w:hAnsi="Arial" w:cs="Arial"/>
+          <w:shd w:val="clear" w:color="auto" w:fill="FFFFFF"/>
+        </w:rPr>
+        <w:t>test</w:t>
+      </w:r>
+      <w:r>
+        <w:rPr>
+          <w:rFonts w:ascii="Arial" w:hAnsi="Arial" w:cs="Arial"/>
+          <w:shd w:val="clear" w:color="auto" w:fill="FFFFFF"/>
+        </w:rPr>
+        <w:t xml:space="preserve"> (C++)</w:t>
+      </w:r>
+      <w:r>
+        <w:rPr>
+          <w:rFonts w:ascii="Arial" w:hAnsi="Arial" w:cs="Arial"/>
+          <w:shd w:val="clear" w:color="auto" w:fill="FFFFFF"/>
         </w:rPr>
         <w:t xml:space="preserve"> </w:t>
       </w:r>
       <w:r>
         <w:rPr>
-          <w:rFonts w:ascii="Arial" w:eastAsia="Arial" w:hAnsi="Arial" w:cs="Arial"/>
-          <w:b/>
-        </w:rPr>
-        <w:t>Jun</w:t>
-      </w:r>
-      <w:r>
-        <w:rPr>
-          <w:rFonts w:ascii="Arial" w:eastAsia="Arial" w:hAnsi="Arial" w:cs="Arial"/>
-          <w:b/>
-        </w:rPr>
-        <w:t xml:space="preserve"> 201</w:t>
-      </w:r>
-      <w:r>
-        <w:rPr>
-          <w:rFonts w:ascii="Arial" w:eastAsia="Arial" w:hAnsi="Arial" w:cs="Arial"/>
-          <w:b/>
-        </w:rPr>
-        <w:t>4</w:t>
-      </w:r>
-      <w:r>
-        <w:rPr>
-          <w:rFonts w:ascii="Arial" w:eastAsia="Arial" w:hAnsi="Arial" w:cs="Arial"/>
-          <w:b/>
-          <w:spacing w:val="1"/>
-        </w:rPr>
-        <w:t xml:space="preserve"> – </w:t>
-      </w:r>
-      <w:r>
-        <w:rPr>
-          <w:rFonts w:ascii="Arial" w:eastAsia="Arial" w:hAnsi="Arial" w:cs="Arial"/>
-          <w:b/>
-          <w:spacing w:val="1"/>
-        </w:rPr>
-        <w:t>Sep</w:t>
-      </w:r>
-      <w:r>
-        <w:rPr>
-          <w:rFonts w:ascii="Arial" w:eastAsia="Arial" w:hAnsi="Arial" w:cs="Arial"/>
-          <w:b/>
-          <w:spacing w:val="1"/>
-        </w:rPr>
-        <w:t xml:space="preserve"> 2014</w:t>
+          <w:rFonts w:ascii="Arial" w:hAnsi="Arial" w:cs="Arial"/>
+          <w:shd w:val="clear" w:color="auto" w:fill="FFFFFF"/>
+        </w:rPr>
+        <w:t>against</w:t>
+      </w:r>
+      <w:r>
+        <w:rPr>
+          <w:rFonts w:ascii="Arial" w:hAnsi="Arial" w:cs="Arial"/>
+          <w:shd w:val="clear" w:color="auto" w:fill="FFFFFF"/>
+        </w:rPr>
+        <w:t xml:space="preserve"> target hardware simulator</w:t>
       </w:r>
     </w:p>
     <w:p>
@@ -2594,7 +2540,193 @@
           <w:rFonts w:ascii="Arial" w:hAnsi="Arial" w:cs="Arial"/>
           <w:shd w:val="clear" w:color="auto" w:fill="FFFFFF"/>
         </w:rPr>
-        <w:t>Developed five interactive web-applications for integration with the Logos 6 platform</w:t>
+        <w:t>Perform</w:t>
+      </w:r>
+      <w:r>
+        <w:rPr>
+          <w:rFonts w:ascii="Arial" w:hAnsi="Arial" w:cs="Arial"/>
+          <w:shd w:val="clear" w:color="auto" w:fill="FFFFFF"/>
+        </w:rPr>
+        <w:t xml:space="preserve"> internal design</w:t>
+      </w:r>
+      <w:r>
+        <w:rPr>
+          <w:rFonts w:ascii="Arial" w:hAnsi="Arial" w:cs="Arial"/>
+          <w:shd w:val="clear" w:color="auto" w:fill="FFFFFF"/>
+        </w:rPr>
+        <w:t>/code</w:t>
+      </w:r>
+      <w:r>
+        <w:rPr>
+          <w:rFonts w:ascii="Arial" w:hAnsi="Arial" w:cs="Arial"/>
+          <w:shd w:val="clear" w:color="auto" w:fill="FFFFFF"/>
+        </w:rPr>
+        <w:t xml:space="preserve"> reviews</w:t>
+      </w:r>
+    </w:p>
+    <w:p>
+      <w:pPr>
+        <w:rPr>
+          <w:rFonts w:ascii="Arial" w:eastAsia="Arial" w:hAnsi="Arial" w:cs="Arial"/>
+          <w:b/>
+        </w:rPr>
+      </w:pPr>
+    </w:p>
+    <w:p>
+      <w:pPr>
+        <w:ind w:left="104"/>
+        <w:rPr>
+          <w:rFonts w:ascii="Arial" w:eastAsia="Arial" w:hAnsi="Arial" w:cs="Arial"/>
+          <w:b/>
+          <w:spacing w:val="1"/>
+        </w:rPr>
+      </w:pPr>
+      <w:r>
+        <w:rPr>
+          <w:rFonts w:ascii="Arial" w:eastAsia="Arial" w:hAnsi="Arial" w:cs="Arial"/>
+          <w:b/>
+        </w:rPr>
+        <w:t>Crane Aerospace &amp; Electronics</w:t>
+      </w:r>
+      <w:r>
+        <w:rPr>
+          <w:rFonts w:ascii="Arial" w:eastAsia="Arial" w:hAnsi="Arial" w:cs="Arial"/>
+          <w:b/>
+        </w:rPr>
+        <w:tab/>
+      </w:r>
+      <w:r>
+        <w:rPr>
+          <w:rFonts w:ascii="Arial" w:eastAsia="Arial" w:hAnsi="Arial" w:cs="Arial"/>
+          <w:b/>
+        </w:rPr>
+        <w:tab/>
+      </w:r>
+      <w:r>
+        <w:rPr>
+          <w:rFonts w:ascii="Arial" w:eastAsia="Arial" w:hAnsi="Arial" w:cs="Arial"/>
+          <w:b/>
+          <w:i/>
+        </w:rPr>
+        <w:t>Systems</w:t>
+      </w:r>
+      <w:r>
+        <w:rPr>
+          <w:rFonts w:ascii="Arial" w:eastAsia="Arial" w:hAnsi="Arial" w:cs="Arial"/>
+          <w:b/>
+          <w:i/>
+        </w:rPr>
+        <w:t xml:space="preserve"> Engineer</w:t>
+      </w:r>
+      <w:r>
+        <w:rPr>
+          <w:rFonts w:ascii="Arial" w:eastAsia="Arial" w:hAnsi="Arial" w:cs="Arial"/>
+          <w:b/>
+          <w:i/>
+        </w:rPr>
+        <w:t>ing</w:t>
+      </w:r>
+      <w:r>
+        <w:rPr>
+          <w:rFonts w:ascii="Arial" w:eastAsia="Arial" w:hAnsi="Arial" w:cs="Arial"/>
+          <w:b/>
+          <w:i/>
+        </w:rPr>
+        <w:t xml:space="preserve"> Intern</w:t>
+      </w:r>
+      <w:r>
+        <w:rPr>
+          <w:rFonts w:ascii="Arial" w:eastAsia="Arial" w:hAnsi="Arial" w:cs="Arial"/>
+          <w:b/>
+          <w:i/>
+        </w:rPr>
+        <w:tab/>
+        <w:t xml:space="preserve">              </w:t>
+      </w:r>
+      <w:r>
+        <w:rPr>
+          <w:rFonts w:ascii="Arial" w:eastAsia="Arial" w:hAnsi="Arial" w:cs="Arial"/>
+          <w:b/>
+          <w:i/>
+        </w:rPr>
+        <w:t xml:space="preserve"> </w:t>
+      </w:r>
+      <w:r>
+        <w:rPr>
+          <w:rFonts w:ascii="Arial" w:eastAsia="Arial" w:hAnsi="Arial" w:cs="Arial"/>
+          <w:b/>
+          <w:i/>
+        </w:rPr>
+        <w:tab/>
+      </w:r>
+      <w:r>
+        <w:rPr>
+          <w:rFonts w:ascii="Arial" w:eastAsia="Arial" w:hAnsi="Arial" w:cs="Arial"/>
+          <w:b/>
+          <w:i/>
+        </w:rPr>
+        <w:t xml:space="preserve"> </w:t>
+      </w:r>
+      <w:r>
+        <w:rPr>
+          <w:rFonts w:ascii="Arial" w:eastAsia="Arial" w:hAnsi="Arial" w:cs="Arial"/>
+          <w:b/>
+        </w:rPr>
+        <w:t>Jun</w:t>
+      </w:r>
+      <w:r>
+        <w:rPr>
+          <w:rFonts w:ascii="Arial" w:eastAsia="Arial" w:hAnsi="Arial" w:cs="Arial"/>
+          <w:b/>
+        </w:rPr>
+        <w:t xml:space="preserve"> 201</w:t>
+      </w:r>
+      <w:r>
+        <w:rPr>
+          <w:rFonts w:ascii="Arial" w:eastAsia="Arial" w:hAnsi="Arial" w:cs="Arial"/>
+          <w:b/>
+        </w:rPr>
+        <w:t>5</w:t>
+      </w:r>
+      <w:r>
+        <w:rPr>
+          <w:rFonts w:ascii="Arial" w:eastAsia="Arial" w:hAnsi="Arial" w:cs="Arial"/>
+          <w:b/>
+          <w:spacing w:val="1"/>
+        </w:rPr>
+        <w:t xml:space="preserve"> </w:t>
+      </w:r>
+      <w:r>
+        <w:rPr>
+          <w:rFonts w:ascii="Arial" w:eastAsia="Arial" w:hAnsi="Arial" w:cs="Arial"/>
+          <w:b/>
+          <w:spacing w:val="1"/>
+        </w:rPr>
+        <w:t>–</w:t>
+      </w:r>
+      <w:r>
+        <w:rPr>
+          <w:rFonts w:ascii="Arial" w:eastAsia="Arial" w:hAnsi="Arial" w:cs="Arial"/>
+          <w:b/>
+          <w:spacing w:val="1"/>
+        </w:rPr>
+        <w:t xml:space="preserve"> </w:t>
+      </w:r>
+      <w:r>
+        <w:rPr>
+          <w:rFonts w:ascii="Arial" w:eastAsia="Arial" w:hAnsi="Arial" w:cs="Arial"/>
+          <w:b/>
+          <w:spacing w:val="1"/>
+        </w:rPr>
+        <w:t>Sep</w:t>
+      </w:r>
+      <w:r>
+        <w:rPr>
+          <w:rFonts w:ascii="Arial" w:eastAsia="Arial" w:hAnsi="Arial" w:cs="Arial"/>
+          <w:b/>
+          <w:spacing w:val="1"/>
+        </w:rPr>
+        <w:t xml:space="preserve"> 2015</w:t>
       </w:r>
     </w:p>
     <w:p>
@@ -2615,7 +2747,70 @@
           <w:rFonts w:ascii="Arial" w:hAnsi="Arial" w:cs="Arial"/>
           <w:shd w:val="clear" w:color="auto" w:fill="FFFFFF"/>
         </w:rPr>
-        <w:t>Participated in Agile Software Development, including sprints, scrums, daily standups, etc</w:t>
+        <w:t>Verification</w:t>
+      </w:r>
+      <w:r>
+        <w:rPr>
+          <w:rFonts w:ascii="Arial" w:hAnsi="Arial" w:cs="Arial"/>
+          <w:shd w:val="clear" w:color="auto" w:fill="FFFFFF"/>
+        </w:rPr>
+        <w:t xml:space="preserve"> test</w:t>
+      </w:r>
+      <w:r>
+        <w:rPr>
+          <w:rFonts w:ascii="Arial" w:hAnsi="Arial" w:cs="Arial"/>
+          <w:shd w:val="clear" w:color="auto" w:fill="FFFFFF"/>
+        </w:rPr>
+        <w:t>ing</w:t>
+      </w:r>
+      <w:r>
+        <w:rPr>
+          <w:rFonts w:ascii="Arial" w:hAnsi="Arial" w:cs="Arial"/>
+          <w:shd w:val="clear" w:color="auto" w:fill="FFFFFF"/>
+        </w:rPr>
+        <w:t xml:space="preserve"> of the </w:t>
+      </w:r>
+      <w:r>
+        <w:rPr>
+          <w:rFonts w:ascii="Arial" w:hAnsi="Arial" w:cs="Arial"/>
+          <w:shd w:val="clear" w:color="auto" w:fill="FFFFFF"/>
+        </w:rPr>
+        <w:t>D</w:t>
+      </w:r>
+      <w:r>
+        <w:rPr>
+          <w:rFonts w:ascii="Arial" w:hAnsi="Arial" w:cs="Arial"/>
+          <w:shd w:val="clear" w:color="auto" w:fill="FFFFFF"/>
+        </w:rPr>
+        <w:t xml:space="preserve">oor </w:t>
+      </w:r>
+      <w:r>
+        <w:rPr>
+          <w:rFonts w:ascii="Arial" w:hAnsi="Arial" w:cs="Arial"/>
+          <w:shd w:val="clear" w:color="auto" w:fill="FFFFFF"/>
+        </w:rPr>
+        <w:t>S</w:t>
+      </w:r>
+      <w:r>
+        <w:rPr>
+          <w:rFonts w:ascii="Arial" w:hAnsi="Arial" w:cs="Arial"/>
+          <w:shd w:val="clear" w:color="auto" w:fill="FFFFFF"/>
+        </w:rPr>
+        <w:t xml:space="preserve">ensing </w:t>
+      </w:r>
+      <w:r>
+        <w:rPr>
+          <w:rFonts w:ascii="Arial" w:hAnsi="Arial" w:cs="Arial"/>
+          <w:shd w:val="clear" w:color="auto" w:fill="FFFFFF"/>
+        </w:rPr>
+        <w:t>S</w:t>
+      </w:r>
+      <w:r>
+        <w:rPr>
+          <w:rFonts w:ascii="Arial" w:hAnsi="Arial" w:cs="Arial"/>
+          <w:shd w:val="clear" w:color="auto" w:fill="FFFFFF"/>
+        </w:rPr>
+        <w:t>ystem to be deployed on the COMAC C919 commercial aircraft</w:t>
       </w:r>
     </w:p>
     <w:p>
@@ -2636,7 +2831,91 @@
           <w:rFonts w:ascii="Arial" w:hAnsi="Arial" w:cs="Arial"/>
           <w:shd w:val="clear" w:color="auto" w:fill="FFFFFF"/>
         </w:rPr>
-        <w:t>Mentorship program and performed weekly code review and demonstrations</w:t>
+        <w:t>Developed</w:t>
+      </w:r>
+      <w:r>
+        <w:rPr>
+          <w:rFonts w:ascii="Arial" w:hAnsi="Arial" w:cs="Arial"/>
+          <w:shd w:val="clear" w:color="auto" w:fill="FFFFFF"/>
+        </w:rPr>
+        <w:t xml:space="preserve"> </w:t>
+      </w:r>
+      <w:r>
+        <w:rPr>
+          <w:rFonts w:ascii="Arial" w:hAnsi="Arial" w:cs="Arial"/>
+          <w:shd w:val="clear" w:color="auto" w:fill="FFFFFF"/>
+        </w:rPr>
+        <w:t xml:space="preserve">mixed VBA and </w:t>
+      </w:r>
+      <w:r>
+        <w:rPr>
+          <w:rFonts w:ascii="Arial" w:hAnsi="Arial" w:cs="Arial"/>
+          <w:shd w:val="clear" w:color="auto" w:fill="FFFFFF"/>
+        </w:rPr>
+        <w:t xml:space="preserve">LabVIEW tools </w:t>
+      </w:r>
+      <w:r>
+        <w:rPr>
+          <w:rFonts w:ascii="Arial" w:hAnsi="Arial" w:cs="Arial"/>
+          <w:shd w:val="clear" w:color="auto" w:fill="FFFFFF"/>
+        </w:rPr>
+        <w:t>for</w:t>
+      </w:r>
+      <w:r>
+        <w:rPr>
+          <w:rFonts w:ascii="Arial" w:hAnsi="Arial" w:cs="Arial"/>
+          <w:shd w:val="clear" w:color="auto" w:fill="FFFFFF"/>
+        </w:rPr>
+        <w:t xml:space="preserve"> </w:t>
+      </w:r>
+      <w:r>
+        <w:rPr>
+          <w:rFonts w:ascii="Arial" w:hAnsi="Arial" w:cs="Arial"/>
+          <w:shd w:val="clear" w:color="auto" w:fill="FFFFFF"/>
+        </w:rPr>
+        <w:t>simulating</w:t>
+      </w:r>
+      <w:r>
+        <w:rPr>
+          <w:rFonts w:ascii="Arial" w:hAnsi="Arial" w:cs="Arial"/>
+          <w:shd w:val="clear" w:color="auto" w:fill="FFFFFF"/>
+        </w:rPr>
+        <w:t xml:space="preserve"> input</w:t>
+      </w:r>
+      <w:r>
+        <w:rPr>
+          <w:rFonts w:ascii="Arial" w:hAnsi="Arial" w:cs="Arial"/>
+          <w:shd w:val="clear" w:color="auto" w:fill="FFFFFF"/>
+        </w:rPr>
+        <w:t xml:space="preserve"> </w:t>
+      </w:r>
+      <w:r>
+        <w:rPr>
+          <w:rFonts w:ascii="Arial" w:hAnsi="Arial" w:cs="Arial"/>
+          <w:shd w:val="clear" w:color="auto" w:fill="FFFFFF"/>
+        </w:rPr>
+        <w:t>and output signals</w:t>
+      </w:r>
+      <w:r>
+        <w:rPr>
+          <w:rFonts w:ascii="Arial" w:hAnsi="Arial" w:cs="Arial"/>
+          <w:shd w:val="clear" w:color="auto" w:fill="FFFFFF"/>
+        </w:rPr>
+        <w:t xml:space="preserve"> </w:t>
+      </w:r>
+      <w:r>
+        <w:rPr>
+          <w:rFonts w:ascii="Arial" w:hAnsi="Arial" w:cs="Arial"/>
+          <w:shd w:val="clear" w:color="auto" w:fill="FFFFFF"/>
+        </w:rPr>
+        <w:t xml:space="preserve">on </w:t>
+      </w:r>
+      <w:r>
+        <w:rPr>
+          <w:rFonts w:ascii="Arial" w:hAnsi="Arial" w:cs="Arial"/>
+          <w:shd w:val="clear" w:color="auto" w:fill="FFFFFF"/>
+        </w:rPr>
+        <w:t>Automated Test Equipment</w:t>
       </w:r>
     </w:p>
     <w:p>
@@ -2657,7 +2936,49 @@
           <w:rFonts w:ascii="Arial" w:hAnsi="Arial" w:cs="Arial"/>
           <w:shd w:val="clear" w:color="auto" w:fill="FFFFFF"/>
         </w:rPr>
-        <w:t>JavaScript, CSS/Less, jQuery, D3, Handlebars.js, Grunt, Bower, Node.js</w:t>
+        <w:t xml:space="preserve">Produced tool </w:t>
+      </w:r>
+      <w:r>
+        <w:rPr>
+          <w:rFonts w:ascii="Arial" w:hAnsi="Arial" w:cs="Arial"/>
+          <w:shd w:val="clear" w:color="auto" w:fill="FFFFFF"/>
+        </w:rPr>
+        <w:t xml:space="preserve">qualification </w:t>
+      </w:r>
+      <w:r>
+        <w:rPr>
+          <w:rFonts w:ascii="Arial" w:hAnsi="Arial" w:cs="Arial"/>
+          <w:shd w:val="clear" w:color="auto" w:fill="FFFFFF"/>
+        </w:rPr>
+        <w:t xml:space="preserve">documentation </w:t>
+      </w:r>
+      <w:r>
+        <w:rPr>
+          <w:rFonts w:ascii="Arial" w:hAnsi="Arial" w:cs="Arial"/>
+          <w:shd w:val="clear" w:color="auto" w:fill="FFFFFF"/>
+        </w:rPr>
+        <w:t xml:space="preserve">per </w:t>
+      </w:r>
+      <w:r>
+        <w:rPr>
+          <w:rFonts w:ascii="Arial" w:hAnsi="Arial" w:cs="Arial"/>
+          <w:shd w:val="clear" w:color="auto" w:fill="FFFFFF"/>
+        </w:rPr>
+        <w:t>FAA industry standards. Documented</w:t>
+      </w:r>
+      <w:r>
+        <w:rPr>
+          <w:rFonts w:ascii="Arial" w:hAnsi="Arial" w:cs="Arial"/>
+          <w:shd w:val="clear" w:color="auto" w:fill="FFFFFF"/>
+        </w:rPr>
+        <w:t xml:space="preserve"> </w:t>
+      </w:r>
+      <w:r>
+        <w:rPr>
+          <w:rFonts w:ascii="Arial" w:hAnsi="Arial" w:cs="Arial"/>
+          <w:shd w:val="clear" w:color="auto" w:fill="FFFFFF"/>
+        </w:rPr>
+        <w:t>requirements and test procedures performed</w:t>
       </w:r>
       <w:r>
         <w:rPr>
@@ -2770,6 +3091,14 @@
           <w:b/>
           <w:i/>
         </w:rPr>
+        <w:t xml:space="preserve">            </w:t>
+      </w:r>
+      <w:r>
+        <w:rPr>
+          <w:rFonts w:ascii="Arial" w:eastAsia="Arial" w:hAnsi="Arial" w:cs="Arial"/>
+          <w:b/>
+          <w:i/>
+        </w:rPr>
         <w:t xml:space="preserve"> </w:t>
       </w:r>
       <w:r>
@@ -2777,14 +3106,7 @@
           <w:rFonts w:ascii="Arial" w:eastAsia="Arial" w:hAnsi="Arial" w:cs="Arial"/>
           <w:b/>
         </w:rPr>
-        <w:t>Sep</w:t>
-      </w:r>
-      <w:r>
-        <w:rPr>
-          <w:rFonts w:ascii="Arial" w:eastAsia="Arial" w:hAnsi="Arial" w:cs="Arial"/>
-          <w:b/>
-        </w:rPr>
-        <w:t xml:space="preserve"> 2011</w:t>
+        <w:t>2011</w:t>
       </w:r>
       <w:r>
         <w:rPr>
@@ -2813,7 +3135,7 @@
           <w:rFonts w:ascii="Arial" w:eastAsia="Arial" w:hAnsi="Arial" w:cs="Arial"/>
           <w:b/>
         </w:rPr>
-        <w:t>Present</w:t>
+        <w:t>2016</w:t>
       </w:r>
     </w:p>
     <w:p>
@@ -3696,7 +4018,7 @@
   <w:abstractNum w:abstractNumId="7" w15:restartNumberingAfterBreak="0">
     <w:nsid w:val="41947B58"/>
     <w:multiLevelType w:val="hybridMultilevel"/>
-    <w:tmpl w:val="716A5BDE"/>
+    <w:tmpl w:val="7ED4E84C"/>
     <w:lvl w:ilvl="0" w:tplc="04090001">
       <w:start w:val="1"/>
       <w:numFmt w:val="bullet"/>
@@ -5158,7 +5480,6 @@
   <w:style w:type="character" w:default="1" w:styleId="DefaultParagraphFont">
     <w:name w:val="Default Paragraph Font"/>
     <w:uiPriority w:val="1"/>
-    <w:semiHidden/>
     <w:unhideWhenUsed/>
   </w:style>
   <w:style w:type="table" w:default="1" w:styleId="TableNormal">

</xml_diff>

<commit_message>
Fix incorrect job end-date.
</commit_message>
<xml_diff>
--- a/assets/resume.docx
+++ b/assets/resume.docx
@@ -1129,8 +1129,6 @@
         </w:rPr>
         <w:t>SKILLS</w:t>
       </w:r>
-      <w:bookmarkStart w:id="0" w:name="_GoBack"/>
-      <w:bookmarkEnd w:id="0"/>
     </w:p>
     <w:p>
       <w:pPr>
@@ -2037,14 +2035,17 @@
           <w:rFonts w:ascii="Arial" w:eastAsia="Arial" w:hAnsi="Arial" w:cs="Arial"/>
         </w:rPr>
         <w:tab/>
-      </w:r>
-      <w:r>
-        <w:rPr>
-          <w:rFonts w:ascii="Arial" w:eastAsia="Arial" w:hAnsi="Arial" w:cs="Arial"/>
-          <w:b/>
-        </w:rPr>
-        <w:t>March 2018 – Present</w:t>
-      </w:r>
+        <w:t xml:space="preserve">   </w:t>
+      </w:r>
+      <w:r>
+        <w:rPr>
+          <w:rFonts w:ascii="Arial" w:eastAsia="Arial" w:hAnsi="Arial" w:cs="Arial"/>
+          <w:b/>
+        </w:rPr>
+        <w:t>Mar 2018 – Present</w:t>
+      </w:r>
+      <w:bookmarkStart w:id="0" w:name="_GoBack"/>
+      <w:bookmarkEnd w:id="0"/>
       <w:r>
         <w:rPr>
           <w:rFonts w:ascii="Arial" w:eastAsia="Arial" w:hAnsi="Arial" w:cs="Arial"/>
@@ -2275,7 +2276,7 @@
           <w:i/>
         </w:rPr>
         <w:tab/>
-        <w:t xml:space="preserve">   </w:t>
+        <w:t xml:space="preserve"> </w:t>
       </w:r>
       <w:r>
         <w:rPr>
@@ -2298,7 +2299,7 @@
           <w:b/>
           <w:spacing w:val="1"/>
         </w:rPr>
-        <w:t>Present</w:t>
+        <w:t>Feb 2018</w:t>
       </w:r>
     </w:p>
     <w:p>

</xml_diff>

<commit_message>
Updating resume to latest.
</commit_message>
<xml_diff>
--- a/assets/resume.docx
+++ b/assets/resume.docx
@@ -1,6 +1,6 @@
 
 <file path=word/document.xml><?xml version="1.0" encoding="utf-8"?>
-<w:document xmlns:wpc="http://schemas.microsoft.com/office/word/2010/wordprocessingCanvas" xmlns:cx="http://schemas.microsoft.com/office/drawing/2014/chartex" xmlns:cx1="http://schemas.microsoft.com/office/drawing/2015/9/8/chartex" xmlns:cx2="http://schemas.microsoft.com/office/drawing/2015/10/21/chartex" xmlns:cx3="http://schemas.microsoft.com/office/drawing/2016/5/9/chartex" xmlns:cx4="http://schemas.microsoft.com/office/drawing/2016/5/10/chartex" xmlns:cx5="http://schemas.microsoft.com/office/drawing/2016/5/11/chartex" xmlns:cx6="http://schemas.microsoft.com/office/drawing/2016/5/12/chartex" xmlns:cx7="http://schemas.microsoft.com/office/drawing/2016/5/13/chartex" xmlns:cx8="http://schemas.microsoft.com/office/drawing/2016/5/14/chartex" xmlns:mc="http://schemas.openxmlformats.org/markup-compatibility/2006" xmlns:aink="http://schemas.microsoft.com/office/drawing/2016/ink" xmlns:am3d="http://schemas.microsoft.com/office/drawing/2017/model3d" xmlns:o="urn:schemas-microsoft-com:office:office" xmlns:r="http://schemas.openxmlformats.org/officeDocument/2006/relationships" xmlns:m="http://schemas.openxmlformats.org/officeDocument/2006/math" xmlns:v="urn:schemas-microsoft-com:vml" xmlns:wp14="http://schemas.microsoft.com/office/word/2010/wordprocessingDrawing" xmlns:wp="http://schemas.openxmlformats.org/drawingml/2006/wordprocessingDrawing" xmlns:w10="urn:schemas-microsoft-com:office:word" xmlns:w="http://schemas.openxmlformats.org/wordprocessingml/2006/main" xmlns:w14="http://schemas.microsoft.com/office/word/2010/wordml" xmlns:w15="http://schemas.microsoft.com/office/word/2012/wordml" xmlns:w16cid="http://schemas.microsoft.com/office/word/2016/wordml/cid" xmlns:w16se="http://schemas.microsoft.com/office/word/2015/wordml/symex" xmlns:wpg="http://schemas.microsoft.com/office/word/2010/wordprocessingGroup" xmlns:wpi="http://schemas.microsoft.com/office/word/2010/wordprocessingInk" xmlns:wne="http://schemas.microsoft.com/office/word/2006/wordml" xmlns:wps="http://schemas.microsoft.com/office/word/2010/wordprocessingShape" mc:Ignorable="w14 w15 w16se w16cid wp14">
+<w:document xmlns:wpc="http://schemas.microsoft.com/office/word/2010/wordprocessingCanvas" xmlns:cx="http://schemas.microsoft.com/office/drawing/2014/chartex" xmlns:cx1="http://schemas.microsoft.com/office/drawing/2015/9/8/chartex" xmlns:cx2="http://schemas.microsoft.com/office/drawing/2015/10/21/chartex" xmlns:cx3="http://schemas.microsoft.com/office/drawing/2016/5/9/chartex" xmlns:cx4="http://schemas.microsoft.com/office/drawing/2016/5/10/chartex" xmlns:cx5="http://schemas.microsoft.com/office/drawing/2016/5/11/chartex" xmlns:cx6="http://schemas.microsoft.com/office/drawing/2016/5/12/chartex" xmlns:cx7="http://schemas.microsoft.com/office/drawing/2016/5/13/chartex" xmlns:cx8="http://schemas.microsoft.com/office/drawing/2016/5/14/chartex" xmlns:mc="http://schemas.openxmlformats.org/markup-compatibility/2006" xmlns:aink="http://schemas.microsoft.com/office/drawing/2016/ink" xmlns:am3d="http://schemas.microsoft.com/office/drawing/2017/model3d" xmlns:o="urn:schemas-microsoft-com:office:office" xmlns:r="http://schemas.openxmlformats.org/officeDocument/2006/relationships" xmlns:m="http://schemas.openxmlformats.org/officeDocument/2006/math" xmlns:v="urn:schemas-microsoft-com:vml" xmlns:wp14="http://schemas.microsoft.com/office/word/2010/wordprocessingDrawing" xmlns:wp="http://schemas.openxmlformats.org/drawingml/2006/wordprocessingDrawing" xmlns:w10="urn:schemas-microsoft-com:office:word" xmlns:w="http://schemas.openxmlformats.org/wordprocessingml/2006/main" xmlns:w14="http://schemas.microsoft.com/office/word/2010/wordml" xmlns:w15="http://schemas.microsoft.com/office/word/2012/wordml" xmlns:w16cex="http://schemas.microsoft.com/office/word/2018/wordml/cex" xmlns:w16cid="http://schemas.microsoft.com/office/word/2016/wordml/cid" xmlns:w16="http://schemas.microsoft.com/office/word/2018/wordml" xmlns:w16se="http://schemas.microsoft.com/office/word/2015/wordml/symex" xmlns:wpg="http://schemas.microsoft.com/office/word/2010/wordprocessingGroup" xmlns:wpi="http://schemas.microsoft.com/office/word/2010/wordprocessingInk" xmlns:wne="http://schemas.microsoft.com/office/word/2006/wordml" xmlns:wps="http://schemas.microsoft.com/office/word/2010/wordprocessingShape" mc:Ignorable="w14 w15 w16se w16cid w16 w16cex wp14">
   <w:body>
     <w:p>
       <w:pPr>
@@ -794,7 +794,7 @@
         <w:rPr>
           <w:rFonts w:ascii="Arial" w:eastAsia="Arial" w:hAnsi="Arial" w:cs="Arial"/>
         </w:rPr>
-        <w:t>4</w:t>
+        <w:t>5</w:t>
       </w:r>
       <w:r>
         <w:rPr>
@@ -812,13 +812,31 @@
         <w:rPr>
           <w:rFonts w:ascii="Arial" w:eastAsia="Arial" w:hAnsi="Arial" w:cs="Arial"/>
         </w:rPr>
-        <w:t xml:space="preserve"> software development </w:t>
-      </w:r>
-      <w:r>
-        <w:rPr>
-          <w:rFonts w:ascii="Arial" w:eastAsia="Arial" w:hAnsi="Arial" w:cs="Arial"/>
-        </w:rPr>
-        <w:t>experience working in highly-regulated industries</w:t>
+        <w:t xml:space="preserve"> software </w:t>
+      </w:r>
+      <w:r>
+        <w:rPr>
+          <w:rFonts w:ascii="Arial" w:eastAsia="Arial" w:hAnsi="Arial" w:cs="Arial"/>
+        </w:rPr>
+        <w:t xml:space="preserve">experience </w:t>
+      </w:r>
+      <w:r>
+        <w:rPr>
+          <w:rFonts w:ascii="Arial" w:eastAsia="Arial" w:hAnsi="Arial" w:cs="Arial"/>
+        </w:rPr>
+        <w:t>pushing products through</w:t>
+      </w:r>
+      <w:r>
+        <w:rPr>
+          <w:rFonts w:ascii="Arial" w:eastAsia="Arial" w:hAnsi="Arial" w:cs="Arial"/>
+        </w:rPr>
+        <w:t xml:space="preserve"> highly-regulated industries</w:t>
+      </w:r>
+      <w:r>
+        <w:rPr>
+          <w:rFonts w:ascii="Arial" w:eastAsia="Arial" w:hAnsi="Arial" w:cs="Arial"/>
+        </w:rPr>
+        <w:t xml:space="preserve"> (FDA, FAA)</w:t>
       </w:r>
     </w:p>
     <w:p>
@@ -841,19 +859,19 @@
         <w:rPr>
           <w:rFonts w:ascii="Arial" w:eastAsia="Arial" w:hAnsi="Arial" w:cs="Arial"/>
         </w:rPr>
-        <w:t>Strong C/C++ programming skills and</w:t>
-      </w:r>
-      <w:r>
-        <w:rPr>
-          <w:rFonts w:ascii="Arial" w:eastAsia="Arial" w:hAnsi="Arial" w:cs="Arial"/>
-        </w:rPr>
-        <w:t xml:space="preserve"> </w:t>
-      </w:r>
-      <w:r>
-        <w:rPr>
-          <w:rFonts w:ascii="Arial" w:eastAsia="Arial" w:hAnsi="Arial" w:cs="Arial"/>
-        </w:rPr>
-        <w:t>understanding of computer architecture</w:t>
+        <w:t>Proficient in</w:t>
+      </w:r>
+      <w:r>
+        <w:rPr>
+          <w:rFonts w:ascii="Arial" w:eastAsia="Arial" w:hAnsi="Arial" w:cs="Arial"/>
+        </w:rPr>
+        <w:t xml:space="preserve"> C/C++</w:t>
+      </w:r>
+      <w:r>
+        <w:rPr>
+          <w:rFonts w:ascii="Arial" w:eastAsia="Arial" w:hAnsi="Arial" w:cs="Arial"/>
+        </w:rPr>
+        <w:t>, Python development environments</w:t>
       </w:r>
     </w:p>
     <w:p>
@@ -916,31 +934,7 @@
           <w:spacing w:val="-1"/>
           <w:position w:val="-1"/>
         </w:rPr>
-        <w:t>B</w:t>
-      </w:r>
-      <w:r>
-        <w:rPr>
-          <w:rFonts w:ascii="Arial" w:eastAsia="Arial" w:hAnsi="Arial" w:cs="Arial"/>
-          <w:spacing w:val="-1"/>
-          <w:position w:val="-1"/>
-        </w:rPr>
-        <w:t>uild system</w:t>
-      </w:r>
-      <w:r>
-        <w:rPr>
-          <w:rFonts w:ascii="Arial" w:eastAsia="Arial" w:hAnsi="Arial" w:cs="Arial"/>
-          <w:spacing w:val="-1"/>
-          <w:position w:val="-1"/>
-        </w:rPr>
-        <w:t>s</w:t>
-      </w:r>
-      <w:r>
-        <w:rPr>
-          <w:rFonts w:ascii="Arial" w:eastAsia="Arial" w:hAnsi="Arial" w:cs="Arial"/>
-          <w:spacing w:val="-1"/>
-          <w:position w:val="-1"/>
-        </w:rPr>
-        <w:t xml:space="preserve"> and remote agent administration</w:t>
+        <w:t>Design build system workflows via Jenkins, Docker and Bamboo</w:t>
       </w:r>
     </w:p>
     <w:p>
@@ -963,7 +957,13 @@
         <w:rPr>
           <w:rFonts w:ascii="Arial" w:eastAsia="Arial" w:hAnsi="Arial" w:cs="Arial"/>
         </w:rPr>
-        <w:t>Excellent interpersonal and communication skills</w:t>
+        <w:t xml:space="preserve">Strong </w:t>
+      </w:r>
+      <w:r>
+        <w:rPr>
+          <w:rFonts w:ascii="Arial" w:eastAsia="Arial" w:hAnsi="Arial" w:cs="Arial"/>
+        </w:rPr>
+        <w:t>EE fundamentals and HW/SW debugging skills</w:t>
       </w:r>
     </w:p>
     <w:p>
@@ -980,6 +980,29 @@
           <w:b/>
           <w:spacing w:val="-1"/>
           <w:position w:val="-1"/>
+        </w:rPr>
+      </w:pPr>
+      <w:r>
+        <w:rPr>
+          <w:rFonts w:ascii="Arial" w:eastAsia="Arial" w:hAnsi="Arial" w:cs="Arial"/>
+        </w:rPr>
+        <w:t>Excellent interpersonal and communication skills</w:t>
+      </w:r>
+    </w:p>
+    <w:p>
+      <w:pPr>
+        <w:pStyle w:val="ListParagraph"/>
+        <w:numPr>
+          <w:ilvl w:val="0"/>
+          <w:numId w:val="10"/>
+        </w:numPr>
+        <w:spacing w:line="240" w:lineRule="exact"/>
+        <w:ind w:left="540" w:hanging="180"/>
+        <w:rPr>
+          <w:rFonts w:ascii="Arial" w:eastAsia="Arial" w:hAnsi="Arial" w:cs="Arial"/>
+          <w:b/>
+          <w:spacing w:val="-1"/>
+          <w:position w:val="-1"/>
           <w:sz w:val="22"/>
           <w:szCs w:val="22"/>
         </w:rPr>
@@ -1001,6 +1024,31 @@
           <w:rFonts w:ascii="Arial" w:eastAsia="Arial" w:hAnsi="Arial" w:cs="Arial"/>
         </w:rPr>
         <w:t xml:space="preserve"> deadlines</w:t>
+      </w:r>
+    </w:p>
+    <w:p>
+      <w:pPr>
+        <w:pStyle w:val="ListParagraph"/>
+        <w:numPr>
+          <w:ilvl w:val="0"/>
+          <w:numId w:val="10"/>
+        </w:numPr>
+        <w:spacing w:line="240" w:lineRule="exact"/>
+        <w:ind w:left="540" w:hanging="180"/>
+        <w:rPr>
+          <w:rFonts w:ascii="Arial" w:eastAsia="Arial" w:hAnsi="Arial" w:cs="Arial"/>
+          <w:b/>
+          <w:spacing w:val="-1"/>
+          <w:position w:val="-1"/>
+          <w:sz w:val="22"/>
+          <w:szCs w:val="22"/>
+        </w:rPr>
+      </w:pPr>
+      <w:r>
+        <w:rPr>
+          <w:rFonts w:ascii="Arial" w:eastAsia="Arial" w:hAnsi="Arial" w:cs="Arial"/>
+        </w:rPr>
+        <w:t>I can build a CPU from scratch</w:t>
       </w:r>
       <w:r>
         <w:rPr>
@@ -1328,19 +1376,7 @@
         <w:rPr>
           <w:rFonts w:ascii="Arial" w:eastAsia="Arial" w:hAnsi="Arial" w:cs="Arial"/>
         </w:rPr>
-        <w:t>Git v</w:t>
-      </w:r>
-      <w:r>
-        <w:rPr>
-          <w:rFonts w:ascii="Arial" w:eastAsia="Arial" w:hAnsi="Arial" w:cs="Arial"/>
-        </w:rPr>
-        <w:t xml:space="preserve">ersion control </w:t>
-      </w:r>
-      <w:r>
-        <w:rPr>
-          <w:rFonts w:ascii="Arial" w:eastAsia="Arial" w:hAnsi="Arial" w:cs="Arial"/>
-        </w:rPr>
-        <w:t>system workflow</w:t>
+        <w:t>Git</w:t>
       </w:r>
     </w:p>
     <w:p>
@@ -1380,32 +1416,7 @@
         <w:rPr>
           <w:rFonts w:ascii="Arial" w:eastAsia="Arial" w:hAnsi="Arial" w:cs="Arial"/>
         </w:rPr>
-        <w:lastRenderedPageBreak/>
-        <w:t>Small</w:t>
-      </w:r>
-      <w:r>
-        <w:rPr>
-          <w:rFonts w:ascii="Arial" w:eastAsia="Arial" w:hAnsi="Arial" w:cs="Arial"/>
-        </w:rPr>
-        <w:t xml:space="preserve"> </w:t>
-      </w:r>
-      <w:r>
-        <w:rPr>
-          <w:rFonts w:ascii="Arial" w:eastAsia="Arial" w:hAnsi="Arial" w:cs="Arial"/>
-        </w:rPr>
-        <w:t>team management</w:t>
-      </w:r>
-      <w:r>
-        <w:rPr>
-          <w:rFonts w:ascii="Arial" w:eastAsia="Arial" w:hAnsi="Arial" w:cs="Arial"/>
-        </w:rPr>
-        <w:t xml:space="preserve"> and scrum </w:t>
-      </w:r>
-      <w:r>
-        <w:rPr>
-          <w:rFonts w:ascii="Arial" w:eastAsia="Arial" w:hAnsi="Arial" w:cs="Arial"/>
-        </w:rPr>
-        <w:t>leadership</w:t>
+        <w:t>Docker and containerization</w:t>
       </w:r>
     </w:p>
     <w:p>
@@ -1425,21 +1436,7 @@
         <w:rPr>
           <w:rFonts w:ascii="Arial" w:eastAsia="Arial" w:hAnsi="Arial" w:cs="Arial"/>
         </w:rPr>
-        <w:t>Static code analysis tools (</w:t>
-      </w:r>
-      <w:proofErr w:type="spellStart"/>
-      <w:r>
-        <w:rPr>
-          <w:rFonts w:ascii="Arial" w:eastAsia="Arial" w:hAnsi="Arial" w:cs="Arial"/>
-        </w:rPr>
-        <w:t>Klocwork</w:t>
-      </w:r>
-      <w:proofErr w:type="spellEnd"/>
-      <w:r>
-        <w:rPr>
-          <w:rFonts w:ascii="Arial" w:eastAsia="Arial" w:hAnsi="Arial" w:cs="Arial"/>
-        </w:rPr>
-        <w:t>, LDRA)</w:t>
+        <w:t>AWS/remote instance administration</w:t>
       </w:r>
     </w:p>
     <w:p>
@@ -1479,13 +1476,7 @@
         <w:rPr>
           <w:rFonts w:ascii="Arial" w:eastAsia="Arial" w:hAnsi="Arial" w:cs="Arial"/>
         </w:rPr>
-        <w:t>ARM</w:t>
-      </w:r>
-      <w:r>
-        <w:rPr>
-          <w:rFonts w:ascii="Arial" w:eastAsia="Arial" w:hAnsi="Arial" w:cs="Arial"/>
-        </w:rPr>
-        <w:t xml:space="preserve"> microcontroller development</w:t>
+        <w:t>VHDL/Verilog FPGA development</w:t>
       </w:r>
     </w:p>
     <w:p>
@@ -1511,7 +1502,21 @@
         <w:rPr>
           <w:rFonts w:ascii="Arial" w:eastAsia="Arial" w:hAnsi="Arial" w:cs="Arial"/>
         </w:rPr>
-        <w:t>AWS/remote instance administration</w:t>
+        <w:t>Static code analysis tools (</w:t>
+      </w:r>
+      <w:proofErr w:type="spellStart"/>
+      <w:r>
+        <w:rPr>
+          <w:rFonts w:ascii="Arial" w:eastAsia="Arial" w:hAnsi="Arial" w:cs="Arial"/>
+        </w:rPr>
+        <w:t>Klocwork</w:t>
+      </w:r>
+      <w:proofErr w:type="spellEnd"/>
+      <w:r>
+        <w:rPr>
+          <w:rFonts w:ascii="Arial" w:eastAsia="Arial" w:hAnsi="Arial" w:cs="Arial"/>
+        </w:rPr>
+        <w:t>, LDRA)</w:t>
       </w:r>
     </w:p>
     <w:p>
@@ -1534,7 +1539,6 @@
         <w:spacing w:line="240" w:lineRule="exact"/>
         <w:rPr>
           <w:rFonts w:ascii="Arial" w:eastAsia="Arial" w:hAnsi="Arial" w:cs="Arial"/>
-          <w:b/>
         </w:rPr>
       </w:pPr>
       <w:r>
@@ -1571,6 +1575,86 @@
         <w:rPr>
           <w:rFonts w:ascii="Arial" w:eastAsia="Arial" w:hAnsi="Arial" w:cs="Arial"/>
         </w:rPr>
+      </w:pPr>
+      <w:r>
+        <w:rPr>
+          <w:rFonts w:ascii="Arial" w:eastAsia="Arial" w:hAnsi="Arial" w:cs="Arial"/>
+        </w:rPr>
+        <w:t xml:space="preserve">C, C++, </w:t>
+      </w:r>
+      <w:r>
+        <w:rPr>
+          <w:rFonts w:ascii="Arial" w:eastAsia="Arial" w:hAnsi="Arial" w:cs="Arial"/>
+        </w:rPr>
+        <w:t xml:space="preserve">Python, </w:t>
+      </w:r>
+      <w:r>
+        <w:rPr>
+          <w:rFonts w:ascii="Arial" w:eastAsia="Arial" w:hAnsi="Arial" w:cs="Arial"/>
+        </w:rPr>
+        <w:t xml:space="preserve">Bash, </w:t>
+      </w:r>
+      <w:r>
+        <w:rPr>
+          <w:rFonts w:ascii="Arial" w:eastAsia="Arial" w:hAnsi="Arial" w:cs="Arial"/>
+        </w:rPr>
+        <w:t>Java,</w:t>
+      </w:r>
+      <w:r>
+        <w:rPr>
+          <w:rFonts w:ascii="Arial" w:eastAsia="Arial" w:hAnsi="Arial" w:cs="Arial"/>
+        </w:rPr>
+        <w:t xml:space="preserve"> JavaScript,</w:t>
+      </w:r>
+      <w:r>
+        <w:rPr>
+          <w:rFonts w:ascii="Arial" w:eastAsia="Arial" w:hAnsi="Arial" w:cs="Arial"/>
+        </w:rPr>
+        <w:t xml:space="preserve"> </w:t>
+      </w:r>
+      <w:r>
+        <w:rPr>
+          <w:rFonts w:ascii="Arial" w:eastAsia="Arial" w:hAnsi="Arial" w:cs="Arial"/>
+        </w:rPr>
+        <w:t>Visual Basic</w:t>
+      </w:r>
+      <w:r>
+        <w:rPr>
+          <w:rFonts w:ascii="Arial" w:eastAsia="Arial" w:hAnsi="Arial" w:cs="Arial"/>
+        </w:rPr>
+        <w:br/>
+      </w:r>
+    </w:p>
+    <w:p>
+      <w:pPr>
+        <w:spacing w:line="240" w:lineRule="exact"/>
+        <w:rPr>
+          <w:rFonts w:ascii="Arial" w:eastAsia="Arial" w:hAnsi="Arial" w:cs="Arial"/>
+        </w:rPr>
+      </w:pPr>
+      <w:r>
+        <w:rPr>
+          <w:rFonts w:ascii="Arial" w:eastAsia="Arial" w:hAnsi="Arial" w:cs="Arial"/>
+          <w:b/>
+        </w:rPr>
+        <w:t xml:space="preserve">  </w:t>
+      </w:r>
+      <w:r>
+        <w:rPr>
+          <w:rFonts w:ascii="Arial" w:eastAsia="Arial" w:hAnsi="Arial" w:cs="Arial"/>
+          <w:b/>
+        </w:rPr>
+        <w:t>Tools</w:t>
+      </w:r>
+    </w:p>
+    <w:p>
+      <w:pPr>
+        <w:pStyle w:val="ListParagraph"/>
+        <w:spacing w:line="240" w:lineRule="exact"/>
+        <w:ind w:left="540"/>
+        <w:rPr>
+          <w:rFonts w:ascii="Arial" w:eastAsia="Arial" w:hAnsi="Arial" w:cs="Arial"/>
+        </w:rPr>
         <w:sectPr>
           <w:type w:val="continuous"/>
           <w:pgSz w:w="12240" w:h="15840"/>
@@ -1596,31 +1680,7 @@
         <w:rPr>
           <w:rFonts w:ascii="Arial" w:eastAsia="Arial" w:hAnsi="Arial" w:cs="Arial"/>
         </w:rPr>
-        <w:t xml:space="preserve">C, C++, </w:t>
-      </w:r>
-      <w:r>
-        <w:rPr>
-          <w:rFonts w:ascii="Arial" w:eastAsia="Arial" w:hAnsi="Arial" w:cs="Arial"/>
-        </w:rPr>
-        <w:t xml:space="preserve">Python, </w:t>
-      </w:r>
-      <w:r>
-        <w:rPr>
-          <w:rFonts w:ascii="Arial" w:eastAsia="Arial" w:hAnsi="Arial" w:cs="Arial"/>
-        </w:rPr>
-        <w:t xml:space="preserve">Bash, </w:t>
-      </w:r>
-      <w:r>
-        <w:rPr>
-          <w:rFonts w:ascii="Arial" w:eastAsia="Arial" w:hAnsi="Arial" w:cs="Arial"/>
-        </w:rPr>
-        <w:t>Java,</w:t>
-      </w:r>
-      <w:r>
-        <w:rPr>
-          <w:rFonts w:ascii="Arial" w:eastAsia="Arial" w:hAnsi="Arial" w:cs="Arial"/>
-        </w:rPr>
-        <w:t xml:space="preserve"> JavaScript,</w:t>
+        <w:t>Git,</w:t>
       </w:r>
       <w:r>
         <w:rPr>
@@ -1632,11 +1692,11 @@
         <w:rPr>
           <w:rFonts w:ascii="Arial" w:eastAsia="Arial" w:hAnsi="Arial" w:cs="Arial"/>
         </w:rPr>
-        <w:t>Visual Basic</w:t>
-      </w:r>
-      <w:r>
-        <w:rPr>
-          <w:rFonts w:ascii="Arial" w:eastAsia="Arial" w:hAnsi="Arial" w:cs="Arial"/>
+        <w:t>JIRA,</w:t>
+      </w:r>
+      <w:r>
+        <w:rPr>
+          <w:rFonts w:eastAsia="Arial"/>
         </w:rPr>
         <w:t xml:space="preserve"> </w:t>
       </w:r>
@@ -1644,65 +1704,7 @@
         <w:rPr>
           <w:rFonts w:ascii="Arial" w:eastAsia="Arial" w:hAnsi="Arial" w:cs="Arial"/>
         </w:rPr>
-        <w:br/>
-      </w:r>
-    </w:p>
-    <w:p>
-      <w:pPr>
-        <w:spacing w:line="240" w:lineRule="exact"/>
-        <w:rPr>
-          <w:rFonts w:ascii="Arial" w:eastAsia="Arial" w:hAnsi="Arial" w:cs="Arial"/>
-        </w:rPr>
-      </w:pPr>
-      <w:r>
-        <w:rPr>
-          <w:rFonts w:ascii="Arial" w:eastAsia="Arial" w:hAnsi="Arial" w:cs="Arial"/>
-          <w:b/>
-        </w:rPr>
-        <w:t xml:space="preserve">  </w:t>
-      </w:r>
-      <w:r>
-        <w:rPr>
-          <w:rFonts w:ascii="Arial" w:eastAsia="Arial" w:hAnsi="Arial" w:cs="Arial"/>
-          <w:b/>
-        </w:rPr>
-        <w:t>Tools</w:t>
-      </w:r>
-    </w:p>
-    <w:p>
-      <w:pPr>
-        <w:pStyle w:val="ListParagraph"/>
-        <w:spacing w:line="240" w:lineRule="exact"/>
-        <w:ind w:left="540"/>
-        <w:rPr>
-          <w:rFonts w:ascii="Arial" w:eastAsia="Arial" w:hAnsi="Arial" w:cs="Arial"/>
-        </w:rPr>
-        <w:sectPr>
-          <w:type w:val="continuous"/>
-          <w:pgSz w:w="12240" w:h="15840"/>
-          <w:pgMar w:top="720" w:right="763" w:bottom="274" w:left="763" w:header="720" w:footer="720" w:gutter="0"/>
-          <w:cols w:space="720"/>
-        </w:sectPr>
-      </w:pPr>
-    </w:p>
-    <w:p>
-      <w:pPr>
-        <w:pStyle w:val="ListParagraph"/>
-        <w:numPr>
-          <w:ilvl w:val="0"/>
-          <w:numId w:val="10"/>
-        </w:numPr>
-        <w:spacing w:line="240" w:lineRule="exact"/>
-        <w:ind w:left="540" w:hanging="180"/>
-        <w:rPr>
-          <w:rFonts w:ascii="Arial" w:eastAsia="Arial" w:hAnsi="Arial" w:cs="Arial"/>
-        </w:rPr>
-      </w:pPr>
-      <w:r>
-        <w:rPr>
-          <w:rFonts w:ascii="Arial" w:eastAsia="Arial" w:hAnsi="Arial" w:cs="Arial"/>
-        </w:rPr>
-        <w:t>Git,</w:t>
+        <w:t>Bamboo,</w:t>
       </w:r>
       <w:r>
         <w:rPr>
@@ -1714,69 +1716,25 @@
         <w:rPr>
           <w:rFonts w:ascii="Arial" w:eastAsia="Arial" w:hAnsi="Arial" w:cs="Arial"/>
         </w:rPr>
-        <w:t>JIRA,</w:t>
-      </w:r>
-      <w:r>
-        <w:rPr>
-          <w:rFonts w:eastAsia="Arial"/>
-        </w:rPr>
-        <w:t xml:space="preserve"> </w:t>
-      </w:r>
-      <w:r>
-        <w:rPr>
-          <w:rFonts w:ascii="Arial" w:eastAsia="Arial" w:hAnsi="Arial" w:cs="Arial"/>
-        </w:rPr>
-        <w:t>Bamboo,</w:t>
-      </w:r>
-      <w:r>
-        <w:rPr>
-          <w:rFonts w:ascii="Arial" w:eastAsia="Arial" w:hAnsi="Arial" w:cs="Arial"/>
-        </w:rPr>
-        <w:t xml:space="preserve"> </w:t>
-      </w:r>
-      <w:r>
-        <w:rPr>
-          <w:rFonts w:ascii="Arial" w:eastAsia="Arial" w:hAnsi="Arial" w:cs="Arial"/>
-        </w:rPr>
-        <w:t xml:space="preserve">Jenkins, </w:t>
-      </w:r>
-      <w:r>
-        <w:rPr>
-          <w:rFonts w:ascii="Arial" w:eastAsia="Arial" w:hAnsi="Arial" w:cs="Arial"/>
-        </w:rPr>
-        <w:t>Node</w:t>
-      </w:r>
-      <w:r>
-        <w:rPr>
-          <w:rFonts w:ascii="Arial" w:eastAsia="Arial" w:hAnsi="Arial" w:cs="Arial"/>
-        </w:rPr>
-        <w:t>.js</w:t>
-      </w:r>
-      <w:r>
-        <w:rPr>
-          <w:rFonts w:ascii="Arial" w:eastAsia="Arial" w:hAnsi="Arial" w:cs="Arial"/>
-        </w:rPr>
-        <w:t xml:space="preserve">, </w:t>
-      </w:r>
-      <w:proofErr w:type="spellStart"/>
-      <w:r>
-        <w:rPr>
-          <w:rFonts w:ascii="Arial" w:eastAsia="Arial" w:hAnsi="Arial" w:cs="Arial"/>
-        </w:rPr>
-        <w:t>Klocwork</w:t>
-      </w:r>
-      <w:proofErr w:type="spellEnd"/>
-      <w:r>
-        <w:rPr>
-          <w:rFonts w:ascii="Arial" w:eastAsia="Arial" w:hAnsi="Arial" w:cs="Arial"/>
-        </w:rPr>
-        <w:t xml:space="preserve">, </w:t>
+        <w:t>Jenkins,</w:t>
+      </w:r>
+      <w:r>
+        <w:rPr>
+          <w:rFonts w:ascii="Arial" w:eastAsia="Arial" w:hAnsi="Arial" w:cs="Arial"/>
+        </w:rPr>
+        <w:t xml:space="preserve"> Docker, </w:t>
       </w:r>
       <w:r>
         <w:rPr>
           <w:rFonts w:ascii="Arial" w:eastAsia="Arial" w:hAnsi="Arial" w:cs="Arial"/>
         </w:rPr>
         <w:t>Eclipse</w:t>
+      </w:r>
+      <w:r>
+        <w:rPr>
+          <w:rFonts w:ascii="Arial" w:eastAsia="Arial" w:hAnsi="Arial" w:cs="Arial"/>
+        </w:rPr>
+        <w:t>, Quartus</w:t>
       </w:r>
       <w:r>
         <w:rPr>
@@ -2054,7 +2012,7 @@
           <w:b/>
           <w:i/>
         </w:rPr>
-        <w:t>Lead Embedded Software Engineer</w:t>
+        <w:t>Embedded Software / Build Engineer</w:t>
       </w:r>
       <w:r>
         <w:rPr>
@@ -2084,21 +2042,21 @@
           <w:rFonts w:ascii="Arial" w:eastAsia="Arial" w:hAnsi="Arial" w:cs="Arial"/>
           <w:b/>
         </w:rPr>
-        <w:t xml:space="preserve">Mar 2019 </w:t>
-      </w:r>
-      <w:r>
-        <w:rPr>
-          <w:rFonts w:ascii="Arial" w:eastAsia="Arial" w:hAnsi="Arial" w:cs="Arial"/>
-          <w:b/>
-        </w:rPr>
-        <w:t>–</w:t>
-      </w:r>
-      <w:r>
-        <w:rPr>
-          <w:rFonts w:ascii="Arial" w:eastAsia="Arial" w:hAnsi="Arial" w:cs="Arial"/>
-          <w:b/>
-        </w:rPr>
-        <w:t xml:space="preserve"> Present</w:t>
+        <w:t>Mar 201</w:t>
+      </w:r>
+      <w:r>
+        <w:rPr>
+          <w:rFonts w:ascii="Arial" w:eastAsia="Arial" w:hAnsi="Arial" w:cs="Arial"/>
+          <w:b/>
+        </w:rPr>
+        <w:t>8</w:t>
+      </w:r>
+      <w:r>
+        <w:rPr>
+          <w:rFonts w:ascii="Arial" w:eastAsia="Arial" w:hAnsi="Arial" w:cs="Arial"/>
+          <w:b/>
+        </w:rPr>
+        <w:t xml:space="preserve"> – Present</w:t>
       </w:r>
     </w:p>
     <w:p>
@@ -2112,13 +2070,26 @@
         <w:ind w:left="540" w:hanging="180"/>
         <w:rPr>
           <w:rFonts w:ascii="Arial" w:eastAsia="Arial" w:hAnsi="Arial" w:cs="Arial"/>
-        </w:rPr>
-      </w:pPr>
-      <w:r>
-        <w:rPr>
-          <w:rFonts w:ascii="Arial" w:eastAsia="Arial" w:hAnsi="Arial" w:cs="Arial"/>
-        </w:rPr>
-        <w:t>Lead bi-weekly scrum for team of 6 software engineers, both on and off-site</w:t>
+          <w:b/>
+        </w:rPr>
+      </w:pPr>
+      <w:r>
+        <w:rPr>
+          <w:rFonts w:ascii="Arial" w:eastAsia="Arial" w:hAnsi="Arial" w:cs="Arial"/>
+        </w:rPr>
+        <w:t xml:space="preserve">Integrate new features and bugfixes for C++ applications running on </w:t>
+      </w:r>
+      <w:r>
+        <w:rPr>
+          <w:rFonts w:ascii="Arial" w:eastAsia="Arial" w:hAnsi="Arial" w:cs="Arial"/>
+        </w:rPr>
+        <w:t xml:space="preserve">ARM </w:t>
+      </w:r>
+      <w:r>
+        <w:rPr>
+          <w:rFonts w:ascii="Arial" w:eastAsia="Arial" w:hAnsi="Arial" w:cs="Arial"/>
+        </w:rPr>
+        <w:t>Linux system</w:t>
       </w:r>
     </w:p>
     <w:p>
@@ -2138,7 +2109,43 @@
         <w:rPr>
           <w:rFonts w:ascii="Arial" w:eastAsia="Arial" w:hAnsi="Arial" w:cs="Arial"/>
         </w:rPr>
-        <w:t>Train new team members on requirements-based testing methodologies</w:t>
+        <w:t xml:space="preserve">Administrate </w:t>
+      </w:r>
+      <w:r>
+        <w:rPr>
+          <w:rFonts w:ascii="Arial" w:eastAsia="Arial" w:hAnsi="Arial" w:cs="Arial"/>
+        </w:rPr>
+        <w:t>Bamboo</w:t>
+      </w:r>
+      <w:r>
+        <w:rPr>
+          <w:rFonts w:ascii="Arial" w:eastAsia="Arial" w:hAnsi="Arial" w:cs="Arial"/>
+        </w:rPr>
+        <w:t>/Jenkins</w:t>
+      </w:r>
+      <w:r>
+        <w:rPr>
+          <w:rFonts w:ascii="Arial" w:eastAsia="Arial" w:hAnsi="Arial" w:cs="Arial"/>
+        </w:rPr>
+        <w:t xml:space="preserve"> build system for</w:t>
+      </w:r>
+      <w:r>
+        <w:rPr>
+          <w:rFonts w:ascii="Arial" w:eastAsia="Arial" w:hAnsi="Arial" w:cs="Arial"/>
+        </w:rPr>
+        <w:t xml:space="preserve"> test automation and </w:t>
+      </w:r>
+      <w:r>
+        <w:rPr>
+          <w:rFonts w:ascii="Arial" w:eastAsia="Arial" w:hAnsi="Arial" w:cs="Arial"/>
+        </w:rPr>
+        <w:t>deployment of production software</w:t>
+      </w:r>
+      <w:r>
+        <w:rPr>
+          <w:rFonts w:ascii="Arial" w:eastAsia="Arial" w:hAnsi="Arial" w:cs="Arial"/>
+        </w:rPr>
+        <w:t xml:space="preserve"> </w:t>
       </w:r>
     </w:p>
     <w:p>
@@ -2158,7 +2165,19 @@
         <w:rPr>
           <w:rFonts w:ascii="Arial" w:eastAsia="Arial" w:hAnsi="Arial" w:cs="Arial"/>
         </w:rPr>
-        <w:t>Communicate test coverage metrics to management</w:t>
+        <w:t xml:space="preserve">Migrate build workflow to Docker </w:t>
+      </w:r>
+      <w:r>
+        <w:rPr>
+          <w:rFonts w:ascii="Arial" w:eastAsia="Arial" w:hAnsi="Arial" w:cs="Arial"/>
+        </w:rPr>
+        <w:t>containers</w:t>
+      </w:r>
+      <w:r>
+        <w:rPr>
+          <w:rFonts w:ascii="Arial" w:eastAsia="Arial" w:hAnsi="Arial" w:cs="Arial"/>
+        </w:rPr>
+        <w:t xml:space="preserve"> hosted on Amazon ECS</w:t>
       </w:r>
     </w:p>
     <w:p>
@@ -2178,7 +2197,27 @@
         <w:rPr>
           <w:rFonts w:ascii="Arial" w:eastAsia="Arial" w:hAnsi="Arial" w:cs="Arial"/>
         </w:rPr>
-        <w:t>Produce requirements-based verification protocols</w:t>
+        <w:t xml:space="preserve">Automate </w:t>
+      </w:r>
+      <w:proofErr w:type="spellStart"/>
+      <w:r>
+        <w:rPr>
+          <w:rFonts w:ascii="Arial" w:eastAsia="Arial" w:hAnsi="Arial" w:cs="Arial"/>
+        </w:rPr>
+        <w:t>Klocwork</w:t>
+      </w:r>
+      <w:proofErr w:type="spellEnd"/>
+      <w:r>
+        <w:rPr>
+          <w:rFonts w:ascii="Arial" w:eastAsia="Arial" w:hAnsi="Arial" w:cs="Arial"/>
+        </w:rPr>
+        <w:t xml:space="preserve"> static code analysis </w:t>
+      </w:r>
+      <w:r>
+        <w:rPr>
+          <w:rFonts w:ascii="Arial" w:eastAsia="Arial" w:hAnsi="Arial" w:cs="Arial"/>
+        </w:rPr>
+        <w:t>reports upon Git check-in and SW releases</w:t>
       </w:r>
     </w:p>
     <w:p>
@@ -2198,98 +2237,7 @@
         <w:rPr>
           <w:rFonts w:ascii="Arial" w:eastAsia="Arial" w:hAnsi="Arial" w:cs="Arial"/>
         </w:rPr>
-        <w:t>Develop automated test scripts (Python)</w:t>
-      </w:r>
-    </w:p>
-    <w:p>
-      <w:pPr>
-        <w:ind w:left="3704" w:firstLine="616"/>
-        <w:rPr>
-          <w:rFonts w:ascii="Arial" w:eastAsia="Arial" w:hAnsi="Arial" w:cs="Arial"/>
-          <w:b/>
-        </w:rPr>
-      </w:pPr>
-      <w:r>
-        <w:rPr>
-          <w:rFonts w:ascii="Arial" w:eastAsia="Arial" w:hAnsi="Arial" w:cs="Arial"/>
-          <w:b/>
-          <w:i/>
-        </w:rPr>
-        <w:t>E</w:t>
-      </w:r>
-      <w:r>
-        <w:rPr>
-          <w:rFonts w:ascii="Arial" w:eastAsia="Arial" w:hAnsi="Arial" w:cs="Arial"/>
-          <w:b/>
-          <w:i/>
-        </w:rPr>
-        <w:t>mbedded Software Engin</w:t>
-      </w:r>
-      <w:r>
-        <w:rPr>
-          <w:rFonts w:ascii="Arial" w:eastAsia="Arial" w:hAnsi="Arial" w:cs="Arial"/>
-          <w:b/>
-          <w:i/>
-        </w:rPr>
-        <w:t>e</w:t>
-      </w:r>
-      <w:r>
-        <w:rPr>
-          <w:rFonts w:ascii="Arial" w:eastAsia="Arial" w:hAnsi="Arial" w:cs="Arial"/>
-          <w:b/>
-          <w:i/>
-        </w:rPr>
-        <w:t>er</w:t>
-      </w:r>
-      <w:r>
-        <w:rPr>
-          <w:rFonts w:ascii="Arial" w:eastAsia="Arial" w:hAnsi="Arial" w:cs="Arial"/>
-        </w:rPr>
-        <w:tab/>
-      </w:r>
-      <w:r>
-        <w:rPr>
-          <w:rFonts w:ascii="Arial" w:eastAsia="Arial" w:hAnsi="Arial" w:cs="Arial"/>
-        </w:rPr>
-        <w:tab/>
-      </w:r>
-      <w:proofErr w:type="gramStart"/>
-      <w:r>
-        <w:rPr>
-          <w:rFonts w:ascii="Arial" w:eastAsia="Arial" w:hAnsi="Arial" w:cs="Arial"/>
-        </w:rPr>
-        <w:tab/>
-        <w:t xml:space="preserve">  </w:t>
-      </w:r>
-      <w:r>
-        <w:rPr>
-          <w:rFonts w:ascii="Arial" w:eastAsia="Arial" w:hAnsi="Arial" w:cs="Arial"/>
-          <w:b/>
-        </w:rPr>
-        <w:t>Mar</w:t>
-      </w:r>
-      <w:proofErr w:type="gramEnd"/>
-      <w:r>
-        <w:rPr>
-          <w:rFonts w:ascii="Arial" w:eastAsia="Arial" w:hAnsi="Arial" w:cs="Arial"/>
-          <w:b/>
-        </w:rPr>
-        <w:t xml:space="preserve"> 2018 – </w:t>
-      </w:r>
-      <w:r>
-        <w:rPr>
-          <w:rFonts w:ascii="Arial" w:eastAsia="Arial" w:hAnsi="Arial" w:cs="Arial"/>
-          <w:b/>
-        </w:rPr>
-        <w:t>Mar 2019</w:t>
-      </w:r>
-      <w:r>
-        <w:rPr>
-          <w:rFonts w:ascii="Arial" w:eastAsia="Arial" w:hAnsi="Arial" w:cs="Arial"/>
-          <w:b/>
-          <w:spacing w:val="1"/>
-        </w:rPr>
-        <w:t xml:space="preserve"> </w:t>
+        <w:t>Produce requirements-based verification test protocols</w:t>
       </w:r>
     </w:p>
     <w:p>
@@ -2310,7 +2258,121 @@
         <w:rPr>
           <w:rFonts w:ascii="Arial" w:eastAsia="Arial" w:hAnsi="Arial" w:cs="Arial"/>
         </w:rPr>
-        <w:t>Integrate new features and bugfixes for C++ applications running on real-time Linux system</w:t>
+        <w:t>Develop automated test scripts (Python)</w:t>
+      </w:r>
+      <w:r>
+        <w:rPr>
+          <w:rFonts w:ascii="Arial" w:eastAsia="Arial" w:hAnsi="Arial" w:cs="Arial"/>
+          <w:b/>
+          <w:spacing w:val="1"/>
+        </w:rPr>
+        <w:t xml:space="preserve"> </w:t>
+      </w:r>
+    </w:p>
+    <w:p>
+      <w:pPr>
+        <w:pStyle w:val="ListParagraph"/>
+        <w:spacing w:line="240" w:lineRule="exact"/>
+        <w:ind w:left="540"/>
+        <w:rPr>
+          <w:rFonts w:ascii="Arial" w:eastAsia="Arial" w:hAnsi="Arial" w:cs="Arial"/>
+          <w:b/>
+        </w:rPr>
+      </w:pPr>
+    </w:p>
+    <w:p>
+      <w:pPr>
+        <w:ind w:left="104"/>
+        <w:rPr>
+          <w:rFonts w:ascii="Arial" w:eastAsia="Arial" w:hAnsi="Arial" w:cs="Arial"/>
+          <w:b/>
+          <w:spacing w:val="1"/>
+        </w:rPr>
+      </w:pPr>
+      <w:r>
+        <w:rPr>
+          <w:rFonts w:ascii="Arial" w:eastAsia="Arial" w:hAnsi="Arial" w:cs="Arial"/>
+          <w:b/>
+        </w:rPr>
+        <w:t>Crane Aerospace &amp; Electronics</w:t>
+      </w:r>
+      <w:r>
+        <w:rPr>
+          <w:rFonts w:ascii="Arial" w:eastAsia="Arial" w:hAnsi="Arial" w:cs="Arial"/>
+          <w:b/>
+        </w:rPr>
+        <w:tab/>
+      </w:r>
+      <w:r>
+        <w:rPr>
+          <w:rFonts w:ascii="Arial" w:eastAsia="Arial" w:hAnsi="Arial" w:cs="Arial"/>
+          <w:b/>
+        </w:rPr>
+        <w:tab/>
+      </w:r>
+      <w:r>
+        <w:rPr>
+          <w:rFonts w:ascii="Arial" w:eastAsia="Arial" w:hAnsi="Arial" w:cs="Arial"/>
+          <w:b/>
+          <w:i/>
+        </w:rPr>
+        <w:t>Embedded Software Engineer</w:t>
+      </w:r>
+      <w:r>
+        <w:rPr>
+          <w:rFonts w:ascii="Arial" w:eastAsia="Arial" w:hAnsi="Arial" w:cs="Arial"/>
+          <w:b/>
+          <w:i/>
+        </w:rPr>
+        <w:tab/>
+      </w:r>
+      <w:r>
+        <w:rPr>
+          <w:rFonts w:ascii="Arial" w:eastAsia="Arial" w:hAnsi="Arial" w:cs="Arial"/>
+          <w:b/>
+          <w:i/>
+        </w:rPr>
+        <w:t>I</w:t>
+      </w:r>
+      <w:r>
+        <w:rPr>
+          <w:rFonts w:ascii="Arial" w:eastAsia="Arial" w:hAnsi="Arial" w:cs="Arial"/>
+          <w:b/>
+          <w:i/>
+        </w:rPr>
+        <w:t xml:space="preserve">               </w:t>
+      </w:r>
+      <w:r>
+        <w:rPr>
+          <w:rFonts w:ascii="Arial" w:eastAsia="Arial" w:hAnsi="Arial" w:cs="Arial"/>
+          <w:b/>
+          <w:i/>
+        </w:rPr>
+        <w:tab/>
+        <w:t xml:space="preserve"> </w:t>
+      </w:r>
+      <w:r>
+        <w:rPr>
+          <w:rFonts w:ascii="Arial" w:eastAsia="Arial" w:hAnsi="Arial" w:cs="Arial"/>
+          <w:b/>
+        </w:rPr>
+        <w:t>Feb 2016</w:t>
+      </w:r>
+      <w:r>
+        <w:rPr>
+          <w:rFonts w:ascii="Arial" w:eastAsia="Arial" w:hAnsi="Arial" w:cs="Arial"/>
+          <w:b/>
+          <w:spacing w:val="1"/>
+        </w:rPr>
+        <w:t xml:space="preserve"> – </w:t>
+      </w:r>
+      <w:r>
+        <w:rPr>
+          <w:rFonts w:ascii="Arial" w:eastAsia="Arial" w:hAnsi="Arial" w:cs="Arial"/>
+          <w:b/>
+          <w:spacing w:val="1"/>
+        </w:rPr>
+        <w:t>Feb 2018</w:t>
       </w:r>
     </w:p>
     <w:p>
@@ -2330,31 +2392,31 @@
         <w:rPr>
           <w:rFonts w:ascii="Arial" w:eastAsia="Arial" w:hAnsi="Arial" w:cs="Arial"/>
         </w:rPr>
-        <w:t>Administration of Bamboo build system for</w:t>
-      </w:r>
-      <w:r>
-        <w:rPr>
-          <w:rFonts w:ascii="Arial" w:eastAsia="Arial" w:hAnsi="Arial" w:cs="Arial"/>
-        </w:rPr>
-        <w:t xml:space="preserve"> unit</w:t>
-      </w:r>
-      <w:r>
-        <w:rPr>
-          <w:rFonts w:ascii="Arial" w:eastAsia="Arial" w:hAnsi="Arial" w:cs="Arial"/>
-        </w:rPr>
-        <w:t xml:space="preserve"> </w:t>
-      </w:r>
-      <w:r>
-        <w:rPr>
-          <w:rFonts w:ascii="Arial" w:eastAsia="Arial" w:hAnsi="Arial" w:cs="Arial"/>
-        </w:rPr>
-        <w:t xml:space="preserve">test automation and </w:t>
-      </w:r>
-      <w:r>
-        <w:rPr>
-          <w:rFonts w:ascii="Arial" w:eastAsia="Arial" w:hAnsi="Arial" w:cs="Arial"/>
-        </w:rPr>
-        <w:t>deployment of production software</w:t>
+        <w:t>Create</w:t>
+      </w:r>
+      <w:r>
+        <w:rPr>
+          <w:rFonts w:ascii="Arial" w:eastAsia="Arial" w:hAnsi="Arial" w:cs="Arial"/>
+        </w:rPr>
+        <w:t>d</w:t>
+      </w:r>
+      <w:r>
+        <w:rPr>
+          <w:rFonts w:ascii="Arial" w:eastAsia="Arial" w:hAnsi="Arial" w:cs="Arial"/>
+        </w:rPr>
+        <w:t xml:space="preserve"> low-power embedded systems (MPC565 </w:t>
+      </w:r>
+      <w:r>
+        <w:rPr>
+          <w:rFonts w:ascii="Arial" w:eastAsia="Arial" w:hAnsi="Arial" w:cs="Arial"/>
+        </w:rPr>
+        <w:t>platform</w:t>
+      </w:r>
+      <w:r>
+        <w:rPr>
+          <w:rFonts w:ascii="Arial" w:eastAsia="Arial" w:hAnsi="Arial" w:cs="Arial"/>
+        </w:rPr>
+        <w:t>) for processing analog sensor input</w:t>
       </w:r>
     </w:p>
     <w:p>
@@ -2372,143 +2434,66 @@
       </w:pPr>
       <w:r>
         <w:rPr>
-          <w:rFonts w:ascii="Arial" w:eastAsia="Arial" w:hAnsi="Arial" w:cs="Arial"/>
-        </w:rPr>
-        <w:t xml:space="preserve">Automate </w:t>
-      </w:r>
-      <w:proofErr w:type="spellStart"/>
-      <w:r>
-        <w:rPr>
-          <w:rFonts w:ascii="Arial" w:eastAsia="Arial" w:hAnsi="Arial" w:cs="Arial"/>
-        </w:rPr>
-        <w:t>Klocwork</w:t>
-      </w:r>
-      <w:proofErr w:type="spellEnd"/>
-      <w:r>
-        <w:rPr>
-          <w:rFonts w:ascii="Arial" w:eastAsia="Arial" w:hAnsi="Arial" w:cs="Arial"/>
-        </w:rPr>
-        <w:t xml:space="preserve"> static code analysis </w:t>
-      </w:r>
-      <w:r>
-        <w:rPr>
-          <w:rFonts w:ascii="Arial" w:eastAsia="Arial" w:hAnsi="Arial" w:cs="Arial"/>
-        </w:rPr>
-        <w:t>reports upon Git check-in</w:t>
-      </w:r>
-      <w:bookmarkStart w:id="0" w:name="_GoBack"/>
-      <w:bookmarkEnd w:id="0"/>
-      <w:r>
-        <w:rPr>
-          <w:rFonts w:ascii="Arial" w:eastAsia="Arial" w:hAnsi="Arial" w:cs="Arial"/>
-        </w:rPr>
-        <w:t xml:space="preserve"> and SW releases</w:t>
-      </w:r>
-    </w:p>
-    <w:p>
-      <w:pPr>
-        <w:pStyle w:val="ListParagraph"/>
-        <w:spacing w:line="240" w:lineRule="exact"/>
-        <w:ind w:left="540"/>
-        <w:rPr>
-          <w:rFonts w:ascii="Arial" w:eastAsia="Arial" w:hAnsi="Arial" w:cs="Arial"/>
-          <w:b/>
-        </w:rPr>
-      </w:pPr>
-    </w:p>
-    <w:p>
-      <w:pPr>
-        <w:ind w:left="104"/>
-        <w:rPr>
-          <w:rFonts w:ascii="Arial" w:eastAsia="Arial" w:hAnsi="Arial" w:cs="Arial"/>
-          <w:b/>
-          <w:spacing w:val="1"/>
-        </w:rPr>
-      </w:pPr>
-      <w:r>
-        <w:rPr>
-          <w:rFonts w:ascii="Arial" w:eastAsia="Arial" w:hAnsi="Arial" w:cs="Arial"/>
-          <w:b/>
-        </w:rPr>
-        <w:t>Crane Aerospace &amp; Electronics</w:t>
-      </w:r>
-      <w:r>
-        <w:rPr>
-          <w:rFonts w:ascii="Arial" w:eastAsia="Arial" w:hAnsi="Arial" w:cs="Arial"/>
-          <w:b/>
-        </w:rPr>
-        <w:tab/>
-      </w:r>
-      <w:r>
-        <w:rPr>
-          <w:rFonts w:ascii="Arial" w:eastAsia="Arial" w:hAnsi="Arial" w:cs="Arial"/>
-          <w:b/>
-        </w:rPr>
-        <w:tab/>
-      </w:r>
-      <w:r>
-        <w:rPr>
-          <w:rFonts w:ascii="Arial" w:eastAsia="Arial" w:hAnsi="Arial" w:cs="Arial"/>
-          <w:b/>
-          <w:i/>
-        </w:rPr>
-        <w:t>Embedded Software Engineer</w:t>
-      </w:r>
-      <w:r>
-        <w:rPr>
-          <w:rFonts w:ascii="Arial" w:eastAsia="Arial" w:hAnsi="Arial" w:cs="Arial"/>
-          <w:b/>
-          <w:i/>
-        </w:rPr>
-        <w:tab/>
-      </w:r>
-      <w:r>
-        <w:rPr>
-          <w:rFonts w:ascii="Arial" w:eastAsia="Arial" w:hAnsi="Arial" w:cs="Arial"/>
-          <w:b/>
-          <w:i/>
-        </w:rPr>
-        <w:t>I</w:t>
-      </w:r>
-      <w:r>
-        <w:rPr>
-          <w:rFonts w:ascii="Arial" w:eastAsia="Arial" w:hAnsi="Arial" w:cs="Arial"/>
-          <w:b/>
-          <w:i/>
-        </w:rPr>
-        <w:t xml:space="preserve">               </w:t>
-      </w:r>
-      <w:r>
-        <w:rPr>
-          <w:rFonts w:ascii="Arial" w:eastAsia="Arial" w:hAnsi="Arial" w:cs="Arial"/>
-          <w:b/>
-          <w:i/>
-        </w:rPr>
-        <w:tab/>
+          <w:rFonts w:ascii="Arial" w:hAnsi="Arial" w:cs="Arial"/>
+          <w:shd w:val="clear" w:color="auto" w:fill="FFFFFF"/>
+        </w:rPr>
+        <w:t>Design</w:t>
+      </w:r>
+      <w:r>
+        <w:rPr>
+          <w:rFonts w:ascii="Arial" w:hAnsi="Arial" w:cs="Arial"/>
+          <w:shd w:val="clear" w:color="auto" w:fill="FFFFFF"/>
+        </w:rPr>
+        <w:t>ed</w:t>
+      </w:r>
+      <w:r>
+        <w:rPr>
+          <w:rFonts w:ascii="Arial" w:hAnsi="Arial" w:cs="Arial"/>
+          <w:shd w:val="clear" w:color="auto" w:fill="FFFFFF"/>
+        </w:rPr>
         <w:t xml:space="preserve"> </w:t>
       </w:r>
       <w:r>
         <w:rPr>
-          <w:rFonts w:ascii="Arial" w:eastAsia="Arial" w:hAnsi="Arial" w:cs="Arial"/>
-          <w:b/>
-        </w:rPr>
-        <w:t>Feb 2016</w:t>
-      </w:r>
-      <w:r>
-        <w:rPr>
-          <w:rFonts w:ascii="Arial" w:eastAsia="Arial" w:hAnsi="Arial" w:cs="Arial"/>
-          <w:b/>
-          <w:spacing w:val="1"/>
-        </w:rPr>
-        <w:t xml:space="preserve"> – </w:t>
-      </w:r>
-      <w:r>
-        <w:rPr>
-          <w:rFonts w:ascii="Arial" w:eastAsia="Arial" w:hAnsi="Arial" w:cs="Arial"/>
-          <w:b/>
-          <w:spacing w:val="1"/>
-        </w:rPr>
-        <w:t>Feb 2018</w:t>
+          <w:rFonts w:ascii="Arial" w:hAnsi="Arial" w:cs="Arial"/>
+          <w:shd w:val="clear" w:color="auto" w:fill="FFFFFF"/>
+        </w:rPr>
+        <w:t>software</w:t>
+      </w:r>
+      <w:r>
+        <w:rPr>
+          <w:rFonts w:ascii="Arial" w:hAnsi="Arial" w:cs="Arial"/>
+          <w:shd w:val="clear" w:color="auto" w:fill="FFFFFF"/>
+        </w:rPr>
+        <w:t xml:space="preserve"> </w:t>
+      </w:r>
+      <w:r>
+        <w:rPr>
+          <w:rFonts w:ascii="Arial" w:hAnsi="Arial" w:cs="Arial"/>
+          <w:shd w:val="clear" w:color="auto" w:fill="FFFFFF"/>
+        </w:rPr>
+        <w:t xml:space="preserve">requirements </w:t>
+      </w:r>
+      <w:r>
+        <w:rPr>
+          <w:rFonts w:ascii="Arial" w:hAnsi="Arial" w:cs="Arial"/>
+          <w:shd w:val="clear" w:color="auto" w:fill="FFFFFF"/>
+        </w:rPr>
+        <w:t>to be agreed upon by</w:t>
+      </w:r>
+      <w:r>
+        <w:rPr>
+          <w:rFonts w:ascii="Arial" w:hAnsi="Arial" w:cs="Arial"/>
+          <w:shd w:val="clear" w:color="auto" w:fill="FFFFFF"/>
+        </w:rPr>
+        <w:t xml:space="preserve"> customer</w:t>
+      </w:r>
+      <w:r>
+        <w:rPr>
+          <w:rFonts w:ascii="Arial" w:hAnsi="Arial" w:cs="Arial"/>
+          <w:shd w:val="clear" w:color="auto" w:fill="FFFFFF"/>
+        </w:rPr>
+        <w:t xml:space="preserve"> (IBM Rational DOORS)</w:t>
       </w:r>
     </w:p>
     <w:p>
@@ -2526,21 +2511,52 @@
       </w:pPr>
       <w:r>
         <w:rPr>
-          <w:rFonts w:ascii="Arial" w:eastAsia="Arial" w:hAnsi="Arial" w:cs="Arial"/>
-        </w:rPr>
-        <w:t xml:space="preserve">Create low-power embedded systems (MPC565 </w:t>
-      </w:r>
-      <w:r>
-        <w:rPr>
-          <w:rFonts w:ascii="Arial" w:eastAsia="Arial" w:hAnsi="Arial" w:cs="Arial"/>
-        </w:rPr>
-        <w:t>platform</w:t>
-      </w:r>
-      <w:r>
-        <w:rPr>
-          <w:rFonts w:ascii="Arial" w:eastAsia="Arial" w:hAnsi="Arial" w:cs="Arial"/>
-        </w:rPr>
-        <w:t>) for processing analog sensor input</w:t>
+          <w:rFonts w:ascii="Arial" w:hAnsi="Arial" w:cs="Arial"/>
+          <w:shd w:val="clear" w:color="auto" w:fill="FFFFFF"/>
+        </w:rPr>
+        <w:t>D</w:t>
+      </w:r>
+      <w:r>
+        <w:rPr>
+          <w:rFonts w:ascii="Arial" w:hAnsi="Arial" w:cs="Arial"/>
+          <w:shd w:val="clear" w:color="auto" w:fill="FFFFFF"/>
+        </w:rPr>
+        <w:t>evelop</w:t>
+      </w:r>
+      <w:r>
+        <w:rPr>
+          <w:rFonts w:ascii="Arial" w:hAnsi="Arial" w:cs="Arial"/>
+          <w:shd w:val="clear" w:color="auto" w:fill="FFFFFF"/>
+        </w:rPr>
+        <w:t>ed</w:t>
+      </w:r>
+      <w:r>
+        <w:rPr>
+          <w:rFonts w:ascii="Arial" w:hAnsi="Arial" w:cs="Arial"/>
+          <w:shd w:val="clear" w:color="auto" w:fill="FFFFFF"/>
+        </w:rPr>
+        <w:t xml:space="preserve"> safety-critical </w:t>
+      </w:r>
+      <w:r>
+        <w:rPr>
+          <w:rFonts w:ascii="Arial" w:hAnsi="Arial" w:cs="Arial"/>
+          <w:shd w:val="clear" w:color="auto" w:fill="FFFFFF"/>
+        </w:rPr>
+        <w:t>production software (C</w:t>
+      </w:r>
+      <w:r>
+        <w:rPr>
+          <w:rFonts w:ascii="Arial" w:hAnsi="Arial" w:cs="Arial"/>
+          <w:shd w:val="clear" w:color="auto" w:fill="FFFFFF"/>
+        </w:rPr>
+        <w:t>, Eclipse, Visual Studio</w:t>
+      </w:r>
+      <w:r>
+        <w:rPr>
+          <w:rFonts w:ascii="Arial" w:hAnsi="Arial" w:cs="Arial"/>
+          <w:shd w:val="clear" w:color="auto" w:fill="FFFFFF"/>
+        </w:rPr>
+        <w:t>)</w:t>
       </w:r>
     </w:p>
     <w:p>
@@ -2561,8 +2577,21 @@
           <w:rFonts w:ascii="Arial" w:hAnsi="Arial" w:cs="Arial"/>
           <w:shd w:val="clear" w:color="auto" w:fill="FFFFFF"/>
         </w:rPr>
-        <w:lastRenderedPageBreak/>
-        <w:t>Design</w:t>
+        <w:t>Conduct</w:t>
+      </w:r>
+      <w:r>
+        <w:rPr>
+          <w:rFonts w:ascii="Arial" w:hAnsi="Arial" w:cs="Arial"/>
+          <w:shd w:val="clear" w:color="auto" w:fill="FFFFFF"/>
+        </w:rPr>
+        <w:t>ed</w:t>
+      </w:r>
+      <w:r>
+        <w:rPr>
+          <w:rFonts w:ascii="Arial" w:hAnsi="Arial" w:cs="Arial"/>
+          <w:shd w:val="clear" w:color="auto" w:fill="FFFFFF"/>
+        </w:rPr>
+        <w:t xml:space="preserve"> software unit</w:t>
       </w:r>
       <w:r>
         <w:rPr>
@@ -2576,7 +2605,14 @@
           <w:rFonts w:ascii="Arial" w:hAnsi="Arial" w:cs="Arial"/>
           <w:shd w:val="clear" w:color="auto" w:fill="FFFFFF"/>
         </w:rPr>
-        <w:t>software</w:t>
+        <w:t>test</w:t>
+      </w:r>
+      <w:r>
+        <w:rPr>
+          <w:rFonts w:ascii="Arial" w:hAnsi="Arial" w:cs="Arial"/>
+          <w:shd w:val="clear" w:color="auto" w:fill="FFFFFF"/>
+        </w:rPr>
+        <w:t xml:space="preserve"> (C++)</w:t>
       </w:r>
       <w:r>
         <w:rPr>
@@ -2590,28 +2626,14 @@
           <w:rFonts w:ascii="Arial" w:hAnsi="Arial" w:cs="Arial"/>
           <w:shd w:val="clear" w:color="auto" w:fill="FFFFFF"/>
         </w:rPr>
-        <w:t xml:space="preserve">requirements </w:t>
-      </w:r>
-      <w:r>
-        <w:rPr>
-          <w:rFonts w:ascii="Arial" w:hAnsi="Arial" w:cs="Arial"/>
-          <w:shd w:val="clear" w:color="auto" w:fill="FFFFFF"/>
-        </w:rPr>
-        <w:t>to be agreed upon by</w:t>
-      </w:r>
-      <w:r>
-        <w:rPr>
-          <w:rFonts w:ascii="Arial" w:hAnsi="Arial" w:cs="Arial"/>
-          <w:shd w:val="clear" w:color="auto" w:fill="FFFFFF"/>
-        </w:rPr>
-        <w:t xml:space="preserve"> customer</w:t>
-      </w:r>
-      <w:r>
-        <w:rPr>
-          <w:rFonts w:ascii="Arial" w:hAnsi="Arial" w:cs="Arial"/>
-          <w:shd w:val="clear" w:color="auto" w:fill="FFFFFF"/>
-        </w:rPr>
-        <w:t xml:space="preserve"> (IBM Rational DOORS)</w:t>
+        <w:t>against</w:t>
+      </w:r>
+      <w:r>
+        <w:rPr>
+          <w:rFonts w:ascii="Arial" w:hAnsi="Arial" w:cs="Arial"/>
+          <w:shd w:val="clear" w:color="auto" w:fill="FFFFFF"/>
+        </w:rPr>
+        <w:t xml:space="preserve"> target hardware simulator</w:t>
       </w:r>
     </w:p>
     <w:p>
@@ -2632,42 +2654,213 @@
           <w:rFonts w:ascii="Arial" w:hAnsi="Arial" w:cs="Arial"/>
           <w:shd w:val="clear" w:color="auto" w:fill="FFFFFF"/>
         </w:rPr>
-        <w:t>D</w:t>
-      </w:r>
-      <w:r>
-        <w:rPr>
-          <w:rFonts w:ascii="Arial" w:hAnsi="Arial" w:cs="Arial"/>
-          <w:shd w:val="clear" w:color="auto" w:fill="FFFFFF"/>
-        </w:rPr>
-        <w:t>evelop</w:t>
-      </w:r>
-      <w:r>
-        <w:rPr>
-          <w:rFonts w:ascii="Arial" w:hAnsi="Arial" w:cs="Arial"/>
-          <w:shd w:val="clear" w:color="auto" w:fill="FFFFFF"/>
-        </w:rPr>
-        <w:t xml:space="preserve"> safety-critical </w:t>
-      </w:r>
-      <w:r>
-        <w:rPr>
-          <w:rFonts w:ascii="Arial" w:hAnsi="Arial" w:cs="Arial"/>
-          <w:shd w:val="clear" w:color="auto" w:fill="FFFFFF"/>
-        </w:rPr>
-        <w:t>production software (C</w:t>
-      </w:r>
-      <w:r>
-        <w:rPr>
-          <w:rFonts w:ascii="Arial" w:hAnsi="Arial" w:cs="Arial"/>
-          <w:shd w:val="clear" w:color="auto" w:fill="FFFFFF"/>
-        </w:rPr>
-        <w:t>, Eclipse, Visual Studio</w:t>
-      </w:r>
-      <w:r>
-        <w:rPr>
-          <w:rFonts w:ascii="Arial" w:hAnsi="Arial" w:cs="Arial"/>
-          <w:shd w:val="clear" w:color="auto" w:fill="FFFFFF"/>
-        </w:rPr>
-        <w:t>)</w:t>
+        <w:t>Perform</w:t>
+      </w:r>
+      <w:r>
+        <w:rPr>
+          <w:rFonts w:ascii="Arial" w:hAnsi="Arial" w:cs="Arial"/>
+          <w:shd w:val="clear" w:color="auto" w:fill="FFFFFF"/>
+        </w:rPr>
+        <w:t>ed</w:t>
+      </w:r>
+      <w:r>
+        <w:rPr>
+          <w:rFonts w:ascii="Arial" w:hAnsi="Arial" w:cs="Arial"/>
+          <w:shd w:val="clear" w:color="auto" w:fill="FFFFFF"/>
+        </w:rPr>
+        <w:t xml:space="preserve"> internal design</w:t>
+      </w:r>
+      <w:r>
+        <w:rPr>
+          <w:rFonts w:ascii="Arial" w:hAnsi="Arial" w:cs="Arial"/>
+          <w:shd w:val="clear" w:color="auto" w:fill="FFFFFF"/>
+        </w:rPr>
+        <w:t>/code</w:t>
+      </w:r>
+      <w:r>
+        <w:rPr>
+          <w:rFonts w:ascii="Arial" w:hAnsi="Arial" w:cs="Arial"/>
+          <w:shd w:val="clear" w:color="auto" w:fill="FFFFFF"/>
+        </w:rPr>
+        <w:t xml:space="preserve"> reviews</w:t>
+      </w:r>
+    </w:p>
+    <w:p>
+      <w:pPr>
+        <w:ind w:left="104"/>
+        <w:rPr>
+          <w:rFonts w:ascii="Arial" w:eastAsia="Arial" w:hAnsi="Arial" w:cs="Arial"/>
+          <w:b/>
+          <w:spacing w:val="1"/>
+        </w:rPr>
+      </w:pPr>
+      <w:r>
+        <w:rPr>
+          <w:rFonts w:ascii="Arial" w:eastAsia="Arial" w:hAnsi="Arial" w:cs="Arial"/>
+          <w:b/>
+        </w:rPr>
+        <w:tab/>
+      </w:r>
+      <w:r>
+        <w:rPr>
+          <w:rFonts w:ascii="Arial" w:eastAsia="Arial" w:hAnsi="Arial" w:cs="Arial"/>
+          <w:b/>
+        </w:rPr>
+        <w:tab/>
+      </w:r>
+      <w:r>
+        <w:rPr>
+          <w:rFonts w:ascii="Arial" w:eastAsia="Arial" w:hAnsi="Arial" w:cs="Arial"/>
+          <w:b/>
+        </w:rPr>
+        <w:tab/>
+      </w:r>
+      <w:r>
+        <w:rPr>
+          <w:rFonts w:ascii="Arial" w:eastAsia="Arial" w:hAnsi="Arial" w:cs="Arial"/>
+          <w:b/>
+        </w:rPr>
+        <w:tab/>
+      </w:r>
+      <w:r>
+        <w:rPr>
+          <w:rFonts w:ascii="Arial" w:eastAsia="Arial" w:hAnsi="Arial" w:cs="Arial"/>
+          <w:b/>
+        </w:rPr>
+        <w:tab/>
+      </w:r>
+      <w:r>
+        <w:rPr>
+          <w:rFonts w:ascii="Arial" w:eastAsia="Arial" w:hAnsi="Arial" w:cs="Arial"/>
+          <w:b/>
+        </w:rPr>
+        <w:tab/>
+      </w:r>
+      <w:r>
+        <w:rPr>
+          <w:rFonts w:ascii="Arial" w:eastAsia="Arial" w:hAnsi="Arial" w:cs="Arial"/>
+          <w:b/>
+          <w:i/>
+        </w:rPr>
+        <w:t>Systems</w:t>
+      </w:r>
+      <w:r>
+        <w:rPr>
+          <w:rFonts w:ascii="Arial" w:eastAsia="Arial" w:hAnsi="Arial" w:cs="Arial"/>
+          <w:b/>
+          <w:i/>
+        </w:rPr>
+        <w:t xml:space="preserve"> Engineer</w:t>
+      </w:r>
+      <w:r>
+        <w:rPr>
+          <w:rFonts w:ascii="Arial" w:eastAsia="Arial" w:hAnsi="Arial" w:cs="Arial"/>
+          <w:b/>
+          <w:i/>
+        </w:rPr>
+        <w:t>ing</w:t>
+      </w:r>
+      <w:r>
+        <w:rPr>
+          <w:rFonts w:ascii="Arial" w:eastAsia="Arial" w:hAnsi="Arial" w:cs="Arial"/>
+          <w:b/>
+          <w:i/>
+        </w:rPr>
+        <w:t xml:space="preserve"> Intern</w:t>
+      </w:r>
+      <w:r>
+        <w:rPr>
+          <w:rFonts w:ascii="Arial" w:eastAsia="Arial" w:hAnsi="Arial" w:cs="Arial"/>
+          <w:b/>
+          <w:i/>
+        </w:rPr>
+        <w:tab/>
+        <w:t xml:space="preserve">              </w:t>
+      </w:r>
+      <w:r>
+        <w:rPr>
+          <w:rFonts w:ascii="Arial" w:eastAsia="Arial" w:hAnsi="Arial" w:cs="Arial"/>
+          <w:b/>
+          <w:i/>
+        </w:rPr>
+        <w:t xml:space="preserve"> </w:t>
+      </w:r>
+      <w:r>
+        <w:rPr>
+          <w:rFonts w:ascii="Arial" w:eastAsia="Arial" w:hAnsi="Arial" w:cs="Arial"/>
+          <w:b/>
+          <w:i/>
+        </w:rPr>
+        <w:tab/>
+      </w:r>
+      <w:r>
+        <w:rPr>
+          <w:rFonts w:ascii="Arial" w:eastAsia="Arial" w:hAnsi="Arial" w:cs="Arial"/>
+          <w:b/>
+          <w:i/>
+        </w:rPr>
+        <w:t xml:space="preserve"> </w:t>
+      </w:r>
+      <w:r>
+        <w:rPr>
+          <w:rFonts w:ascii="Arial" w:eastAsia="Arial" w:hAnsi="Arial" w:cs="Arial"/>
+          <w:b/>
+        </w:rPr>
+        <w:t>Jun</w:t>
+      </w:r>
+      <w:r>
+        <w:rPr>
+          <w:rFonts w:ascii="Arial" w:eastAsia="Arial" w:hAnsi="Arial" w:cs="Arial"/>
+          <w:b/>
+        </w:rPr>
+        <w:t xml:space="preserve"> 201</w:t>
+      </w:r>
+      <w:r>
+        <w:rPr>
+          <w:rFonts w:ascii="Arial" w:eastAsia="Arial" w:hAnsi="Arial" w:cs="Arial"/>
+          <w:b/>
+        </w:rPr>
+        <w:t>5</w:t>
+      </w:r>
+      <w:r>
+        <w:rPr>
+          <w:rFonts w:ascii="Arial" w:eastAsia="Arial" w:hAnsi="Arial" w:cs="Arial"/>
+          <w:b/>
+          <w:spacing w:val="1"/>
+        </w:rPr>
+        <w:t xml:space="preserve"> </w:t>
+      </w:r>
+      <w:r>
+        <w:rPr>
+          <w:rFonts w:ascii="Arial" w:eastAsia="Arial" w:hAnsi="Arial" w:cs="Arial"/>
+          <w:b/>
+          <w:spacing w:val="1"/>
+        </w:rPr>
+        <w:t>–</w:t>
+      </w:r>
+      <w:r>
+        <w:rPr>
+          <w:rFonts w:ascii="Arial" w:eastAsia="Arial" w:hAnsi="Arial" w:cs="Arial"/>
+          <w:b/>
+          <w:spacing w:val="1"/>
+        </w:rPr>
+        <w:t xml:space="preserve"> </w:t>
+      </w:r>
+      <w:r>
+        <w:rPr>
+          <w:rFonts w:ascii="Arial" w:eastAsia="Arial" w:hAnsi="Arial" w:cs="Arial"/>
+          <w:b/>
+          <w:spacing w:val="1"/>
+        </w:rPr>
+        <w:t>Sep</w:t>
+      </w:r>
+      <w:r>
+        <w:rPr>
+          <w:rFonts w:ascii="Arial" w:eastAsia="Arial" w:hAnsi="Arial" w:cs="Arial"/>
+          <w:b/>
+          <w:spacing w:val="1"/>
+        </w:rPr>
+        <w:t xml:space="preserve"> 2015</w:t>
       </w:r>
     </w:p>
     <w:p>
@@ -2688,49 +2881,70 @@
           <w:rFonts w:ascii="Arial" w:hAnsi="Arial" w:cs="Arial"/>
           <w:shd w:val="clear" w:color="auto" w:fill="FFFFFF"/>
         </w:rPr>
-        <w:t>Conduct software unit</w:t>
-      </w:r>
-      <w:r>
-        <w:rPr>
-          <w:rFonts w:ascii="Arial" w:hAnsi="Arial" w:cs="Arial"/>
-          <w:shd w:val="clear" w:color="auto" w:fill="FFFFFF"/>
-        </w:rPr>
-        <w:t xml:space="preserve"> </w:t>
-      </w:r>
-      <w:r>
-        <w:rPr>
-          <w:rFonts w:ascii="Arial" w:hAnsi="Arial" w:cs="Arial"/>
-          <w:shd w:val="clear" w:color="auto" w:fill="FFFFFF"/>
-        </w:rPr>
-        <w:t>test</w:t>
-      </w:r>
-      <w:r>
-        <w:rPr>
-          <w:rFonts w:ascii="Arial" w:hAnsi="Arial" w:cs="Arial"/>
-          <w:shd w:val="clear" w:color="auto" w:fill="FFFFFF"/>
-        </w:rPr>
-        <w:t xml:space="preserve"> (C++)</w:t>
-      </w:r>
-      <w:r>
-        <w:rPr>
-          <w:rFonts w:ascii="Arial" w:hAnsi="Arial" w:cs="Arial"/>
-          <w:shd w:val="clear" w:color="auto" w:fill="FFFFFF"/>
-        </w:rPr>
-        <w:t xml:space="preserve"> </w:t>
-      </w:r>
-      <w:r>
-        <w:rPr>
-          <w:rFonts w:ascii="Arial" w:hAnsi="Arial" w:cs="Arial"/>
-          <w:shd w:val="clear" w:color="auto" w:fill="FFFFFF"/>
-        </w:rPr>
-        <w:t>against</w:t>
-      </w:r>
-      <w:r>
-        <w:rPr>
-          <w:rFonts w:ascii="Arial" w:hAnsi="Arial" w:cs="Arial"/>
-          <w:shd w:val="clear" w:color="auto" w:fill="FFFFFF"/>
-        </w:rPr>
-        <w:t xml:space="preserve"> target hardware simulator</w:t>
+        <w:t>Verification</w:t>
+      </w:r>
+      <w:r>
+        <w:rPr>
+          <w:rFonts w:ascii="Arial" w:hAnsi="Arial" w:cs="Arial"/>
+          <w:shd w:val="clear" w:color="auto" w:fill="FFFFFF"/>
+        </w:rPr>
+        <w:t xml:space="preserve"> test</w:t>
+      </w:r>
+      <w:r>
+        <w:rPr>
+          <w:rFonts w:ascii="Arial" w:hAnsi="Arial" w:cs="Arial"/>
+          <w:shd w:val="clear" w:color="auto" w:fill="FFFFFF"/>
+        </w:rPr>
+        <w:t>ing</w:t>
+      </w:r>
+      <w:r>
+        <w:rPr>
+          <w:rFonts w:ascii="Arial" w:hAnsi="Arial" w:cs="Arial"/>
+          <w:shd w:val="clear" w:color="auto" w:fill="FFFFFF"/>
+        </w:rPr>
+        <w:t xml:space="preserve"> of the </w:t>
+      </w:r>
+      <w:r>
+        <w:rPr>
+          <w:rFonts w:ascii="Arial" w:hAnsi="Arial" w:cs="Arial"/>
+          <w:shd w:val="clear" w:color="auto" w:fill="FFFFFF"/>
+        </w:rPr>
+        <w:t>D</w:t>
+      </w:r>
+      <w:r>
+        <w:rPr>
+          <w:rFonts w:ascii="Arial" w:hAnsi="Arial" w:cs="Arial"/>
+          <w:shd w:val="clear" w:color="auto" w:fill="FFFFFF"/>
+        </w:rPr>
+        <w:t xml:space="preserve">oor </w:t>
+      </w:r>
+      <w:r>
+        <w:rPr>
+          <w:rFonts w:ascii="Arial" w:hAnsi="Arial" w:cs="Arial"/>
+          <w:shd w:val="clear" w:color="auto" w:fill="FFFFFF"/>
+        </w:rPr>
+        <w:t>S</w:t>
+      </w:r>
+      <w:r>
+        <w:rPr>
+          <w:rFonts w:ascii="Arial" w:hAnsi="Arial" w:cs="Arial"/>
+          <w:shd w:val="clear" w:color="auto" w:fill="FFFFFF"/>
+        </w:rPr>
+        <w:t xml:space="preserve">ensing </w:t>
+      </w:r>
+      <w:r>
+        <w:rPr>
+          <w:rFonts w:ascii="Arial" w:hAnsi="Arial" w:cs="Arial"/>
+          <w:shd w:val="clear" w:color="auto" w:fill="FFFFFF"/>
+        </w:rPr>
+        <w:t>S</w:t>
+      </w:r>
+      <w:r>
+        <w:rPr>
+          <w:rFonts w:ascii="Arial" w:hAnsi="Arial" w:cs="Arial"/>
+          <w:shd w:val="clear" w:color="auto" w:fill="FFFFFF"/>
+        </w:rPr>
+        <w:t>ystem to be deployed on the COMAC C919 commercial aircraft</w:t>
       </w:r>
     </w:p>
     <w:p>
@@ -2751,206 +2965,91 @@
           <w:rFonts w:ascii="Arial" w:hAnsi="Arial" w:cs="Arial"/>
           <w:shd w:val="clear" w:color="auto" w:fill="FFFFFF"/>
         </w:rPr>
-        <w:t>Perform</w:t>
-      </w:r>
-      <w:r>
-        <w:rPr>
-          <w:rFonts w:ascii="Arial" w:hAnsi="Arial" w:cs="Arial"/>
-          <w:shd w:val="clear" w:color="auto" w:fill="FFFFFF"/>
-        </w:rPr>
-        <w:t xml:space="preserve"> internal design</w:t>
-      </w:r>
-      <w:r>
-        <w:rPr>
-          <w:rFonts w:ascii="Arial" w:hAnsi="Arial" w:cs="Arial"/>
-          <w:shd w:val="clear" w:color="auto" w:fill="FFFFFF"/>
-        </w:rPr>
-        <w:t>/code</w:t>
-      </w:r>
-      <w:r>
-        <w:rPr>
-          <w:rFonts w:ascii="Arial" w:hAnsi="Arial" w:cs="Arial"/>
-          <w:shd w:val="clear" w:color="auto" w:fill="FFFFFF"/>
-        </w:rPr>
-        <w:t xml:space="preserve"> reviews</w:t>
-      </w:r>
-    </w:p>
-    <w:p>
-      <w:pPr>
-        <w:ind w:left="104"/>
-        <w:rPr>
-          <w:rFonts w:ascii="Arial" w:eastAsia="Arial" w:hAnsi="Arial" w:cs="Arial"/>
-          <w:b/>
-          <w:spacing w:val="1"/>
-        </w:rPr>
-      </w:pPr>
-      <w:r>
-        <w:rPr>
-          <w:rFonts w:ascii="Arial" w:eastAsia="Arial" w:hAnsi="Arial" w:cs="Arial"/>
-          <w:b/>
-        </w:rPr>
-        <w:tab/>
-      </w:r>
-      <w:r>
-        <w:rPr>
-          <w:rFonts w:ascii="Arial" w:eastAsia="Arial" w:hAnsi="Arial" w:cs="Arial"/>
-          <w:b/>
-        </w:rPr>
-        <w:tab/>
-      </w:r>
-      <w:r>
-        <w:rPr>
-          <w:rFonts w:ascii="Arial" w:eastAsia="Arial" w:hAnsi="Arial" w:cs="Arial"/>
-          <w:b/>
-        </w:rPr>
-        <w:tab/>
-      </w:r>
-      <w:r>
-        <w:rPr>
-          <w:rFonts w:ascii="Arial" w:eastAsia="Arial" w:hAnsi="Arial" w:cs="Arial"/>
-          <w:b/>
-        </w:rPr>
-        <w:tab/>
-      </w:r>
-      <w:r>
-        <w:rPr>
-          <w:rFonts w:ascii="Arial" w:eastAsia="Arial" w:hAnsi="Arial" w:cs="Arial"/>
-          <w:b/>
-        </w:rPr>
-        <w:tab/>
-      </w:r>
-      <w:r>
-        <w:rPr>
-          <w:rFonts w:ascii="Arial" w:eastAsia="Arial" w:hAnsi="Arial" w:cs="Arial"/>
-          <w:b/>
-        </w:rPr>
-        <w:tab/>
-      </w:r>
-      <w:r>
-        <w:rPr>
-          <w:rFonts w:ascii="Arial" w:eastAsia="Arial" w:hAnsi="Arial" w:cs="Arial"/>
-          <w:b/>
-          <w:i/>
-        </w:rPr>
-        <w:t>Systems</w:t>
-      </w:r>
-      <w:r>
-        <w:rPr>
-          <w:rFonts w:ascii="Arial" w:eastAsia="Arial" w:hAnsi="Arial" w:cs="Arial"/>
-          <w:b/>
-          <w:i/>
-        </w:rPr>
-        <w:t xml:space="preserve"> Engineer</w:t>
-      </w:r>
-      <w:r>
-        <w:rPr>
-          <w:rFonts w:ascii="Arial" w:eastAsia="Arial" w:hAnsi="Arial" w:cs="Arial"/>
-          <w:b/>
-          <w:i/>
-        </w:rPr>
-        <w:t>ing</w:t>
-      </w:r>
-      <w:r>
-        <w:rPr>
-          <w:rFonts w:ascii="Arial" w:eastAsia="Arial" w:hAnsi="Arial" w:cs="Arial"/>
-          <w:b/>
-          <w:i/>
-        </w:rPr>
-        <w:t xml:space="preserve"> Intern</w:t>
-      </w:r>
-      <w:r>
-        <w:rPr>
-          <w:rFonts w:ascii="Arial" w:eastAsia="Arial" w:hAnsi="Arial" w:cs="Arial"/>
-          <w:b/>
-          <w:i/>
-        </w:rPr>
-        <w:tab/>
-        <w:t xml:space="preserve">              </w:t>
-      </w:r>
-      <w:r>
-        <w:rPr>
-          <w:rFonts w:ascii="Arial" w:eastAsia="Arial" w:hAnsi="Arial" w:cs="Arial"/>
-          <w:b/>
-          <w:i/>
+        <w:t>Developed</w:t>
+      </w:r>
+      <w:r>
+        <w:rPr>
+          <w:rFonts w:ascii="Arial" w:hAnsi="Arial" w:cs="Arial"/>
+          <w:shd w:val="clear" w:color="auto" w:fill="FFFFFF"/>
         </w:rPr>
         <w:t xml:space="preserve"> </w:t>
       </w:r>
       <w:r>
         <w:rPr>
-          <w:rFonts w:ascii="Arial" w:eastAsia="Arial" w:hAnsi="Arial" w:cs="Arial"/>
-          <w:b/>
-          <w:i/>
-        </w:rPr>
-        <w:tab/>
-      </w:r>
-      <w:r>
-        <w:rPr>
-          <w:rFonts w:ascii="Arial" w:eastAsia="Arial" w:hAnsi="Arial" w:cs="Arial"/>
-          <w:b/>
-          <w:i/>
+          <w:rFonts w:ascii="Arial" w:hAnsi="Arial" w:cs="Arial"/>
+          <w:shd w:val="clear" w:color="auto" w:fill="FFFFFF"/>
+        </w:rPr>
+        <w:t xml:space="preserve">mixed VBA and </w:t>
+      </w:r>
+      <w:r>
+        <w:rPr>
+          <w:rFonts w:ascii="Arial" w:hAnsi="Arial" w:cs="Arial"/>
+          <w:shd w:val="clear" w:color="auto" w:fill="FFFFFF"/>
+        </w:rPr>
+        <w:t xml:space="preserve">LabVIEW tools </w:t>
+      </w:r>
+      <w:r>
+        <w:rPr>
+          <w:rFonts w:ascii="Arial" w:hAnsi="Arial" w:cs="Arial"/>
+          <w:shd w:val="clear" w:color="auto" w:fill="FFFFFF"/>
+        </w:rPr>
+        <w:t>for</w:t>
+      </w:r>
+      <w:r>
+        <w:rPr>
+          <w:rFonts w:ascii="Arial" w:hAnsi="Arial" w:cs="Arial"/>
+          <w:shd w:val="clear" w:color="auto" w:fill="FFFFFF"/>
         </w:rPr>
         <w:t xml:space="preserve"> </w:t>
       </w:r>
       <w:r>
         <w:rPr>
-          <w:rFonts w:ascii="Arial" w:eastAsia="Arial" w:hAnsi="Arial" w:cs="Arial"/>
-          <w:b/>
-        </w:rPr>
-        <w:t>Jun</w:t>
-      </w:r>
-      <w:r>
-        <w:rPr>
-          <w:rFonts w:ascii="Arial" w:eastAsia="Arial" w:hAnsi="Arial" w:cs="Arial"/>
-          <w:b/>
-        </w:rPr>
-        <w:t xml:space="preserve"> 201</w:t>
-      </w:r>
-      <w:r>
-        <w:rPr>
-          <w:rFonts w:ascii="Arial" w:eastAsia="Arial" w:hAnsi="Arial" w:cs="Arial"/>
-          <w:b/>
-        </w:rPr>
-        <w:t>5</w:t>
-      </w:r>
-      <w:r>
-        <w:rPr>
-          <w:rFonts w:ascii="Arial" w:eastAsia="Arial" w:hAnsi="Arial" w:cs="Arial"/>
-          <w:b/>
-          <w:spacing w:val="1"/>
+          <w:rFonts w:ascii="Arial" w:hAnsi="Arial" w:cs="Arial"/>
+          <w:shd w:val="clear" w:color="auto" w:fill="FFFFFF"/>
+        </w:rPr>
+        <w:t>simulating</w:t>
+      </w:r>
+      <w:r>
+        <w:rPr>
+          <w:rFonts w:ascii="Arial" w:hAnsi="Arial" w:cs="Arial"/>
+          <w:shd w:val="clear" w:color="auto" w:fill="FFFFFF"/>
+        </w:rPr>
+        <w:t xml:space="preserve"> input</w:t>
+      </w:r>
+      <w:r>
+        <w:rPr>
+          <w:rFonts w:ascii="Arial" w:hAnsi="Arial" w:cs="Arial"/>
+          <w:shd w:val="clear" w:color="auto" w:fill="FFFFFF"/>
         </w:rPr>
         <w:t xml:space="preserve"> </w:t>
       </w:r>
       <w:r>
         <w:rPr>
-          <w:rFonts w:ascii="Arial" w:eastAsia="Arial" w:hAnsi="Arial" w:cs="Arial"/>
-          <w:b/>
-          <w:spacing w:val="1"/>
-        </w:rPr>
-        <w:t>–</w:t>
-      </w:r>
-      <w:r>
-        <w:rPr>
-          <w:rFonts w:ascii="Arial" w:eastAsia="Arial" w:hAnsi="Arial" w:cs="Arial"/>
-          <w:b/>
-          <w:spacing w:val="1"/>
+          <w:rFonts w:ascii="Arial" w:hAnsi="Arial" w:cs="Arial"/>
+          <w:shd w:val="clear" w:color="auto" w:fill="FFFFFF"/>
+        </w:rPr>
+        <w:t>and output signals</w:t>
+      </w:r>
+      <w:r>
+        <w:rPr>
+          <w:rFonts w:ascii="Arial" w:hAnsi="Arial" w:cs="Arial"/>
+          <w:shd w:val="clear" w:color="auto" w:fill="FFFFFF"/>
         </w:rPr>
         <w:t xml:space="preserve"> </w:t>
       </w:r>
       <w:r>
         <w:rPr>
-          <w:rFonts w:ascii="Arial" w:eastAsia="Arial" w:hAnsi="Arial" w:cs="Arial"/>
-          <w:b/>
-          <w:spacing w:val="1"/>
-        </w:rPr>
-        <w:t>Sep</w:t>
-      </w:r>
-      <w:r>
-        <w:rPr>
-          <w:rFonts w:ascii="Arial" w:eastAsia="Arial" w:hAnsi="Arial" w:cs="Arial"/>
-          <w:b/>
-          <w:spacing w:val="1"/>
-        </w:rPr>
-        <w:t xml:space="preserve"> 2015</w:t>
+          <w:rFonts w:ascii="Arial" w:hAnsi="Arial" w:cs="Arial"/>
+          <w:shd w:val="clear" w:color="auto" w:fill="FFFFFF"/>
+        </w:rPr>
+        <w:t xml:space="preserve">on </w:t>
+      </w:r>
+      <w:r>
+        <w:rPr>
+          <w:rFonts w:ascii="Arial" w:hAnsi="Arial" w:cs="Arial"/>
+          <w:shd w:val="clear" w:color="auto" w:fill="FFFFFF"/>
+        </w:rPr>
+        <w:t>Automated Test Equipment</w:t>
       </w:r>
     </w:p>
     <w:p>
@@ -2971,91 +3070,35 @@
           <w:rFonts w:ascii="Arial" w:hAnsi="Arial" w:cs="Arial"/>
           <w:shd w:val="clear" w:color="auto" w:fill="FFFFFF"/>
         </w:rPr>
-        <w:t>Verification</w:t>
-      </w:r>
-      <w:r>
-        <w:rPr>
-          <w:rFonts w:ascii="Arial" w:hAnsi="Arial" w:cs="Arial"/>
-          <w:shd w:val="clear" w:color="auto" w:fill="FFFFFF"/>
-        </w:rPr>
-        <w:t xml:space="preserve"> test</w:t>
-      </w:r>
-      <w:r>
-        <w:rPr>
-          <w:rFonts w:ascii="Arial" w:hAnsi="Arial" w:cs="Arial"/>
-          <w:shd w:val="clear" w:color="auto" w:fill="FFFFFF"/>
-        </w:rPr>
-        <w:t>ing</w:t>
-      </w:r>
-      <w:r>
-        <w:rPr>
-          <w:rFonts w:ascii="Arial" w:hAnsi="Arial" w:cs="Arial"/>
-          <w:shd w:val="clear" w:color="auto" w:fill="FFFFFF"/>
-        </w:rPr>
-        <w:t xml:space="preserve"> of the </w:t>
-      </w:r>
-      <w:r>
-        <w:rPr>
-          <w:rFonts w:ascii="Arial" w:hAnsi="Arial" w:cs="Arial"/>
-          <w:shd w:val="clear" w:color="auto" w:fill="FFFFFF"/>
-        </w:rPr>
-        <w:t>D</w:t>
-      </w:r>
-      <w:r>
-        <w:rPr>
-          <w:rFonts w:ascii="Arial" w:hAnsi="Arial" w:cs="Arial"/>
-          <w:shd w:val="clear" w:color="auto" w:fill="FFFFFF"/>
-        </w:rPr>
-        <w:t xml:space="preserve">oor </w:t>
-      </w:r>
-      <w:r>
-        <w:rPr>
-          <w:rFonts w:ascii="Arial" w:hAnsi="Arial" w:cs="Arial"/>
-          <w:shd w:val="clear" w:color="auto" w:fill="FFFFFF"/>
-        </w:rPr>
-        <w:t>S</w:t>
-      </w:r>
-      <w:r>
-        <w:rPr>
-          <w:rFonts w:ascii="Arial" w:hAnsi="Arial" w:cs="Arial"/>
-          <w:shd w:val="clear" w:color="auto" w:fill="FFFFFF"/>
-        </w:rPr>
-        <w:t xml:space="preserve">ensing </w:t>
-      </w:r>
-      <w:r>
-        <w:rPr>
-          <w:rFonts w:ascii="Arial" w:hAnsi="Arial" w:cs="Arial"/>
-          <w:shd w:val="clear" w:color="auto" w:fill="FFFFFF"/>
-        </w:rPr>
-        <w:t>S</w:t>
-      </w:r>
-      <w:r>
-        <w:rPr>
-          <w:rFonts w:ascii="Arial" w:hAnsi="Arial" w:cs="Arial"/>
-          <w:shd w:val="clear" w:color="auto" w:fill="FFFFFF"/>
-        </w:rPr>
-        <w:t>ystem to be deployed on the COMAC C919 commercial aircraft</w:t>
-      </w:r>
-    </w:p>
-    <w:p>
-      <w:pPr>
-        <w:pStyle w:val="ListParagraph"/>
-        <w:numPr>
-          <w:ilvl w:val="0"/>
-          <w:numId w:val="10"/>
-        </w:numPr>
-        <w:spacing w:line="240" w:lineRule="exact"/>
-        <w:ind w:left="540" w:hanging="180"/>
-        <w:rPr>
-          <w:rFonts w:ascii="Arial" w:eastAsia="Arial" w:hAnsi="Arial" w:cs="Arial"/>
-        </w:rPr>
-      </w:pPr>
-      <w:r>
-        <w:rPr>
-          <w:rFonts w:ascii="Arial" w:hAnsi="Arial" w:cs="Arial"/>
-          <w:shd w:val="clear" w:color="auto" w:fill="FFFFFF"/>
-        </w:rPr>
-        <w:t>Developed</w:t>
+        <w:t xml:space="preserve">Produced tool </w:t>
+      </w:r>
+      <w:r>
+        <w:rPr>
+          <w:rFonts w:ascii="Arial" w:hAnsi="Arial" w:cs="Arial"/>
+          <w:shd w:val="clear" w:color="auto" w:fill="FFFFFF"/>
+        </w:rPr>
+        <w:t xml:space="preserve">qualification </w:t>
+      </w:r>
+      <w:r>
+        <w:rPr>
+          <w:rFonts w:ascii="Arial" w:hAnsi="Arial" w:cs="Arial"/>
+          <w:shd w:val="clear" w:color="auto" w:fill="FFFFFF"/>
+        </w:rPr>
+        <w:t xml:space="preserve">documentation </w:t>
+      </w:r>
+      <w:r>
+        <w:rPr>
+          <w:rFonts w:ascii="Arial" w:hAnsi="Arial" w:cs="Arial"/>
+          <w:shd w:val="clear" w:color="auto" w:fill="FFFFFF"/>
+        </w:rPr>
+        <w:t xml:space="preserve">per </w:t>
+      </w:r>
+      <w:r>
+        <w:rPr>
+          <w:rFonts w:ascii="Arial" w:hAnsi="Arial" w:cs="Arial"/>
+          <w:shd w:val="clear" w:color="auto" w:fill="FFFFFF"/>
+        </w:rPr>
+        <w:t>FAA industry standards. Documented</w:t>
       </w:r>
       <w:r>
         <w:rPr>
@@ -3069,146 +3112,7 @@
           <w:rFonts w:ascii="Arial" w:hAnsi="Arial" w:cs="Arial"/>
           <w:shd w:val="clear" w:color="auto" w:fill="FFFFFF"/>
         </w:rPr>
-        <w:t xml:space="preserve">mixed VBA and </w:t>
-      </w:r>
-      <w:r>
-        <w:rPr>
-          <w:rFonts w:ascii="Arial" w:hAnsi="Arial" w:cs="Arial"/>
-          <w:shd w:val="clear" w:color="auto" w:fill="FFFFFF"/>
-        </w:rPr>
-        <w:t xml:space="preserve">LabVIEW tools </w:t>
-      </w:r>
-      <w:r>
-        <w:rPr>
-          <w:rFonts w:ascii="Arial" w:hAnsi="Arial" w:cs="Arial"/>
-          <w:shd w:val="clear" w:color="auto" w:fill="FFFFFF"/>
-        </w:rPr>
-        <w:t>for</w:t>
-      </w:r>
-      <w:r>
-        <w:rPr>
-          <w:rFonts w:ascii="Arial" w:hAnsi="Arial" w:cs="Arial"/>
-          <w:shd w:val="clear" w:color="auto" w:fill="FFFFFF"/>
-        </w:rPr>
-        <w:t xml:space="preserve"> </w:t>
-      </w:r>
-      <w:r>
-        <w:rPr>
-          <w:rFonts w:ascii="Arial" w:hAnsi="Arial" w:cs="Arial"/>
-          <w:shd w:val="clear" w:color="auto" w:fill="FFFFFF"/>
-        </w:rPr>
-        <w:t>simulating</w:t>
-      </w:r>
-      <w:r>
-        <w:rPr>
-          <w:rFonts w:ascii="Arial" w:hAnsi="Arial" w:cs="Arial"/>
-          <w:shd w:val="clear" w:color="auto" w:fill="FFFFFF"/>
-        </w:rPr>
-        <w:t xml:space="preserve"> input</w:t>
-      </w:r>
-      <w:r>
-        <w:rPr>
-          <w:rFonts w:ascii="Arial" w:hAnsi="Arial" w:cs="Arial"/>
-          <w:shd w:val="clear" w:color="auto" w:fill="FFFFFF"/>
-        </w:rPr>
-        <w:t xml:space="preserve"> </w:t>
-      </w:r>
-      <w:r>
-        <w:rPr>
-          <w:rFonts w:ascii="Arial" w:hAnsi="Arial" w:cs="Arial"/>
-          <w:shd w:val="clear" w:color="auto" w:fill="FFFFFF"/>
-        </w:rPr>
-        <w:t>and output signals</w:t>
-      </w:r>
-      <w:r>
-        <w:rPr>
-          <w:rFonts w:ascii="Arial" w:hAnsi="Arial" w:cs="Arial"/>
-          <w:shd w:val="clear" w:color="auto" w:fill="FFFFFF"/>
-        </w:rPr>
-        <w:t xml:space="preserve"> </w:t>
-      </w:r>
-      <w:r>
-        <w:rPr>
-          <w:rFonts w:ascii="Arial" w:hAnsi="Arial" w:cs="Arial"/>
-          <w:shd w:val="clear" w:color="auto" w:fill="FFFFFF"/>
-        </w:rPr>
-        <w:t xml:space="preserve">on </w:t>
-      </w:r>
-      <w:r>
-        <w:rPr>
-          <w:rFonts w:ascii="Arial" w:hAnsi="Arial" w:cs="Arial"/>
-          <w:shd w:val="clear" w:color="auto" w:fill="FFFFFF"/>
-        </w:rPr>
-        <w:t>Automated Test Equipment</w:t>
-      </w:r>
-    </w:p>
-    <w:p>
-      <w:pPr>
-        <w:pStyle w:val="ListParagraph"/>
-        <w:numPr>
-          <w:ilvl w:val="0"/>
-          <w:numId w:val="10"/>
-        </w:numPr>
-        <w:spacing w:line="240" w:lineRule="exact"/>
-        <w:ind w:left="540" w:hanging="180"/>
-        <w:rPr>
-          <w:rFonts w:ascii="Arial" w:eastAsia="Arial" w:hAnsi="Arial" w:cs="Arial"/>
-        </w:rPr>
-      </w:pPr>
-      <w:r>
-        <w:rPr>
-          <w:rFonts w:ascii="Arial" w:hAnsi="Arial" w:cs="Arial"/>
-          <w:shd w:val="clear" w:color="auto" w:fill="FFFFFF"/>
-        </w:rPr>
-        <w:t xml:space="preserve">Produced tool </w:t>
-      </w:r>
-      <w:r>
-        <w:rPr>
-          <w:rFonts w:ascii="Arial" w:hAnsi="Arial" w:cs="Arial"/>
-          <w:shd w:val="clear" w:color="auto" w:fill="FFFFFF"/>
-        </w:rPr>
-        <w:t xml:space="preserve">qualification </w:t>
-      </w:r>
-      <w:r>
-        <w:rPr>
-          <w:rFonts w:ascii="Arial" w:hAnsi="Arial" w:cs="Arial"/>
-          <w:shd w:val="clear" w:color="auto" w:fill="FFFFFF"/>
-        </w:rPr>
-        <w:t xml:space="preserve">documentation </w:t>
-      </w:r>
-      <w:r>
-        <w:rPr>
-          <w:rFonts w:ascii="Arial" w:hAnsi="Arial" w:cs="Arial"/>
-          <w:shd w:val="clear" w:color="auto" w:fill="FFFFFF"/>
-        </w:rPr>
-        <w:t xml:space="preserve">per </w:t>
-      </w:r>
-      <w:r>
-        <w:rPr>
-          <w:rFonts w:ascii="Arial" w:hAnsi="Arial" w:cs="Arial"/>
-          <w:shd w:val="clear" w:color="auto" w:fill="FFFFFF"/>
-        </w:rPr>
-        <w:t>FAA industry standards. Documented</w:t>
-      </w:r>
-      <w:r>
-        <w:rPr>
-          <w:rFonts w:ascii="Arial" w:hAnsi="Arial" w:cs="Arial"/>
-          <w:shd w:val="clear" w:color="auto" w:fill="FFFFFF"/>
-        </w:rPr>
-        <w:t xml:space="preserve"> </w:t>
-      </w:r>
-      <w:r>
-        <w:rPr>
-          <w:rFonts w:ascii="Arial" w:hAnsi="Arial" w:cs="Arial"/>
-          <w:shd w:val="clear" w:color="auto" w:fill="FFFFFF"/>
-        </w:rPr>
         <w:t>requirements and test procedures performed</w:t>
-      </w:r>
-      <w:r>
-        <w:rPr>
-          <w:rFonts w:ascii="Arial" w:eastAsia="Arial" w:hAnsi="Arial" w:cs="Arial"/>
-        </w:rPr>
-        <w:br/>
       </w:r>
     </w:p>
     <w:sectPr>
@@ -3222,7 +3126,7 @@
 </file>
 
 <file path=word/numbering.xml><?xml version="1.0" encoding="utf-8"?>
-<w:numbering xmlns:wpc="http://schemas.microsoft.com/office/word/2010/wordprocessingCanvas" xmlns:cx="http://schemas.microsoft.com/office/drawing/2014/chartex" xmlns:cx1="http://schemas.microsoft.com/office/drawing/2015/9/8/chartex" xmlns:cx2="http://schemas.microsoft.com/office/drawing/2015/10/21/chartex" xmlns:cx3="http://schemas.microsoft.com/office/drawing/2016/5/9/chartex" xmlns:cx4="http://schemas.microsoft.com/office/drawing/2016/5/10/chartex" xmlns:cx5="http://schemas.microsoft.com/office/drawing/2016/5/11/chartex" xmlns:cx6="http://schemas.microsoft.com/office/drawing/2016/5/12/chartex" xmlns:cx7="http://schemas.microsoft.com/office/drawing/2016/5/13/chartex" xmlns:cx8="http://schemas.microsoft.com/office/drawing/2016/5/14/chartex" xmlns:mc="http://schemas.openxmlformats.org/markup-compatibility/2006" xmlns:aink="http://schemas.microsoft.com/office/drawing/2016/ink" xmlns:am3d="http://schemas.microsoft.com/office/drawing/2017/model3d" xmlns:o="urn:schemas-microsoft-com:office:office" xmlns:r="http://schemas.openxmlformats.org/officeDocument/2006/relationships" xmlns:m="http://schemas.openxmlformats.org/officeDocument/2006/math" xmlns:v="urn:schemas-microsoft-com:vml" xmlns:wp14="http://schemas.microsoft.com/office/word/2010/wordprocessingDrawing" xmlns:wp="http://schemas.openxmlformats.org/drawingml/2006/wordprocessingDrawing" xmlns:w10="urn:schemas-microsoft-com:office:word" xmlns:w="http://schemas.openxmlformats.org/wordprocessingml/2006/main" xmlns:w14="http://schemas.microsoft.com/office/word/2010/wordml" xmlns:w15="http://schemas.microsoft.com/office/word/2012/wordml" xmlns:w16cid="http://schemas.microsoft.com/office/word/2016/wordml/cid" xmlns:w16se="http://schemas.microsoft.com/office/word/2015/wordml/symex" xmlns:wpg="http://schemas.microsoft.com/office/word/2010/wordprocessingGroup" xmlns:wpi="http://schemas.microsoft.com/office/word/2010/wordprocessingInk" xmlns:wne="http://schemas.microsoft.com/office/word/2006/wordml" xmlns:wps="http://schemas.microsoft.com/office/word/2010/wordprocessingShape" mc:Ignorable="w14 w15 w16se w16cid wp14">
+<w:numbering xmlns:wpc="http://schemas.microsoft.com/office/word/2010/wordprocessingCanvas" xmlns:cx="http://schemas.microsoft.com/office/drawing/2014/chartex" xmlns:cx1="http://schemas.microsoft.com/office/drawing/2015/9/8/chartex" xmlns:cx2="http://schemas.microsoft.com/office/drawing/2015/10/21/chartex" xmlns:cx3="http://schemas.microsoft.com/office/drawing/2016/5/9/chartex" xmlns:cx4="http://schemas.microsoft.com/office/drawing/2016/5/10/chartex" xmlns:cx5="http://schemas.microsoft.com/office/drawing/2016/5/11/chartex" xmlns:cx6="http://schemas.microsoft.com/office/drawing/2016/5/12/chartex" xmlns:cx7="http://schemas.microsoft.com/office/drawing/2016/5/13/chartex" xmlns:cx8="http://schemas.microsoft.com/office/drawing/2016/5/14/chartex" xmlns:mc="http://schemas.openxmlformats.org/markup-compatibility/2006" xmlns:aink="http://schemas.microsoft.com/office/drawing/2016/ink" xmlns:am3d="http://schemas.microsoft.com/office/drawing/2017/model3d" xmlns:o="urn:schemas-microsoft-com:office:office" xmlns:r="http://schemas.openxmlformats.org/officeDocument/2006/relationships" xmlns:m="http://schemas.openxmlformats.org/officeDocument/2006/math" xmlns:v="urn:schemas-microsoft-com:vml" xmlns:wp14="http://schemas.microsoft.com/office/word/2010/wordprocessingDrawing" xmlns:wp="http://schemas.openxmlformats.org/drawingml/2006/wordprocessingDrawing" xmlns:w10="urn:schemas-microsoft-com:office:word" xmlns:w="http://schemas.openxmlformats.org/wordprocessingml/2006/main" xmlns:w14="http://schemas.microsoft.com/office/word/2010/wordml" xmlns:w15="http://schemas.microsoft.com/office/word/2012/wordml" xmlns:w16cex="http://schemas.microsoft.com/office/word/2018/wordml/cex" xmlns:w16cid="http://schemas.microsoft.com/office/word/2016/wordml/cid" xmlns:w16="http://schemas.microsoft.com/office/word/2018/wordml" xmlns:w16se="http://schemas.microsoft.com/office/word/2015/wordml/symex" xmlns:wpg="http://schemas.microsoft.com/office/word/2010/wordprocessingGroup" xmlns:wpi="http://schemas.microsoft.com/office/word/2010/wordprocessingInk" xmlns:wne="http://schemas.microsoft.com/office/word/2006/wordml" xmlns:wps="http://schemas.microsoft.com/office/word/2010/wordprocessingShape" mc:Ignorable="w14 w15 w16se w16cid w16 w16cex wp14">
   <w:abstractNum w:abstractNumId="0" w15:restartNumberingAfterBreak="0">
     <w:nsid w:val="010D0F48"/>
     <w:multiLevelType w:val="hybridMultilevel"/>
@@ -4862,7 +4766,7 @@
 </file>
 
 <file path=word/styles.xml><?xml version="1.0" encoding="utf-8"?>
-<w:styles xmlns:mc="http://schemas.openxmlformats.org/markup-compatibility/2006" xmlns:r="http://schemas.openxmlformats.org/officeDocument/2006/relationships" xmlns:w="http://schemas.openxmlformats.org/wordprocessingml/2006/main" xmlns:w14="http://schemas.microsoft.com/office/word/2010/wordml" xmlns:w15="http://schemas.microsoft.com/office/word/2012/wordml" xmlns:w16cid="http://schemas.microsoft.com/office/word/2016/wordml/cid" xmlns:w16se="http://schemas.microsoft.com/office/word/2015/wordml/symex" mc:Ignorable="w14 w15 w16se w16cid">
+<w:styles xmlns:mc="http://schemas.openxmlformats.org/markup-compatibility/2006" xmlns:r="http://schemas.openxmlformats.org/officeDocument/2006/relationships" xmlns:w="http://schemas.openxmlformats.org/wordprocessingml/2006/main" xmlns:w14="http://schemas.microsoft.com/office/word/2010/wordml" xmlns:w15="http://schemas.microsoft.com/office/word/2012/wordml" xmlns:w16cex="http://schemas.microsoft.com/office/word/2018/wordml/cex" xmlns:w16cid="http://schemas.microsoft.com/office/word/2016/wordml/cid" xmlns:w16="http://schemas.microsoft.com/office/word/2018/wordml" xmlns:w16se="http://schemas.microsoft.com/office/word/2015/wordml/symex" mc:Ignorable="w14 w15 w16se w16cid w16 w16cex">
   <w:docDefaults>
     <w:rPrDefault>
       <w:rPr>
@@ -4872,7 +4776,7 @@
     </w:rPrDefault>
     <w:pPrDefault/>
   </w:docDefaults>
-  <w:latentStyles w:defLockedState="0" w:defUIPriority="99" w:defSemiHidden="0" w:defUnhideWhenUsed="0" w:defQFormat="0" w:count="375">
+  <w:latentStyles w:defLockedState="0" w:defUIPriority="99" w:defSemiHidden="0" w:defUnhideWhenUsed="0" w:defQFormat="0" w:count="376">
     <w:lsdException w:name="Normal" w:uiPriority="0" w:qFormat="1"/>
     <w:lsdException w:name="heading 1" w:uiPriority="9" w:qFormat="1"/>
     <w:lsdException w:name="heading 2" w:semiHidden="1" w:uiPriority="9" w:unhideWhenUsed="1" w:qFormat="1"/>
@@ -5248,6 +5152,7 @@
     <w:lsdException w:name="Smart Hyperlink" w:semiHidden="1" w:unhideWhenUsed="1"/>
     <w:lsdException w:name="Hashtag" w:semiHidden="1" w:unhideWhenUsed="1"/>
     <w:lsdException w:name="Unresolved Mention" w:semiHidden="1" w:unhideWhenUsed="1"/>
+    <w:lsdException w:name="Smart Link" w:semiHidden="1" w:unhideWhenUsed="1"/>
   </w:latentStyles>
   <w:style w:type="paragraph" w:default="1" w:styleId="Normal">
     <w:name w:val="Normal"/>

</xml_diff>

<commit_message>
Updated resume with Kubernetes.
</commit_message>
<xml_diff>
--- a/assets/resume.docx
+++ b/assets/resume.docx
@@ -132,6 +132,7 @@
         </w:rPr>
         <w:t>.com/in/</w:t>
       </w:r>
+      <w:proofErr w:type="spellStart"/>
       <w:r>
         <w:rPr>
           <w:rFonts w:ascii="Arial" w:eastAsia="Arial" w:hAnsi="Arial" w:cs="Arial"/>
@@ -141,6 +142,7 @@
         </w:rPr>
         <w:t>emmettlam</w:t>
       </w:r>
+      <w:proofErr w:type="spellEnd"/>
     </w:p>
     <w:p>
       <w:pPr>
@@ -548,7 +550,189 @@
     </w:p>
     <w:p>
       <w:pPr>
+        <w:ind w:left="104" w:firstLine="616"/>
+        <w:rPr>
+          <w:rFonts w:ascii="Arial" w:eastAsia="Arial" w:hAnsi="Arial" w:cs="Arial"/>
+          <w:b/>
+          <w:i/>
+          <w:spacing w:val="3"/>
+        </w:rPr>
+      </w:pPr>
+      <w:r>
+        <w:rPr>
+          <w:rFonts w:ascii="Arial" w:eastAsia="Arial" w:hAnsi="Arial" w:cs="Arial"/>
+          <w:b/>
+          <w:i/>
+          <w:spacing w:val="3"/>
+        </w:rPr>
+        <w:t xml:space="preserve">B.S. Electrical </w:t>
+      </w:r>
+      <w:r>
+        <w:rPr>
+          <w:rFonts w:ascii="Arial" w:eastAsia="Arial" w:hAnsi="Arial" w:cs="Arial"/>
+          <w:b/>
+          <w:i/>
+          <w:spacing w:val="3"/>
+        </w:rPr>
+        <w:t xml:space="preserve">Engineering: </w:t>
+      </w:r>
+      <w:r>
+        <w:rPr>
+          <w:rFonts w:ascii="Arial" w:eastAsia="Arial" w:hAnsi="Arial" w:cs="Arial"/>
+          <w:b/>
+          <w:i/>
+          <w:spacing w:val="3"/>
+        </w:rPr>
+        <w:t xml:space="preserve">Embedded </w:t>
+      </w:r>
+      <w:r>
+        <w:rPr>
+          <w:rFonts w:ascii="Arial" w:eastAsia="Arial" w:hAnsi="Arial" w:cs="Arial"/>
+          <w:b/>
+          <w:i/>
+          <w:spacing w:val="3"/>
+        </w:rPr>
+        <w:t>Computing</w:t>
+      </w:r>
+      <w:r>
+        <w:rPr>
+          <w:rFonts w:ascii="Arial" w:eastAsia="Arial" w:hAnsi="Arial" w:cs="Arial"/>
+          <w:b/>
+          <w:i/>
+          <w:spacing w:val="3"/>
+        </w:rPr>
+        <w:t xml:space="preserve"> Systems</w:t>
+      </w:r>
+    </w:p>
+    <w:p>
+      <w:pPr>
         <w:ind w:left="104"/>
+        <w:rPr>
+          <w:rFonts w:ascii="Arial" w:eastAsia="Arial" w:hAnsi="Arial" w:cs="Arial"/>
+          <w:b/>
+          <w:iCs/>
+        </w:rPr>
+      </w:pPr>
+    </w:p>
+    <w:p>
+      <w:pPr>
+        <w:ind w:left="104"/>
+        <w:rPr>
+          <w:rFonts w:ascii="Arial" w:eastAsia="Arial" w:hAnsi="Arial" w:cs="Arial"/>
+          <w:bCs/>
+          <w:iCs/>
+        </w:rPr>
+      </w:pPr>
+      <w:r>
+        <w:rPr>
+          <w:rFonts w:ascii="Arial" w:eastAsia="Arial" w:hAnsi="Arial" w:cs="Arial"/>
+          <w:b/>
+          <w:iCs/>
+        </w:rPr>
+        <w:t>Cloud Native Computing Foundation (CNCF)</w:t>
+      </w:r>
+      <w:r>
+        <w:rPr>
+          <w:rFonts w:ascii="Arial" w:eastAsia="Arial" w:hAnsi="Arial" w:cs="Arial"/>
+          <w:b/>
+          <w:iCs/>
+        </w:rPr>
+        <w:tab/>
+      </w:r>
+      <w:r>
+        <w:rPr>
+          <w:rFonts w:ascii="Arial" w:eastAsia="Arial" w:hAnsi="Arial" w:cs="Arial"/>
+          <w:b/>
+          <w:iCs/>
+        </w:rPr>
+        <w:tab/>
+      </w:r>
+      <w:r>
+        <w:rPr>
+          <w:rFonts w:ascii="Arial" w:eastAsia="Arial" w:hAnsi="Arial" w:cs="Arial"/>
+          <w:b/>
+          <w:iCs/>
+        </w:rPr>
+        <w:tab/>
+      </w:r>
+      <w:r>
+        <w:rPr>
+          <w:rFonts w:ascii="Arial" w:eastAsia="Arial" w:hAnsi="Arial" w:cs="Arial"/>
+          <w:b/>
+          <w:iCs/>
+        </w:rPr>
+        <w:tab/>
+      </w:r>
+      <w:r>
+        <w:rPr>
+          <w:rFonts w:ascii="Arial" w:eastAsia="Arial" w:hAnsi="Arial" w:cs="Arial"/>
+          <w:b/>
+          <w:iCs/>
+        </w:rPr>
+        <w:tab/>
+      </w:r>
+      <w:proofErr w:type="gramStart"/>
+      <w:r>
+        <w:rPr>
+          <w:rFonts w:ascii="Arial" w:eastAsia="Arial" w:hAnsi="Arial" w:cs="Arial"/>
+          <w:b/>
+          <w:iCs/>
+        </w:rPr>
+        <w:tab/>
+      </w:r>
+      <w:r>
+        <w:rPr>
+          <w:rFonts w:ascii="Arial" w:eastAsia="Arial" w:hAnsi="Arial" w:cs="Arial"/>
+          <w:b/>
+          <w:iCs/>
+        </w:rPr>
+        <w:t xml:space="preserve">  </w:t>
+      </w:r>
+      <w:r>
+        <w:rPr>
+          <w:rFonts w:ascii="Arial" w:eastAsia="Arial" w:hAnsi="Arial" w:cs="Arial"/>
+          <w:b/>
+          <w:iCs/>
+        </w:rPr>
+        <w:t>Aug</w:t>
+      </w:r>
+      <w:proofErr w:type="gramEnd"/>
+      <w:r>
+        <w:rPr>
+          <w:rFonts w:ascii="Arial" w:eastAsia="Arial" w:hAnsi="Arial" w:cs="Arial"/>
+          <w:b/>
+          <w:iCs/>
+        </w:rPr>
+        <w:t xml:space="preserve"> 2020</w:t>
+      </w:r>
+      <w:r>
+        <w:rPr>
+          <w:rFonts w:ascii="Arial" w:eastAsia="Arial" w:hAnsi="Arial" w:cs="Arial"/>
+          <w:b/>
+          <w:iCs/>
+        </w:rPr>
+        <w:t xml:space="preserve"> </w:t>
+      </w:r>
+      <w:r>
+        <w:rPr>
+          <w:rFonts w:ascii="Arial" w:eastAsia="Arial" w:hAnsi="Arial" w:cs="Arial"/>
+          <w:b/>
+          <w:spacing w:val="3"/>
+        </w:rPr>
+        <w:t>–</w:t>
+      </w:r>
+      <w:r>
+        <w:rPr>
+          <w:rFonts w:ascii="Arial" w:eastAsia="Arial" w:hAnsi="Arial" w:cs="Arial"/>
+          <w:b/>
+          <w:iCs/>
+        </w:rPr>
+        <w:t xml:space="preserve"> Present</w:t>
+      </w:r>
+    </w:p>
+    <w:p>
+      <w:pPr>
+        <w:ind w:left="104" w:firstLine="616"/>
         <w:rPr>
           <w:rFonts w:ascii="Arial" w:hAnsi="Arial" w:cs="Arial"/>
           <w:b/>
@@ -562,36 +746,16 @@
           <w:rFonts w:ascii="Arial" w:eastAsia="Arial" w:hAnsi="Arial" w:cs="Arial"/>
           <w:b/>
           <w:i/>
-          <w:spacing w:val="3"/>
-        </w:rPr>
-        <w:t xml:space="preserve">B.S. Electrical Engineering: </w:t>
+        </w:rPr>
+        <w:t>Kubernetes Administrator</w:t>
       </w:r>
       <w:r>
         <w:rPr>
           <w:rFonts w:ascii="Arial" w:eastAsia="Arial" w:hAnsi="Arial" w:cs="Arial"/>
           <w:b/>
           <w:i/>
-          <w:spacing w:val="3"/>
-        </w:rPr>
-        <w:t xml:space="preserve">Embedded </w:t>
-      </w:r>
-      <w:r>
-        <w:rPr>
-          <w:rFonts w:ascii="Arial" w:eastAsia="Arial" w:hAnsi="Arial" w:cs="Arial"/>
-          <w:b/>
-          <w:i/>
-          <w:spacing w:val="3"/>
-        </w:rPr>
-        <w:t>Computing</w:t>
-      </w:r>
-      <w:r>
-        <w:rPr>
-          <w:rFonts w:ascii="Arial" w:eastAsia="Arial" w:hAnsi="Arial" w:cs="Arial"/>
-          <w:b/>
-          <w:i/>
-          <w:spacing w:val="3"/>
-        </w:rPr>
-        <w:t xml:space="preserve"> Systems</w:t>
+        </w:rPr>
+        <w:t xml:space="preserve"> Certification</w:t>
       </w:r>
       <w:r>
         <w:rPr>
@@ -785,7 +949,10 @@
         <w:spacing w:line="240" w:lineRule="exact"/>
         <w:ind w:left="540" w:hanging="180"/>
         <w:rPr>
-          <w:rFonts w:eastAsia="Arial"/>
+          <w:rFonts w:ascii="Arial" w:eastAsia="Arial" w:hAnsi="Arial" w:cs="Arial"/>
+          <w:b/>
+          <w:spacing w:val="-1"/>
+          <w:position w:val="-1"/>
         </w:rPr>
       </w:pPr>
       <w:r>
@@ -828,7 +995,21 @@
         <w:rPr>
           <w:rFonts w:ascii="Arial" w:eastAsia="Arial" w:hAnsi="Arial" w:cs="Arial"/>
         </w:rPr>
-        <w:t xml:space="preserve"> highly-regulated industries</w:t>
+        <w:t xml:space="preserve"> </w:t>
+      </w:r>
+      <w:proofErr w:type="gramStart"/>
+      <w:r>
+        <w:rPr>
+          <w:rFonts w:ascii="Arial" w:eastAsia="Arial" w:hAnsi="Arial" w:cs="Arial"/>
+        </w:rPr>
+        <w:t>highly-regulated</w:t>
+      </w:r>
+      <w:proofErr w:type="gramEnd"/>
+      <w:r>
+        <w:rPr>
+          <w:rFonts w:ascii="Arial" w:eastAsia="Arial" w:hAnsi="Arial" w:cs="Arial"/>
+        </w:rPr>
+        <w:t xml:space="preserve"> industries</w:t>
       </w:r>
       <w:r>
         <w:rPr>
@@ -847,26 +1028,29 @@
         <w:spacing w:line="240" w:lineRule="exact"/>
         <w:ind w:left="540" w:hanging="180"/>
         <w:rPr>
-          <w:rFonts w:eastAsia="Arial"/>
-        </w:rPr>
-      </w:pPr>
-      <w:r>
-        <w:rPr>
-          <w:rFonts w:ascii="Arial" w:eastAsia="Arial" w:hAnsi="Arial" w:cs="Arial"/>
-        </w:rPr>
-        <w:t>Requirements writing</w:t>
-      </w:r>
-      <w:r>
-        <w:rPr>
-          <w:rFonts w:ascii="Arial" w:eastAsia="Arial" w:hAnsi="Arial" w:cs="Arial"/>
-        </w:rPr>
-        <w:t xml:space="preserve">, </w:t>
-      </w:r>
-      <w:r>
-        <w:rPr>
-          <w:rFonts w:ascii="Arial" w:eastAsia="Arial" w:hAnsi="Arial" w:cs="Arial"/>
-        </w:rPr>
-        <w:t xml:space="preserve">verification tests, and thorough documentation experience </w:t>
+          <w:rFonts w:ascii="Arial" w:eastAsia="Arial" w:hAnsi="Arial" w:cs="Arial"/>
+          <w:b/>
+          <w:spacing w:val="-1"/>
+          <w:position w:val="-1"/>
+        </w:rPr>
+      </w:pPr>
+      <w:r>
+        <w:rPr>
+          <w:rFonts w:ascii="Arial" w:eastAsia="Arial" w:hAnsi="Arial" w:cs="Arial"/>
+        </w:rPr>
+        <w:t>Proficient in</w:t>
+      </w:r>
+      <w:r>
+        <w:rPr>
+          <w:rFonts w:ascii="Arial" w:eastAsia="Arial" w:hAnsi="Arial" w:cs="Arial"/>
+        </w:rPr>
+        <w:t xml:space="preserve"> C/C++</w:t>
+      </w:r>
+      <w:r>
+        <w:rPr>
+          <w:rFonts w:ascii="Arial" w:eastAsia="Arial" w:hAnsi="Arial" w:cs="Arial"/>
+        </w:rPr>
+        <w:t>, Python development environments</w:t>
       </w:r>
     </w:p>
     <w:p>
@@ -879,29 +1063,38 @@
         <w:spacing w:line="240" w:lineRule="exact"/>
         <w:ind w:left="540" w:hanging="180"/>
         <w:rPr>
-          <w:rFonts w:ascii="Arial" w:eastAsia="Arial" w:hAnsi="Arial" w:cs="Arial"/>
-          <w:b/>
-          <w:spacing w:val="-1"/>
-          <w:position w:val="-1"/>
-        </w:rPr>
-      </w:pPr>
-      <w:r>
-        <w:rPr>
-          <w:rFonts w:ascii="Arial" w:eastAsia="Arial" w:hAnsi="Arial" w:cs="Arial"/>
-        </w:rPr>
-        <w:t>Proficient in</w:t>
-      </w:r>
-      <w:r>
-        <w:rPr>
-          <w:rFonts w:ascii="Arial" w:eastAsia="Arial" w:hAnsi="Arial" w:cs="Arial"/>
-        </w:rPr>
-        <w:t xml:space="preserve"> C/C++</w:t>
-      </w:r>
-      <w:r>
-        <w:rPr>
-          <w:rFonts w:ascii="Arial" w:eastAsia="Arial" w:hAnsi="Arial" w:cs="Arial"/>
-        </w:rPr>
-        <w:t>, Python development environments</w:t>
+          <w:rFonts w:eastAsia="Arial"/>
+        </w:rPr>
+      </w:pPr>
+      <w:r>
+        <w:rPr>
+          <w:rFonts w:ascii="Arial" w:eastAsia="Arial" w:hAnsi="Arial" w:cs="Arial"/>
+        </w:rPr>
+        <w:t xml:space="preserve">Linux </w:t>
+      </w:r>
+      <w:r>
+        <w:rPr>
+          <w:rFonts w:ascii="Arial" w:eastAsia="Arial" w:hAnsi="Arial" w:cs="Arial"/>
+        </w:rPr>
+        <w:t>platform</w:t>
+      </w:r>
+      <w:r>
+        <w:rPr>
+          <w:rFonts w:ascii="Arial" w:eastAsia="Arial" w:hAnsi="Arial" w:cs="Arial"/>
+        </w:rPr>
+        <w:t xml:space="preserve"> development on ARM </w:t>
+      </w:r>
+      <w:r>
+        <w:rPr>
+          <w:rFonts w:ascii="Arial" w:eastAsia="Arial" w:hAnsi="Arial" w:cs="Arial"/>
+        </w:rPr>
+        <w:t xml:space="preserve">cortex </w:t>
+      </w:r>
+      <w:r>
+        <w:rPr>
+          <w:rFonts w:ascii="Arial" w:eastAsia="Arial" w:hAnsi="Arial" w:cs="Arial"/>
+        </w:rPr>
+        <w:t>microcontrollers</w:t>
       </w:r>
     </w:p>
     <w:p>
@@ -914,38 +1107,37 @@
         <w:spacing w:line="240" w:lineRule="exact"/>
         <w:ind w:left="540" w:hanging="180"/>
         <w:rPr>
-          <w:rFonts w:eastAsia="Arial"/>
-        </w:rPr>
-      </w:pPr>
-      <w:r>
-        <w:rPr>
-          <w:rFonts w:ascii="Arial" w:eastAsia="Arial" w:hAnsi="Arial" w:cs="Arial"/>
-        </w:rPr>
-        <w:t xml:space="preserve">Linux </w:t>
-      </w:r>
-      <w:r>
-        <w:rPr>
-          <w:rFonts w:ascii="Arial" w:eastAsia="Arial" w:hAnsi="Arial" w:cs="Arial"/>
-        </w:rPr>
-        <w:t>platform</w:t>
-      </w:r>
-      <w:r>
-        <w:rPr>
-          <w:rFonts w:ascii="Arial" w:eastAsia="Arial" w:hAnsi="Arial" w:cs="Arial"/>
-        </w:rPr>
-        <w:t xml:space="preserve"> development on ARM </w:t>
-      </w:r>
-      <w:r>
-        <w:rPr>
-          <w:rFonts w:ascii="Arial" w:eastAsia="Arial" w:hAnsi="Arial" w:cs="Arial"/>
-        </w:rPr>
-        <w:t xml:space="preserve">cortex </w:t>
-      </w:r>
-      <w:r>
-        <w:rPr>
-          <w:rFonts w:ascii="Arial" w:eastAsia="Arial" w:hAnsi="Arial" w:cs="Arial"/>
-        </w:rPr>
-        <w:t>microcontrollers</w:t>
+          <w:rFonts w:ascii="Arial" w:eastAsia="Arial" w:hAnsi="Arial" w:cs="Arial"/>
+          <w:b/>
+          <w:spacing w:val="-1"/>
+          <w:position w:val="-1"/>
+        </w:rPr>
+      </w:pPr>
+      <w:r>
+        <w:rPr>
+          <w:rFonts w:ascii="Arial" w:eastAsia="Arial" w:hAnsi="Arial" w:cs="Arial"/>
+          <w:spacing w:val="-1"/>
+          <w:position w:val="-1"/>
+        </w:rPr>
+        <w:t xml:space="preserve">Design and implementation of CI/CD pipelines via Jenkins, </w:t>
+      </w:r>
+      <w:proofErr w:type="gramStart"/>
+      <w:r>
+        <w:rPr>
+          <w:rFonts w:ascii="Arial" w:eastAsia="Arial" w:hAnsi="Arial" w:cs="Arial"/>
+          <w:spacing w:val="-1"/>
+          <w:position w:val="-1"/>
+        </w:rPr>
+        <w:t>Docker</w:t>
+      </w:r>
+      <w:proofErr w:type="gramEnd"/>
+      <w:r>
+        <w:rPr>
+          <w:rFonts w:ascii="Arial" w:eastAsia="Arial" w:hAnsi="Arial" w:cs="Arial"/>
+          <w:spacing w:val="-1"/>
+          <w:position w:val="-1"/>
+        </w:rPr>
+        <w:t xml:space="preserve"> and Bamboo</w:t>
       </w:r>
     </w:p>
     <w:p>
@@ -958,14 +1150,31 @@
         <w:spacing w:line="240" w:lineRule="exact"/>
         <w:ind w:left="540" w:hanging="180"/>
         <w:rPr>
-          <w:rFonts w:eastAsia="Arial"/>
-        </w:rPr>
-      </w:pPr>
-      <w:r>
-        <w:rPr>
-          <w:rFonts w:ascii="Arial" w:eastAsia="Arial" w:hAnsi="Arial" w:cs="Arial"/>
-        </w:rPr>
-        <w:t>Hardware level software development (timers, interrupts, hardware peripherals ie. SPI and ADCs)</w:t>
+          <w:rFonts w:ascii="Arial" w:eastAsia="Arial" w:hAnsi="Arial" w:cs="Arial"/>
+          <w:b/>
+          <w:spacing w:val="-1"/>
+          <w:position w:val="-1"/>
+        </w:rPr>
+      </w:pPr>
+      <w:r>
+        <w:rPr>
+          <w:rFonts w:ascii="Arial" w:eastAsia="Arial" w:hAnsi="Arial" w:cs="Arial"/>
+        </w:rPr>
+        <w:t xml:space="preserve">Hardware level software development (timers, interrupts, hardware peripherals </w:t>
+      </w:r>
+      <w:proofErr w:type="spellStart"/>
+      <w:r>
+        <w:rPr>
+          <w:rFonts w:ascii="Arial" w:eastAsia="Arial" w:hAnsi="Arial" w:cs="Arial"/>
+        </w:rPr>
+        <w:t>ie</w:t>
+      </w:r>
+      <w:proofErr w:type="spellEnd"/>
+      <w:r>
+        <w:rPr>
+          <w:rFonts w:ascii="Arial" w:eastAsia="Arial" w:hAnsi="Arial" w:cs="Arial"/>
+        </w:rPr>
+        <w:t>. SPI and ADCs)</w:t>
       </w:r>
     </w:p>
     <w:p>
@@ -987,34 +1196,20 @@
       <w:r>
         <w:rPr>
           <w:rFonts w:ascii="Arial" w:eastAsia="Arial" w:hAnsi="Arial" w:cs="Arial"/>
-          <w:spacing w:val="-1"/>
-          <w:position w:val="-1"/>
-        </w:rPr>
-        <w:t>Experience d</w:t>
-      </w:r>
-      <w:r>
-        <w:rPr>
-          <w:rFonts w:ascii="Arial" w:eastAsia="Arial" w:hAnsi="Arial" w:cs="Arial"/>
-          <w:spacing w:val="-1"/>
-          <w:position w:val="-1"/>
-        </w:rPr>
-        <w:t>esign</w:t>
-      </w:r>
-      <w:r>
-        <w:rPr>
-          <w:rFonts w:ascii="Arial" w:eastAsia="Arial" w:hAnsi="Arial" w:cs="Arial"/>
-          <w:spacing w:val="-1"/>
-          <w:position w:val="-1"/>
-        </w:rPr>
-        <w:t>ing</w:t>
-      </w:r>
-      <w:r>
-        <w:rPr>
-          <w:rFonts w:ascii="Arial" w:eastAsia="Arial" w:hAnsi="Arial" w:cs="Arial"/>
-          <w:spacing w:val="-1"/>
-          <w:position w:val="-1"/>
-        </w:rPr>
-        <w:t xml:space="preserve"> build system workflows via Jenkins, Docker and Bamboo</w:t>
+        </w:rPr>
+        <w:t xml:space="preserve">Strong </w:t>
+      </w:r>
+      <w:r>
+        <w:rPr>
+          <w:rFonts w:ascii="Arial" w:eastAsia="Arial" w:hAnsi="Arial" w:cs="Arial"/>
+        </w:rPr>
+        <w:t>EE fundamentals and HW/SW debugging skills</w:t>
+      </w:r>
+      <w:r>
+        <w:rPr>
+          <w:rFonts w:ascii="Arial" w:eastAsia="Arial" w:hAnsi="Arial" w:cs="Arial"/>
+        </w:rPr>
+        <w:t xml:space="preserve"> (Logic analyzers, oscilloscopes)</w:t>
       </w:r>
     </w:p>
     <w:p>
@@ -1027,29 +1222,14 @@
         <w:spacing w:line="240" w:lineRule="exact"/>
         <w:ind w:left="540" w:hanging="180"/>
         <w:rPr>
-          <w:rFonts w:ascii="Arial" w:eastAsia="Arial" w:hAnsi="Arial" w:cs="Arial"/>
-          <w:b/>
-          <w:spacing w:val="-1"/>
-          <w:position w:val="-1"/>
-        </w:rPr>
-      </w:pPr>
-      <w:r>
-        <w:rPr>
-          <w:rFonts w:ascii="Arial" w:eastAsia="Arial" w:hAnsi="Arial" w:cs="Arial"/>
-        </w:rPr>
-        <w:t xml:space="preserve">Strong </w:t>
-      </w:r>
-      <w:r>
-        <w:rPr>
-          <w:rFonts w:ascii="Arial" w:eastAsia="Arial" w:hAnsi="Arial" w:cs="Arial"/>
-        </w:rPr>
-        <w:t>EE fundamentals and HW/SW debugging skills</w:t>
-      </w:r>
-      <w:r>
-        <w:rPr>
-          <w:rFonts w:ascii="Arial" w:eastAsia="Arial" w:hAnsi="Arial" w:cs="Arial"/>
-        </w:rPr>
-        <w:t xml:space="preserve"> (Logic analyzers, oscilloscopes)</w:t>
+          <w:rFonts w:eastAsia="Arial"/>
+        </w:rPr>
+      </w:pPr>
+      <w:r>
+        <w:rPr>
+          <w:rFonts w:ascii="Arial" w:eastAsia="Arial" w:hAnsi="Arial" w:cs="Arial"/>
+        </w:rPr>
+        <w:t xml:space="preserve">Requirements writing, verification tests, and thorough documentation experience </w:t>
       </w:r>
     </w:p>
     <w:p>
@@ -1066,29 +1246,6 @@
           <w:b/>
           <w:spacing w:val="-1"/>
           <w:position w:val="-1"/>
-        </w:rPr>
-      </w:pPr>
-      <w:r>
-        <w:rPr>
-          <w:rFonts w:ascii="Arial" w:eastAsia="Arial" w:hAnsi="Arial" w:cs="Arial"/>
-        </w:rPr>
-        <w:t>Excellent interpersonal and communication skills</w:t>
-      </w:r>
-    </w:p>
-    <w:p>
-      <w:pPr>
-        <w:pStyle w:val="ListParagraph"/>
-        <w:numPr>
-          <w:ilvl w:val="0"/>
-          <w:numId w:val="10"/>
-        </w:numPr>
-        <w:spacing w:line="240" w:lineRule="exact"/>
-        <w:ind w:left="540" w:hanging="180"/>
-        <w:rPr>
-          <w:rFonts w:ascii="Arial" w:eastAsia="Arial" w:hAnsi="Arial" w:cs="Arial"/>
-          <w:b/>
-          <w:spacing w:val="-1"/>
-          <w:position w:val="-1"/>
           <w:sz w:val="22"/>
           <w:szCs w:val="22"/>
         </w:rPr>
@@ -1097,19 +1254,7 @@
         <w:rPr>
           <w:rFonts w:ascii="Arial" w:eastAsia="Arial" w:hAnsi="Arial" w:cs="Arial"/>
         </w:rPr>
-        <w:t>Demonstrates time-management and proven track-record of meeting</w:t>
-      </w:r>
-      <w:r>
-        <w:rPr>
-          <w:rFonts w:ascii="Arial" w:eastAsia="Arial" w:hAnsi="Arial" w:cs="Arial"/>
-        </w:rPr>
-        <w:t xml:space="preserve"> customer</w:t>
-      </w:r>
-      <w:r>
-        <w:rPr>
-          <w:rFonts w:ascii="Arial" w:eastAsia="Arial" w:hAnsi="Arial" w:cs="Arial"/>
-        </w:rPr>
-        <w:t xml:space="preserve"> deadlines</w:t>
+        <w:t>Excellent interpersonal and communication skills</w:t>
       </w:r>
       <w:r>
         <w:rPr>
@@ -1523,7 +1668,13 @@
         <w:rPr>
           <w:rFonts w:ascii="Arial" w:eastAsia="Arial" w:hAnsi="Arial" w:cs="Arial"/>
         </w:rPr>
-        <w:t>Communication protocols (UART, SPI, I2C)</w:t>
+        <w:t>Kubernetes</w:t>
+      </w:r>
+      <w:r>
+        <w:rPr>
+          <w:rFonts w:ascii="Arial" w:eastAsia="Arial" w:hAnsi="Arial" w:cs="Arial"/>
+        </w:rPr>
+        <w:t xml:space="preserve"> administration</w:t>
       </w:r>
     </w:p>
     <w:p>
@@ -1543,7 +1694,7 @@
         <w:rPr>
           <w:rFonts w:ascii="Arial" w:eastAsia="Arial" w:hAnsi="Arial" w:cs="Arial"/>
         </w:rPr>
-        <w:t>VHDL/Verilog FPGA development</w:t>
+        <w:t>Communication protocols (UART, SPI, I2C)</w:t>
       </w:r>
     </w:p>
     <w:p>
@@ -1569,7 +1720,21 @@
         <w:rPr>
           <w:rFonts w:ascii="Arial" w:eastAsia="Arial" w:hAnsi="Arial" w:cs="Arial"/>
         </w:rPr>
-        <w:t>Static code analysis tools (Klocwork, LDRA)</w:t>
+        <w:t>Static code analysis tools (</w:t>
+      </w:r>
+      <w:proofErr w:type="spellStart"/>
+      <w:r>
+        <w:rPr>
+          <w:rFonts w:ascii="Arial" w:eastAsia="Arial" w:hAnsi="Arial" w:cs="Arial"/>
+        </w:rPr>
+        <w:t>Klocwork</w:t>
+      </w:r>
+      <w:proofErr w:type="spellEnd"/>
+      <w:r>
+        <w:rPr>
+          <w:rFonts w:ascii="Arial" w:eastAsia="Arial" w:hAnsi="Arial" w:cs="Arial"/>
+        </w:rPr>
+        <w:t>, LDRA)</w:t>
       </w:r>
     </w:p>
     <w:p>
@@ -2029,12 +2194,21 @@
           <w:b/>
         </w:rPr>
       </w:pPr>
-      <w:r>
-        <w:rPr>
-          <w:rFonts w:ascii="Arial" w:eastAsia="Arial" w:hAnsi="Arial" w:cs="Arial"/>
-          <w:b/>
-        </w:rPr>
-        <w:t>Kestra Medical Technologies Inc.</w:t>
+      <w:proofErr w:type="spellStart"/>
+      <w:r>
+        <w:rPr>
+          <w:rFonts w:ascii="Arial" w:eastAsia="Arial" w:hAnsi="Arial" w:cs="Arial"/>
+          <w:b/>
+        </w:rPr>
+        <w:t>Kestra</w:t>
+      </w:r>
+      <w:proofErr w:type="spellEnd"/>
+      <w:r>
+        <w:rPr>
+          <w:rFonts w:ascii="Arial" w:eastAsia="Arial" w:hAnsi="Arial" w:cs="Arial"/>
+          <w:b/>
+        </w:rPr>
+        <w:t xml:space="preserve"> Medical Technologies Inc.</w:t>
       </w:r>
       <w:r>
         <w:rPr>
@@ -2079,7 +2253,7 @@
           <w:b/>
           <w:i/>
         </w:rPr>
-        <w:t xml:space="preserve">    </w:t>
+        <w:t xml:space="preserve">   </w:t>
       </w:r>
       <w:r>
         <w:rPr>
@@ -2100,7 +2274,14 @@
           <w:rFonts w:ascii="Arial" w:eastAsia="Arial" w:hAnsi="Arial" w:cs="Arial"/>
           <w:b/>
         </w:rPr>
-        <w:t xml:space="preserve"> – Present</w:t>
+        <w:t xml:space="preserve"> – </w:t>
+      </w:r>
+      <w:r>
+        <w:rPr>
+          <w:rFonts w:ascii="Arial" w:eastAsia="Arial" w:hAnsi="Arial" w:cs="Arial"/>
+          <w:b/>
+        </w:rPr>
+        <w:t>Jul 2020</w:t>
       </w:r>
     </w:p>
     <w:p>
@@ -2241,7 +2422,21 @@
         <w:rPr>
           <w:rFonts w:ascii="Arial" w:eastAsia="Arial" w:hAnsi="Arial" w:cs="Arial"/>
         </w:rPr>
-        <w:t xml:space="preserve">Automate Klocwork static code analysis </w:t>
+        <w:t xml:space="preserve">Automate </w:t>
+      </w:r>
+      <w:proofErr w:type="spellStart"/>
+      <w:r>
+        <w:rPr>
+          <w:rFonts w:ascii="Arial" w:eastAsia="Arial" w:hAnsi="Arial" w:cs="Arial"/>
+        </w:rPr>
+        <w:t>Klocwork</w:t>
+      </w:r>
+      <w:proofErr w:type="spellEnd"/>
+      <w:r>
+        <w:rPr>
+          <w:rFonts w:ascii="Arial" w:eastAsia="Arial" w:hAnsi="Arial" w:cs="Arial"/>
+        </w:rPr>
+        <w:t xml:space="preserve"> static code analysis </w:t>
       </w:r>
       <w:r>
         <w:rPr>
@@ -2714,20 +2909,41 @@
         </w:rPr>
         <w:t xml:space="preserve"> reviews</w:t>
       </w:r>
-    </w:p>
-    <w:p>
-      <w:pPr>
-        <w:ind w:left="104"/>
-        <w:rPr>
-          <w:rFonts w:ascii="Arial" w:eastAsia="Arial" w:hAnsi="Arial" w:cs="Arial"/>
-          <w:b/>
-          <w:spacing w:val="1"/>
-        </w:rPr>
-      </w:pPr>
-      <w:r>
-        <w:rPr>
-          <w:rFonts w:ascii="Arial" w:eastAsia="Arial" w:hAnsi="Arial" w:cs="Arial"/>
-          <w:b/>
+      <w:r>
+        <w:rPr>
+          <w:rFonts w:ascii="Arial" w:hAnsi="Arial" w:cs="Arial"/>
+          <w:shd w:val="clear" w:color="auto" w:fill="FFFFFF"/>
+        </w:rPr>
+        <w:br/>
+      </w:r>
+    </w:p>
+    <w:p>
+      <w:pPr>
+        <w:spacing w:line="240" w:lineRule="exact"/>
+        <w:ind w:left="3600" w:firstLine="720"/>
+        <w:rPr>
+          <w:rFonts w:ascii="Arial" w:eastAsia="Arial" w:hAnsi="Arial" w:cs="Arial"/>
+          <w:b/>
+          <w:bCs/>
+        </w:rPr>
+      </w:pPr>
+      <w:r>
+        <w:rPr>
+          <w:rFonts w:ascii="Arial" w:eastAsia="Arial" w:hAnsi="Arial" w:cs="Arial"/>
+          <w:b/>
+          <w:bCs/>
+          <w:i/>
+          <w:iCs/>
+        </w:rPr>
+        <w:t>Systems Engineering Intern</w:t>
+      </w:r>
+      <w:r>
+        <w:rPr>
+          <w:rFonts w:ascii="Arial" w:eastAsia="Arial" w:hAnsi="Arial" w:cs="Arial"/>
+          <w:b/>
+          <w:bCs/>
+          <w:i/>
+          <w:iCs/>
         </w:rPr>
         <w:tab/>
       </w:r>
@@ -2735,6 +2951,9 @@
         <w:rPr>
           <w:rFonts w:ascii="Arial" w:eastAsia="Arial" w:hAnsi="Arial" w:cs="Arial"/>
           <w:b/>
+          <w:bCs/>
+          <w:i/>
+          <w:iCs/>
         </w:rPr>
         <w:tab/>
       </w:r>
@@ -2742,6 +2961,9 @@
         <w:rPr>
           <w:rFonts w:ascii="Arial" w:eastAsia="Arial" w:hAnsi="Arial" w:cs="Arial"/>
           <w:b/>
+          <w:bCs/>
+          <w:i/>
+          <w:iCs/>
         </w:rPr>
         <w:tab/>
       </w:r>
@@ -2749,148 +2971,9 @@
         <w:rPr>
           <w:rFonts w:ascii="Arial" w:eastAsia="Arial" w:hAnsi="Arial" w:cs="Arial"/>
           <w:b/>
-        </w:rPr>
-        <w:tab/>
-      </w:r>
-      <w:r>
-        <w:rPr>
-          <w:rFonts w:ascii="Arial" w:eastAsia="Arial" w:hAnsi="Arial" w:cs="Arial"/>
-          <w:b/>
-        </w:rPr>
-        <w:tab/>
-      </w:r>
-      <w:r>
-        <w:rPr>
-          <w:rFonts w:ascii="Arial" w:eastAsia="Arial" w:hAnsi="Arial" w:cs="Arial"/>
-          <w:b/>
-        </w:rPr>
-        <w:tab/>
-      </w:r>
-      <w:r>
-        <w:rPr>
-          <w:rFonts w:ascii="Arial" w:eastAsia="Arial" w:hAnsi="Arial" w:cs="Arial"/>
-          <w:b/>
-          <w:i/>
-        </w:rPr>
-        <w:t>Systems</w:t>
-      </w:r>
-      <w:r>
-        <w:rPr>
-          <w:rFonts w:ascii="Arial" w:eastAsia="Arial" w:hAnsi="Arial" w:cs="Arial"/>
-          <w:b/>
-          <w:i/>
-        </w:rPr>
-        <w:t xml:space="preserve"> Engineer</w:t>
-      </w:r>
-      <w:r>
-        <w:rPr>
-          <w:rFonts w:ascii="Arial" w:eastAsia="Arial" w:hAnsi="Arial" w:cs="Arial"/>
-          <w:b/>
-          <w:i/>
-        </w:rPr>
-        <w:t>ing</w:t>
-      </w:r>
-      <w:r>
-        <w:rPr>
-          <w:rFonts w:ascii="Arial" w:eastAsia="Arial" w:hAnsi="Arial" w:cs="Arial"/>
-          <w:b/>
-          <w:i/>
-        </w:rPr>
-        <w:t xml:space="preserve"> Intern</w:t>
-      </w:r>
-      <w:r>
-        <w:rPr>
-          <w:rFonts w:ascii="Arial" w:eastAsia="Arial" w:hAnsi="Arial" w:cs="Arial"/>
-          <w:b/>
-          <w:i/>
-        </w:rPr>
-        <w:tab/>
-        <w:t xml:space="preserve">              </w:t>
-      </w:r>
-      <w:r>
-        <w:rPr>
-          <w:rFonts w:ascii="Arial" w:eastAsia="Arial" w:hAnsi="Arial" w:cs="Arial"/>
-          <w:b/>
-          <w:i/>
-        </w:rPr>
-        <w:t xml:space="preserve"> </w:t>
-      </w:r>
-      <w:r>
-        <w:rPr>
-          <w:rFonts w:ascii="Arial" w:eastAsia="Arial" w:hAnsi="Arial" w:cs="Arial"/>
-          <w:b/>
-          <w:i/>
-        </w:rPr>
-        <w:tab/>
-      </w:r>
-      <w:r>
-        <w:rPr>
-          <w:rFonts w:ascii="Arial" w:eastAsia="Arial" w:hAnsi="Arial" w:cs="Arial"/>
-          <w:b/>
-          <w:i/>
-        </w:rPr>
-        <w:t xml:space="preserve"> </w:t>
-      </w:r>
-      <w:r>
-        <w:rPr>
-          <w:rFonts w:ascii="Arial" w:eastAsia="Arial" w:hAnsi="Arial" w:cs="Arial"/>
-          <w:b/>
-        </w:rPr>
-        <w:t>Jun</w:t>
-      </w:r>
-      <w:r>
-        <w:rPr>
-          <w:rFonts w:ascii="Arial" w:eastAsia="Arial" w:hAnsi="Arial" w:cs="Arial"/>
-          <w:b/>
-        </w:rPr>
-        <w:t xml:space="preserve"> 201</w:t>
-      </w:r>
-      <w:r>
-        <w:rPr>
-          <w:rFonts w:ascii="Arial" w:eastAsia="Arial" w:hAnsi="Arial" w:cs="Arial"/>
-          <w:b/>
-        </w:rPr>
-        <w:t>5</w:t>
-      </w:r>
-      <w:r>
-        <w:rPr>
-          <w:rFonts w:ascii="Arial" w:eastAsia="Arial" w:hAnsi="Arial" w:cs="Arial"/>
-          <w:b/>
-          <w:spacing w:val="1"/>
-        </w:rPr>
-        <w:t xml:space="preserve"> </w:t>
-      </w:r>
-      <w:r>
-        <w:rPr>
-          <w:rFonts w:ascii="Arial" w:eastAsia="Arial" w:hAnsi="Arial" w:cs="Arial"/>
-          <w:b/>
-          <w:spacing w:val="1"/>
-        </w:rPr>
-        <w:t>–</w:t>
-      </w:r>
-      <w:r>
-        <w:rPr>
-          <w:rFonts w:ascii="Arial" w:eastAsia="Arial" w:hAnsi="Arial" w:cs="Arial"/>
-          <w:b/>
-          <w:spacing w:val="1"/>
-        </w:rPr>
-        <w:t xml:space="preserve"> </w:t>
-      </w:r>
-      <w:r>
-        <w:rPr>
-          <w:rFonts w:ascii="Arial" w:eastAsia="Arial" w:hAnsi="Arial" w:cs="Arial"/>
-          <w:b/>
-          <w:spacing w:val="1"/>
-        </w:rPr>
-        <w:t>Sep</w:t>
-      </w:r>
-      <w:r>
-        <w:rPr>
-          <w:rFonts w:ascii="Arial" w:eastAsia="Arial" w:hAnsi="Arial" w:cs="Arial"/>
-          <w:b/>
-          <w:spacing w:val="1"/>
-        </w:rPr>
-        <w:t xml:space="preserve"> 2015</w:t>
+          <w:bCs/>
+        </w:rPr>
+        <w:t xml:space="preserve"> Jun 2015 – Sep 2015</w:t>
       </w:r>
     </w:p>
     <w:p>
@@ -2911,239 +2994,26 @@
           <w:rFonts w:ascii="Arial" w:hAnsi="Arial" w:cs="Arial"/>
           <w:shd w:val="clear" w:color="auto" w:fill="FFFFFF"/>
         </w:rPr>
-        <w:t>Verification</w:t>
+        <w:t>System v</w:t>
       </w:r>
       <w:r>
         <w:rPr>
           <w:rFonts w:ascii="Arial" w:hAnsi="Arial" w:cs="Arial"/>
           <w:shd w:val="clear" w:color="auto" w:fill="FFFFFF"/>
         </w:rPr>
-        <w:t xml:space="preserve"> test</w:t>
-      </w:r>
-      <w:r>
-        <w:rPr>
-          <w:rFonts w:ascii="Arial" w:hAnsi="Arial" w:cs="Arial"/>
-          <w:shd w:val="clear" w:color="auto" w:fill="FFFFFF"/>
-        </w:rPr>
-        <w:t>ing</w:t>
-      </w:r>
-      <w:r>
-        <w:rPr>
-          <w:rFonts w:ascii="Arial" w:hAnsi="Arial" w:cs="Arial"/>
-          <w:shd w:val="clear" w:color="auto" w:fill="FFFFFF"/>
-        </w:rPr>
-        <w:t xml:space="preserve"> of the </w:t>
-      </w:r>
-      <w:r>
-        <w:rPr>
-          <w:rFonts w:ascii="Arial" w:hAnsi="Arial" w:cs="Arial"/>
-          <w:shd w:val="clear" w:color="auto" w:fill="FFFFFF"/>
-        </w:rPr>
-        <w:t>D</w:t>
-      </w:r>
-      <w:r>
-        <w:rPr>
-          <w:rFonts w:ascii="Arial" w:hAnsi="Arial" w:cs="Arial"/>
-          <w:shd w:val="clear" w:color="auto" w:fill="FFFFFF"/>
-        </w:rPr>
-        <w:t xml:space="preserve">oor </w:t>
-      </w:r>
-      <w:r>
-        <w:rPr>
-          <w:rFonts w:ascii="Arial" w:hAnsi="Arial" w:cs="Arial"/>
-          <w:shd w:val="clear" w:color="auto" w:fill="FFFFFF"/>
-        </w:rPr>
-        <w:t>S</w:t>
-      </w:r>
-      <w:r>
-        <w:rPr>
-          <w:rFonts w:ascii="Arial" w:hAnsi="Arial" w:cs="Arial"/>
-          <w:shd w:val="clear" w:color="auto" w:fill="FFFFFF"/>
-        </w:rPr>
-        <w:t xml:space="preserve">ensing </w:t>
-      </w:r>
-      <w:r>
-        <w:rPr>
-          <w:rFonts w:ascii="Arial" w:hAnsi="Arial" w:cs="Arial"/>
-          <w:shd w:val="clear" w:color="auto" w:fill="FFFFFF"/>
-        </w:rPr>
-        <w:t>S</w:t>
-      </w:r>
-      <w:r>
-        <w:rPr>
-          <w:rFonts w:ascii="Arial" w:hAnsi="Arial" w:cs="Arial"/>
-          <w:shd w:val="clear" w:color="auto" w:fill="FFFFFF"/>
-        </w:rPr>
-        <w:t>ystem to be deployed on the COMAC C919 commercial aircraft</w:t>
-      </w:r>
-    </w:p>
-    <w:p>
-      <w:pPr>
-        <w:pStyle w:val="ListParagraph"/>
-        <w:numPr>
-          <w:ilvl w:val="0"/>
-          <w:numId w:val="10"/>
-        </w:numPr>
+        <w:t>erification testing of the Door Sensing System to be deployed on the COMAC C919 commercial aircraft</w:t>
+      </w:r>
+    </w:p>
+    <w:p>
+      <w:pPr>
         <w:spacing w:line="240" w:lineRule="exact"/>
-        <w:ind w:left="540" w:hanging="180"/>
-        <w:rPr>
-          <w:rFonts w:ascii="Arial" w:eastAsia="Arial" w:hAnsi="Arial" w:cs="Arial"/>
-        </w:rPr>
-      </w:pPr>
-      <w:r>
-        <w:rPr>
-          <w:rFonts w:ascii="Arial" w:hAnsi="Arial" w:cs="Arial"/>
-          <w:shd w:val="clear" w:color="auto" w:fill="FFFFFF"/>
-        </w:rPr>
-        <w:t>Developed</w:t>
-      </w:r>
-      <w:r>
-        <w:rPr>
-          <w:rFonts w:ascii="Arial" w:hAnsi="Arial" w:cs="Arial"/>
-          <w:shd w:val="clear" w:color="auto" w:fill="FFFFFF"/>
-        </w:rPr>
-        <w:t xml:space="preserve"> </w:t>
-      </w:r>
-      <w:r>
-        <w:rPr>
-          <w:rFonts w:ascii="Arial" w:hAnsi="Arial" w:cs="Arial"/>
-          <w:shd w:val="clear" w:color="auto" w:fill="FFFFFF"/>
-        </w:rPr>
-        <w:t xml:space="preserve">mixed VBA and </w:t>
-      </w:r>
-      <w:r>
-        <w:rPr>
-          <w:rFonts w:ascii="Arial" w:hAnsi="Arial" w:cs="Arial"/>
-          <w:shd w:val="clear" w:color="auto" w:fill="FFFFFF"/>
-        </w:rPr>
-        <w:t xml:space="preserve">LabVIEW tools </w:t>
-      </w:r>
-      <w:r>
-        <w:rPr>
-          <w:rFonts w:ascii="Arial" w:hAnsi="Arial" w:cs="Arial"/>
-          <w:shd w:val="clear" w:color="auto" w:fill="FFFFFF"/>
-        </w:rPr>
-        <w:t>for</w:t>
-      </w:r>
-      <w:r>
-        <w:rPr>
-          <w:rFonts w:ascii="Arial" w:hAnsi="Arial" w:cs="Arial"/>
-          <w:shd w:val="clear" w:color="auto" w:fill="FFFFFF"/>
-        </w:rPr>
-        <w:t xml:space="preserve"> </w:t>
-      </w:r>
-      <w:r>
-        <w:rPr>
-          <w:rFonts w:ascii="Arial" w:hAnsi="Arial" w:cs="Arial"/>
-          <w:shd w:val="clear" w:color="auto" w:fill="FFFFFF"/>
-        </w:rPr>
-        <w:t>simulating</w:t>
-      </w:r>
-      <w:r>
-        <w:rPr>
-          <w:rFonts w:ascii="Arial" w:hAnsi="Arial" w:cs="Arial"/>
-          <w:shd w:val="clear" w:color="auto" w:fill="FFFFFF"/>
-        </w:rPr>
-        <w:t xml:space="preserve"> input</w:t>
-      </w:r>
-      <w:r>
-        <w:rPr>
-          <w:rFonts w:ascii="Arial" w:hAnsi="Arial" w:cs="Arial"/>
-          <w:shd w:val="clear" w:color="auto" w:fill="FFFFFF"/>
-        </w:rPr>
-        <w:t xml:space="preserve"> </w:t>
-      </w:r>
-      <w:r>
-        <w:rPr>
-          <w:rFonts w:ascii="Arial" w:hAnsi="Arial" w:cs="Arial"/>
-          <w:shd w:val="clear" w:color="auto" w:fill="FFFFFF"/>
-        </w:rPr>
-        <w:t>and output signals</w:t>
-      </w:r>
-      <w:r>
-        <w:rPr>
-          <w:rFonts w:ascii="Arial" w:hAnsi="Arial" w:cs="Arial"/>
-          <w:shd w:val="clear" w:color="auto" w:fill="FFFFFF"/>
-        </w:rPr>
-        <w:t xml:space="preserve"> </w:t>
-      </w:r>
-      <w:r>
-        <w:rPr>
-          <w:rFonts w:ascii="Arial" w:hAnsi="Arial" w:cs="Arial"/>
-          <w:shd w:val="clear" w:color="auto" w:fill="FFFFFF"/>
-        </w:rPr>
-        <w:t xml:space="preserve">on </w:t>
-      </w:r>
-      <w:r>
-        <w:rPr>
-          <w:rFonts w:ascii="Arial" w:hAnsi="Arial" w:cs="Arial"/>
-          <w:shd w:val="clear" w:color="auto" w:fill="FFFFFF"/>
-        </w:rPr>
-        <w:t>Automated Test Equipment</w:t>
-      </w:r>
-    </w:p>
-    <w:p>
-      <w:pPr>
-        <w:pStyle w:val="ListParagraph"/>
-        <w:numPr>
-          <w:ilvl w:val="0"/>
-          <w:numId w:val="10"/>
-        </w:numPr>
-        <w:spacing w:line="240" w:lineRule="exact"/>
-        <w:ind w:left="540" w:hanging="180"/>
-        <w:rPr>
-          <w:rFonts w:ascii="Arial" w:eastAsia="Arial" w:hAnsi="Arial" w:cs="Arial"/>
-        </w:rPr>
-      </w:pPr>
-      <w:r>
-        <w:rPr>
-          <w:rFonts w:ascii="Arial" w:hAnsi="Arial" w:cs="Arial"/>
-          <w:shd w:val="clear" w:color="auto" w:fill="FFFFFF"/>
-        </w:rPr>
-        <w:t xml:space="preserve">Produced tool </w:t>
-      </w:r>
-      <w:r>
-        <w:rPr>
-          <w:rFonts w:ascii="Arial" w:hAnsi="Arial" w:cs="Arial"/>
-          <w:shd w:val="clear" w:color="auto" w:fill="FFFFFF"/>
-        </w:rPr>
-        <w:t xml:space="preserve">qualification </w:t>
-      </w:r>
-      <w:r>
-        <w:rPr>
-          <w:rFonts w:ascii="Arial" w:hAnsi="Arial" w:cs="Arial"/>
-          <w:shd w:val="clear" w:color="auto" w:fill="FFFFFF"/>
-        </w:rPr>
-        <w:t xml:space="preserve">documentation </w:t>
-      </w:r>
-      <w:r>
-        <w:rPr>
-          <w:rFonts w:ascii="Arial" w:hAnsi="Arial" w:cs="Arial"/>
-          <w:shd w:val="clear" w:color="auto" w:fill="FFFFFF"/>
-        </w:rPr>
-        <w:t xml:space="preserve">per </w:t>
-      </w:r>
-      <w:r>
-        <w:rPr>
-          <w:rFonts w:ascii="Arial" w:hAnsi="Arial" w:cs="Arial"/>
-          <w:shd w:val="clear" w:color="auto" w:fill="FFFFFF"/>
-        </w:rPr>
-        <w:t>FAA industry standards. Documented</w:t>
-      </w:r>
-      <w:r>
-        <w:rPr>
-          <w:rFonts w:ascii="Arial" w:hAnsi="Arial" w:cs="Arial"/>
-          <w:shd w:val="clear" w:color="auto" w:fill="FFFFFF"/>
-        </w:rPr>
-        <w:t xml:space="preserve"> </w:t>
-      </w:r>
-      <w:r>
-        <w:rPr>
-          <w:rFonts w:ascii="Arial" w:hAnsi="Arial" w:cs="Arial"/>
-          <w:shd w:val="clear" w:color="auto" w:fill="FFFFFF"/>
-        </w:rPr>
-        <w:t>requirements and test procedures performed</w:t>
-      </w:r>
+        <w:ind w:left="3600" w:firstLine="720"/>
+        <w:rPr>
+          <w:rFonts w:ascii="Arial" w:eastAsia="Arial" w:hAnsi="Arial" w:cs="Arial"/>
+          <w:b/>
+          <w:bCs/>
+        </w:rPr>
+      </w:pPr>
     </w:p>
     <w:sectPr>
       <w:type w:val="continuous"/>

</xml_diff>

<commit_message>
Update for google application.
</commit_message>
<xml_diff>
--- a/assets/resume.docx
+++ b/assets/resume.docx
@@ -1,6 +1,6 @@
 
 <file path=word/document.xml><?xml version="1.0" encoding="utf-8"?>
-<w:document xmlns:wpc="http://schemas.microsoft.com/office/word/2010/wordprocessingCanvas" xmlns:cx="http://schemas.microsoft.com/office/drawing/2014/chartex" xmlns:cx1="http://schemas.microsoft.com/office/drawing/2015/9/8/chartex" xmlns:cx2="http://schemas.microsoft.com/office/drawing/2015/10/21/chartex" xmlns:cx3="http://schemas.microsoft.com/office/drawing/2016/5/9/chartex" xmlns:cx4="http://schemas.microsoft.com/office/drawing/2016/5/10/chartex" xmlns:cx5="http://schemas.microsoft.com/office/drawing/2016/5/11/chartex" xmlns:cx6="http://schemas.microsoft.com/office/drawing/2016/5/12/chartex" xmlns:cx7="http://schemas.microsoft.com/office/drawing/2016/5/13/chartex" xmlns:cx8="http://schemas.microsoft.com/office/drawing/2016/5/14/chartex" xmlns:mc="http://schemas.openxmlformats.org/markup-compatibility/2006" xmlns:aink="http://schemas.microsoft.com/office/drawing/2016/ink" xmlns:am3d="http://schemas.microsoft.com/office/drawing/2017/model3d" xmlns:o="urn:schemas-microsoft-com:office:office" xmlns:r="http://schemas.openxmlformats.org/officeDocument/2006/relationships" xmlns:m="http://schemas.openxmlformats.org/officeDocument/2006/math" xmlns:v="urn:schemas-microsoft-com:vml" xmlns:wp14="http://schemas.microsoft.com/office/word/2010/wordprocessingDrawing" xmlns:wp="http://schemas.openxmlformats.org/drawingml/2006/wordprocessingDrawing" xmlns:w10="urn:schemas-microsoft-com:office:word" xmlns:w="http://schemas.openxmlformats.org/wordprocessingml/2006/main" xmlns:w14="http://schemas.microsoft.com/office/word/2010/wordml" xmlns:w15="http://schemas.microsoft.com/office/word/2012/wordml" xmlns:w16cex="http://schemas.microsoft.com/office/word/2018/wordml/cex" xmlns:w16cid="http://schemas.microsoft.com/office/word/2016/wordml/cid" xmlns:w16="http://schemas.microsoft.com/office/word/2018/wordml" xmlns:w16se="http://schemas.microsoft.com/office/word/2015/wordml/symex" xmlns:wpg="http://schemas.microsoft.com/office/word/2010/wordprocessingGroup" xmlns:wpi="http://schemas.microsoft.com/office/word/2010/wordprocessingInk" xmlns:wne="http://schemas.microsoft.com/office/word/2006/wordml" xmlns:wps="http://schemas.microsoft.com/office/word/2010/wordprocessingShape" mc:Ignorable="w14 w15 w16se w16cid w16 w16cex wp14">
+<w:document xmlns:wpc="http://schemas.microsoft.com/office/word/2010/wordprocessingCanvas" xmlns:cx="http://schemas.microsoft.com/office/drawing/2014/chartex" xmlns:cx1="http://schemas.microsoft.com/office/drawing/2015/9/8/chartex" xmlns:cx2="http://schemas.microsoft.com/office/drawing/2015/10/21/chartex" xmlns:cx3="http://schemas.microsoft.com/office/drawing/2016/5/9/chartex" xmlns:cx4="http://schemas.microsoft.com/office/drawing/2016/5/10/chartex" xmlns:cx5="http://schemas.microsoft.com/office/drawing/2016/5/11/chartex" xmlns:cx6="http://schemas.microsoft.com/office/drawing/2016/5/12/chartex" xmlns:cx7="http://schemas.microsoft.com/office/drawing/2016/5/13/chartex" xmlns:cx8="http://schemas.microsoft.com/office/drawing/2016/5/14/chartex" xmlns:mc="http://schemas.openxmlformats.org/markup-compatibility/2006" xmlns:aink="http://schemas.microsoft.com/office/drawing/2016/ink" xmlns:am3d="http://schemas.microsoft.com/office/drawing/2017/model3d" xmlns:o="urn:schemas-microsoft-com:office:office" xmlns:r="http://schemas.openxmlformats.org/officeDocument/2006/relationships" xmlns:m="http://schemas.openxmlformats.org/officeDocument/2006/math" xmlns:v="urn:schemas-microsoft-com:vml" xmlns:wp14="http://schemas.microsoft.com/office/word/2010/wordprocessingDrawing" xmlns:wp="http://schemas.openxmlformats.org/drawingml/2006/wordprocessingDrawing" xmlns:w10="urn:schemas-microsoft-com:office:word" xmlns:w="http://schemas.openxmlformats.org/wordprocessingml/2006/main" xmlns:w14="http://schemas.microsoft.com/office/word/2010/wordml" xmlns:w15="http://schemas.microsoft.com/office/word/2012/wordml" xmlns:w16cex="http://schemas.microsoft.com/office/word/2018/wordml/cex" xmlns:w16cid="http://schemas.microsoft.com/office/word/2016/wordml/cid" xmlns:w16="http://schemas.microsoft.com/office/word/2018/wordml" xmlns:w16sdtdh="http://schemas.microsoft.com/office/word/2020/wordml/sdtdatahash" xmlns:w16se="http://schemas.microsoft.com/office/word/2015/wordml/symex" xmlns:wpg="http://schemas.microsoft.com/office/word/2010/wordprocessingGroup" xmlns:wpi="http://schemas.microsoft.com/office/word/2010/wordprocessingInk" xmlns:wne="http://schemas.microsoft.com/office/word/2006/wordml" xmlns:wps="http://schemas.microsoft.com/office/word/2010/wordprocessingShape" mc:Ignorable="w14 w15 w16se w16cid w16 w16cex w16sdtdh wp14">
   <w:body>
     <w:p>
       <w:pPr>
@@ -603,160 +603,6 @@
         </w:rPr>
         <w:t xml:space="preserve"> Systems</w:t>
       </w:r>
-    </w:p>
-    <w:p>
-      <w:pPr>
-        <w:ind w:left="104"/>
-        <w:rPr>
-          <w:rFonts w:ascii="Arial" w:eastAsia="Arial" w:hAnsi="Arial" w:cs="Arial"/>
-          <w:b/>
-          <w:iCs/>
-        </w:rPr>
-      </w:pPr>
-    </w:p>
-    <w:p>
-      <w:pPr>
-        <w:ind w:left="104"/>
-        <w:rPr>
-          <w:rFonts w:ascii="Arial" w:eastAsia="Arial" w:hAnsi="Arial" w:cs="Arial"/>
-          <w:bCs/>
-          <w:iCs/>
-        </w:rPr>
-      </w:pPr>
-      <w:r>
-        <w:rPr>
-          <w:rFonts w:ascii="Arial" w:eastAsia="Arial" w:hAnsi="Arial" w:cs="Arial"/>
-          <w:b/>
-          <w:iCs/>
-        </w:rPr>
-        <w:t>Cloud Native Computing Foundation (CNCF)</w:t>
-      </w:r>
-      <w:r>
-        <w:rPr>
-          <w:rFonts w:ascii="Arial" w:eastAsia="Arial" w:hAnsi="Arial" w:cs="Arial"/>
-          <w:b/>
-          <w:iCs/>
-        </w:rPr>
-        <w:tab/>
-      </w:r>
-      <w:r>
-        <w:rPr>
-          <w:rFonts w:ascii="Arial" w:eastAsia="Arial" w:hAnsi="Arial" w:cs="Arial"/>
-          <w:b/>
-          <w:iCs/>
-        </w:rPr>
-        <w:tab/>
-      </w:r>
-      <w:r>
-        <w:rPr>
-          <w:rFonts w:ascii="Arial" w:eastAsia="Arial" w:hAnsi="Arial" w:cs="Arial"/>
-          <w:b/>
-          <w:iCs/>
-        </w:rPr>
-        <w:tab/>
-      </w:r>
-      <w:r>
-        <w:rPr>
-          <w:rFonts w:ascii="Arial" w:eastAsia="Arial" w:hAnsi="Arial" w:cs="Arial"/>
-          <w:b/>
-          <w:iCs/>
-        </w:rPr>
-        <w:tab/>
-      </w:r>
-      <w:r>
-        <w:rPr>
-          <w:rFonts w:ascii="Arial" w:eastAsia="Arial" w:hAnsi="Arial" w:cs="Arial"/>
-          <w:b/>
-          <w:iCs/>
-        </w:rPr>
-        <w:tab/>
-      </w:r>
-      <w:proofErr w:type="gramStart"/>
-      <w:r>
-        <w:rPr>
-          <w:rFonts w:ascii="Arial" w:eastAsia="Arial" w:hAnsi="Arial" w:cs="Arial"/>
-          <w:b/>
-          <w:iCs/>
-        </w:rPr>
-        <w:tab/>
-      </w:r>
-      <w:r>
-        <w:rPr>
-          <w:rFonts w:ascii="Arial" w:eastAsia="Arial" w:hAnsi="Arial" w:cs="Arial"/>
-          <w:b/>
-          <w:iCs/>
-        </w:rPr>
-        <w:t xml:space="preserve">  </w:t>
-      </w:r>
-      <w:r>
-        <w:rPr>
-          <w:rFonts w:ascii="Arial" w:eastAsia="Arial" w:hAnsi="Arial" w:cs="Arial"/>
-          <w:b/>
-          <w:iCs/>
-        </w:rPr>
-        <w:t>Aug</w:t>
-      </w:r>
-      <w:proofErr w:type="gramEnd"/>
-      <w:r>
-        <w:rPr>
-          <w:rFonts w:ascii="Arial" w:eastAsia="Arial" w:hAnsi="Arial" w:cs="Arial"/>
-          <w:b/>
-          <w:iCs/>
-        </w:rPr>
-        <w:t xml:space="preserve"> 2020</w:t>
-      </w:r>
-      <w:r>
-        <w:rPr>
-          <w:rFonts w:ascii="Arial" w:eastAsia="Arial" w:hAnsi="Arial" w:cs="Arial"/>
-          <w:b/>
-          <w:iCs/>
-        </w:rPr>
-        <w:t xml:space="preserve"> </w:t>
-      </w:r>
-      <w:r>
-        <w:rPr>
-          <w:rFonts w:ascii="Arial" w:eastAsia="Arial" w:hAnsi="Arial" w:cs="Arial"/>
-          <w:b/>
-          <w:spacing w:val="3"/>
-        </w:rPr>
-        <w:t>–</w:t>
-      </w:r>
-      <w:r>
-        <w:rPr>
-          <w:rFonts w:ascii="Arial" w:eastAsia="Arial" w:hAnsi="Arial" w:cs="Arial"/>
-          <w:b/>
-          <w:iCs/>
-        </w:rPr>
-        <w:t xml:space="preserve"> Present</w:t>
-      </w:r>
-    </w:p>
-    <w:p>
-      <w:pPr>
-        <w:ind w:left="104" w:firstLine="616"/>
-        <w:rPr>
-          <w:rFonts w:ascii="Arial" w:hAnsi="Arial" w:cs="Arial"/>
-          <w:b/>
-          <w:i/>
-          <w:sz w:val="24"/>
-          <w:szCs w:val="24"/>
-        </w:rPr>
-      </w:pPr>
-      <w:r>
-        <w:rPr>
-          <w:rFonts w:ascii="Arial" w:eastAsia="Arial" w:hAnsi="Arial" w:cs="Arial"/>
-          <w:b/>
-          <w:i/>
-        </w:rPr>
-        <w:t>Kubernetes Administrator</w:t>
-      </w:r>
-      <w:r>
-        <w:rPr>
-          <w:rFonts w:ascii="Arial" w:eastAsia="Arial" w:hAnsi="Arial" w:cs="Arial"/>
-          <w:b/>
-          <w:i/>
-        </w:rPr>
-        <w:t xml:space="preserve"> Certification</w:t>
-      </w:r>
       <w:r>
         <w:rPr>
           <w:rFonts w:ascii="Arial" w:eastAsia="Arial" w:hAnsi="Arial" w:cs="Arial"/>
@@ -959,7 +805,7 @@
         <w:rPr>
           <w:rFonts w:ascii="Arial" w:eastAsia="Arial" w:hAnsi="Arial" w:cs="Arial"/>
         </w:rPr>
-        <w:t>5</w:t>
+        <w:t>6</w:t>
       </w:r>
       <w:r>
         <w:rPr>
@@ -1038,19 +884,13 @@
         <w:rPr>
           <w:rFonts w:ascii="Arial" w:eastAsia="Arial" w:hAnsi="Arial" w:cs="Arial"/>
         </w:rPr>
-        <w:t>Proficient in</w:t>
-      </w:r>
-      <w:r>
-        <w:rPr>
-          <w:rFonts w:ascii="Arial" w:eastAsia="Arial" w:hAnsi="Arial" w:cs="Arial"/>
-        </w:rPr>
-        <w:t xml:space="preserve"> C/C++</w:t>
-      </w:r>
-      <w:r>
-        <w:rPr>
-          <w:rFonts w:ascii="Arial" w:eastAsia="Arial" w:hAnsi="Arial" w:cs="Arial"/>
-        </w:rPr>
-        <w:t>, Python development environments</w:t>
+        <w:t>Proactive engineer with e</w:t>
+      </w:r>
+      <w:r>
+        <w:rPr>
+          <w:rFonts w:ascii="Arial" w:eastAsia="Arial" w:hAnsi="Arial" w:cs="Arial"/>
+        </w:rPr>
+        <w:t>xcellent interpersonal and communication skills</w:t>
       </w:r>
     </w:p>
     <w:p>
@@ -1063,38 +903,29 @@
         <w:spacing w:line="240" w:lineRule="exact"/>
         <w:ind w:left="540" w:hanging="180"/>
         <w:rPr>
-          <w:rFonts w:eastAsia="Arial"/>
-        </w:rPr>
-      </w:pPr>
-      <w:r>
-        <w:rPr>
-          <w:rFonts w:ascii="Arial" w:eastAsia="Arial" w:hAnsi="Arial" w:cs="Arial"/>
-        </w:rPr>
-        <w:t xml:space="preserve">Linux </w:t>
-      </w:r>
-      <w:r>
-        <w:rPr>
-          <w:rFonts w:ascii="Arial" w:eastAsia="Arial" w:hAnsi="Arial" w:cs="Arial"/>
-        </w:rPr>
-        <w:t>platform</w:t>
-      </w:r>
-      <w:r>
-        <w:rPr>
-          <w:rFonts w:ascii="Arial" w:eastAsia="Arial" w:hAnsi="Arial" w:cs="Arial"/>
-        </w:rPr>
-        <w:t xml:space="preserve"> development on ARM </w:t>
-      </w:r>
-      <w:r>
-        <w:rPr>
-          <w:rFonts w:ascii="Arial" w:eastAsia="Arial" w:hAnsi="Arial" w:cs="Arial"/>
-        </w:rPr>
-        <w:t xml:space="preserve">cortex </w:t>
-      </w:r>
-      <w:r>
-        <w:rPr>
-          <w:rFonts w:ascii="Arial" w:eastAsia="Arial" w:hAnsi="Arial" w:cs="Arial"/>
-        </w:rPr>
-        <w:t>microcontrollers</w:t>
+          <w:rFonts w:ascii="Arial" w:eastAsia="Arial" w:hAnsi="Arial" w:cs="Arial"/>
+          <w:b/>
+          <w:spacing w:val="-1"/>
+          <w:position w:val="-1"/>
+        </w:rPr>
+      </w:pPr>
+      <w:r>
+        <w:rPr>
+          <w:rFonts w:ascii="Arial" w:eastAsia="Arial" w:hAnsi="Arial" w:cs="Arial"/>
+        </w:rPr>
+        <w:t>Proficient in</w:t>
+      </w:r>
+      <w:r>
+        <w:rPr>
+          <w:rFonts w:ascii="Arial" w:eastAsia="Arial" w:hAnsi="Arial" w:cs="Arial"/>
+        </w:rPr>
+        <w:t xml:space="preserve"> C/C++</w:t>
+      </w:r>
+      <w:r>
+        <w:rPr>
+          <w:rFonts w:ascii="Arial" w:eastAsia="Arial" w:hAnsi="Arial" w:cs="Arial"/>
+        </w:rPr>
+        <w:t>, Python development environments</w:t>
       </w:r>
     </w:p>
     <w:p>
@@ -1107,37 +938,56 @@
         <w:spacing w:line="240" w:lineRule="exact"/>
         <w:ind w:left="540" w:hanging="180"/>
         <w:rPr>
-          <w:rFonts w:ascii="Arial" w:eastAsia="Arial" w:hAnsi="Arial" w:cs="Arial"/>
-          <w:b/>
-          <w:spacing w:val="-1"/>
-          <w:position w:val="-1"/>
-        </w:rPr>
-      </w:pPr>
-      <w:r>
-        <w:rPr>
-          <w:rFonts w:ascii="Arial" w:eastAsia="Arial" w:hAnsi="Arial" w:cs="Arial"/>
-          <w:spacing w:val="-1"/>
-          <w:position w:val="-1"/>
-        </w:rPr>
-        <w:t xml:space="preserve">Design and implementation of CI/CD pipelines via Jenkins, </w:t>
-      </w:r>
-      <w:proofErr w:type="gramStart"/>
-      <w:r>
-        <w:rPr>
-          <w:rFonts w:ascii="Arial" w:eastAsia="Arial" w:hAnsi="Arial" w:cs="Arial"/>
-          <w:spacing w:val="-1"/>
-          <w:position w:val="-1"/>
-        </w:rPr>
-        <w:t>Docker</w:t>
-      </w:r>
-      <w:proofErr w:type="gramEnd"/>
-      <w:r>
-        <w:rPr>
-          <w:rFonts w:ascii="Arial" w:eastAsia="Arial" w:hAnsi="Arial" w:cs="Arial"/>
-          <w:spacing w:val="-1"/>
-          <w:position w:val="-1"/>
-        </w:rPr>
-        <w:t xml:space="preserve"> and Bamboo</w:t>
+          <w:rFonts w:eastAsia="Arial"/>
+        </w:rPr>
+      </w:pPr>
+      <w:r>
+        <w:rPr>
+          <w:rFonts w:ascii="Arial" w:eastAsia="Arial" w:hAnsi="Arial" w:cs="Arial"/>
+        </w:rPr>
+        <w:t>Linux</w:t>
+      </w:r>
+      <w:r>
+        <w:rPr>
+          <w:rFonts w:ascii="Arial" w:eastAsia="Arial" w:hAnsi="Arial" w:cs="Arial"/>
+        </w:rPr>
+        <w:t>/</w:t>
+      </w:r>
+      <w:r>
+        <w:rPr>
+          <w:rFonts w:ascii="Arial" w:eastAsia="Arial" w:hAnsi="Arial" w:cs="Arial"/>
+        </w:rPr>
+        <w:t xml:space="preserve">Embedded </w:t>
+      </w:r>
+      <w:r>
+        <w:rPr>
+          <w:rFonts w:ascii="Arial" w:eastAsia="Arial" w:hAnsi="Arial" w:cs="Arial"/>
+        </w:rPr>
+        <w:t>Android</w:t>
+      </w:r>
+      <w:r>
+        <w:rPr>
+          <w:rFonts w:ascii="Arial" w:eastAsia="Arial" w:hAnsi="Arial" w:cs="Arial"/>
+        </w:rPr>
+        <w:t xml:space="preserve"> </w:t>
+      </w:r>
+      <w:r>
+        <w:rPr>
+          <w:rFonts w:ascii="Arial" w:eastAsia="Arial" w:hAnsi="Arial" w:cs="Arial"/>
+        </w:rPr>
+        <w:t>device bring-up</w:t>
+      </w:r>
+      <w:r>
+        <w:rPr>
+          <w:rFonts w:ascii="Arial" w:eastAsia="Arial" w:hAnsi="Arial" w:cs="Arial"/>
+        </w:rPr>
+        <w:t xml:space="preserve"> on ARM </w:t>
+      </w:r>
+      <w:r>
+        <w:rPr>
+          <w:rFonts w:ascii="Arial" w:eastAsia="Arial" w:hAnsi="Arial" w:cs="Arial"/>
+        </w:rPr>
+        <w:t>microcontrollers</w:t>
       </w:r>
     </w:p>
     <w:p>
@@ -1159,22 +1009,28 @@
       <w:r>
         <w:rPr>
           <w:rFonts w:ascii="Arial" w:eastAsia="Arial" w:hAnsi="Arial" w:cs="Arial"/>
-        </w:rPr>
-        <w:t xml:space="preserve">Hardware level software development (timers, interrupts, hardware peripherals </w:t>
-      </w:r>
-      <w:proofErr w:type="spellStart"/>
-      <w:r>
-        <w:rPr>
-          <w:rFonts w:ascii="Arial" w:eastAsia="Arial" w:hAnsi="Arial" w:cs="Arial"/>
-        </w:rPr>
-        <w:t>ie</w:t>
-      </w:r>
-      <w:proofErr w:type="spellEnd"/>
-      <w:r>
-        <w:rPr>
-          <w:rFonts w:ascii="Arial" w:eastAsia="Arial" w:hAnsi="Arial" w:cs="Arial"/>
-        </w:rPr>
-        <w:t>. SPI and ADCs)</w:t>
+          <w:spacing w:val="-1"/>
+          <w:position w:val="-1"/>
+        </w:rPr>
+        <w:t xml:space="preserve">Design and implementation of CI/CD pipelines via Jenkins, </w:t>
+      </w:r>
+      <w:proofErr w:type="gramStart"/>
+      <w:r>
+        <w:rPr>
+          <w:rFonts w:ascii="Arial" w:eastAsia="Arial" w:hAnsi="Arial" w:cs="Arial"/>
+          <w:spacing w:val="-1"/>
+          <w:position w:val="-1"/>
+        </w:rPr>
+        <w:t>Docker</w:t>
+      </w:r>
+      <w:proofErr w:type="gramEnd"/>
+      <w:r>
+        <w:rPr>
+          <w:rFonts w:ascii="Arial" w:eastAsia="Arial" w:hAnsi="Arial" w:cs="Arial"/>
+          <w:spacing w:val="-1"/>
+          <w:position w:val="-1"/>
+        </w:rPr>
+        <w:t xml:space="preserve"> and Bamboo</w:t>
       </w:r>
     </w:p>
     <w:p>
@@ -1197,19 +1053,33 @@
         <w:rPr>
           <w:rFonts w:ascii="Arial" w:eastAsia="Arial" w:hAnsi="Arial" w:cs="Arial"/>
         </w:rPr>
-        <w:t xml:space="preserve">Strong </w:t>
-      </w:r>
-      <w:r>
-        <w:rPr>
-          <w:rFonts w:ascii="Arial" w:eastAsia="Arial" w:hAnsi="Arial" w:cs="Arial"/>
-        </w:rPr>
-        <w:t>EE fundamentals and HW/SW debugging skills</w:t>
-      </w:r>
-      <w:r>
-        <w:rPr>
-          <w:rFonts w:ascii="Arial" w:eastAsia="Arial" w:hAnsi="Arial" w:cs="Arial"/>
-        </w:rPr>
-        <w:t xml:space="preserve"> (Logic analyzers, oscilloscopes)</w:t>
+        <w:t>H</w:t>
+      </w:r>
+      <w:r>
+        <w:rPr>
+          <w:rFonts w:ascii="Arial" w:eastAsia="Arial" w:hAnsi="Arial" w:cs="Arial"/>
+        </w:rPr>
+        <w:t xml:space="preserve">W/SW interface </w:t>
+      </w:r>
+      <w:r>
+        <w:rPr>
+          <w:rFonts w:ascii="Arial" w:eastAsia="Arial" w:hAnsi="Arial" w:cs="Arial"/>
+        </w:rPr>
+        <w:t xml:space="preserve">development (timers, interrupts, hardware peripherals </w:t>
+      </w:r>
+      <w:proofErr w:type="spellStart"/>
+      <w:r>
+        <w:rPr>
+          <w:rFonts w:ascii="Arial" w:eastAsia="Arial" w:hAnsi="Arial" w:cs="Arial"/>
+        </w:rPr>
+        <w:t>ie</w:t>
+      </w:r>
+      <w:proofErr w:type="spellEnd"/>
+      <w:r>
+        <w:rPr>
+          <w:rFonts w:ascii="Arial" w:eastAsia="Arial" w:hAnsi="Arial" w:cs="Arial"/>
+        </w:rPr>
+        <w:t>. SPI and ADCs)</w:t>
       </w:r>
     </w:p>
     <w:p>
@@ -1222,14 +1092,29 @@
         <w:spacing w:line="240" w:lineRule="exact"/>
         <w:ind w:left="540" w:hanging="180"/>
         <w:rPr>
-          <w:rFonts w:eastAsia="Arial"/>
-        </w:rPr>
-      </w:pPr>
-      <w:r>
-        <w:rPr>
-          <w:rFonts w:ascii="Arial" w:eastAsia="Arial" w:hAnsi="Arial" w:cs="Arial"/>
-        </w:rPr>
-        <w:t xml:space="preserve">Requirements writing, verification tests, and thorough documentation experience </w:t>
+          <w:rFonts w:ascii="Arial" w:eastAsia="Arial" w:hAnsi="Arial" w:cs="Arial"/>
+          <w:b/>
+          <w:spacing w:val="-1"/>
+          <w:position w:val="-1"/>
+        </w:rPr>
+      </w:pPr>
+      <w:r>
+        <w:rPr>
+          <w:rFonts w:ascii="Arial" w:eastAsia="Arial" w:hAnsi="Arial" w:cs="Arial"/>
+        </w:rPr>
+        <w:t xml:space="preserve">Strong </w:t>
+      </w:r>
+      <w:r>
+        <w:rPr>
+          <w:rFonts w:ascii="Arial" w:eastAsia="Arial" w:hAnsi="Arial" w:cs="Arial"/>
+        </w:rPr>
+        <w:t>EE fundamentals and HW/SW debugging skills</w:t>
+      </w:r>
+      <w:r>
+        <w:rPr>
+          <w:rFonts w:ascii="Arial" w:eastAsia="Arial" w:hAnsi="Arial" w:cs="Arial"/>
+        </w:rPr>
+        <w:t xml:space="preserve"> (Logic analyzers, oscilloscopes)</w:t>
       </w:r>
     </w:p>
     <w:p>
@@ -1242,25 +1127,14 @@
         <w:spacing w:line="240" w:lineRule="exact"/>
         <w:ind w:left="540" w:hanging="180"/>
         <w:rPr>
-          <w:rFonts w:ascii="Arial" w:eastAsia="Arial" w:hAnsi="Arial" w:cs="Arial"/>
-          <w:b/>
-          <w:spacing w:val="-1"/>
-          <w:position w:val="-1"/>
-          <w:sz w:val="22"/>
-          <w:szCs w:val="22"/>
-        </w:rPr>
-      </w:pPr>
-      <w:r>
-        <w:rPr>
-          <w:rFonts w:ascii="Arial" w:eastAsia="Arial" w:hAnsi="Arial" w:cs="Arial"/>
-        </w:rPr>
-        <w:t>Excellent interpersonal and communication skills</w:t>
-      </w:r>
-      <w:r>
-        <w:rPr>
-          <w:rFonts w:ascii="Arial" w:eastAsia="Arial" w:hAnsi="Arial" w:cs="Arial"/>
-        </w:rPr>
-        <w:t xml:space="preserve"> </w:t>
+          <w:rFonts w:eastAsia="Arial"/>
+        </w:rPr>
+      </w:pPr>
+      <w:r>
+        <w:rPr>
+          <w:rFonts w:ascii="Arial" w:eastAsia="Arial" w:hAnsi="Arial" w:cs="Arial"/>
+        </w:rPr>
+        <w:t xml:space="preserve">Requirements writing, verification tests, and thorough documentation experience </w:t>
       </w:r>
       <w:r>
         <w:rPr>
@@ -1542,7 +1416,19 @@
         <w:rPr>
           <w:rFonts w:ascii="Arial" w:eastAsia="Arial" w:hAnsi="Arial" w:cs="Arial"/>
         </w:rPr>
-        <w:t xml:space="preserve">Embedded Linux </w:t>
+        <w:t>Embedded Linux</w:t>
+      </w:r>
+      <w:r>
+        <w:rPr>
+          <w:rFonts w:ascii="Arial" w:eastAsia="Arial" w:hAnsi="Arial" w:cs="Arial"/>
+        </w:rPr>
+        <w:t>/Android</w:t>
+      </w:r>
+      <w:r>
+        <w:rPr>
+          <w:rFonts w:ascii="Arial" w:eastAsia="Arial" w:hAnsi="Arial" w:cs="Arial"/>
+        </w:rPr>
+        <w:t xml:space="preserve"> </w:t>
       </w:r>
       <w:r>
         <w:rPr>
@@ -1568,7 +1454,13 @@
         <w:rPr>
           <w:rFonts w:ascii="Arial" w:eastAsia="Arial" w:hAnsi="Arial" w:cs="Arial"/>
         </w:rPr>
-        <w:t>Python/Bash scripting for task automation</w:t>
+        <w:t xml:space="preserve">Linux device </w:t>
+      </w:r>
+      <w:r>
+        <w:rPr>
+          <w:rFonts w:ascii="Arial" w:eastAsia="Arial" w:hAnsi="Arial" w:cs="Arial"/>
+        </w:rPr>
+        <w:t>drivers</w:t>
       </w:r>
     </w:p>
     <w:p>
@@ -1588,7 +1480,7 @@
         <w:rPr>
           <w:rFonts w:ascii="Arial" w:eastAsia="Arial" w:hAnsi="Arial" w:cs="Arial"/>
         </w:rPr>
-        <w:t>Git</w:t>
+        <w:t>Communication protocols (UART, SPI, I2C)</w:t>
       </w:r>
     </w:p>
     <w:p>
@@ -1608,7 +1500,7 @@
         <w:rPr>
           <w:rFonts w:ascii="Arial" w:eastAsia="Arial" w:hAnsi="Arial" w:cs="Arial"/>
         </w:rPr>
-        <w:t>Build systems administration (Jenkins, Bamboo)</w:t>
+        <w:t>Git/Mercurial Distributed VCS</w:t>
       </w:r>
     </w:p>
     <w:p>
@@ -1628,7 +1520,13 @@
         <w:rPr>
           <w:rFonts w:ascii="Arial" w:eastAsia="Arial" w:hAnsi="Arial" w:cs="Arial"/>
         </w:rPr>
-        <w:t>Docker and containerization</w:t>
+        <w:t>Build systems administration (Jenkins, Bambo</w:t>
+      </w:r>
+      <w:r>
+        <w:rPr>
+          <w:rFonts w:ascii="Arial" w:eastAsia="Arial" w:hAnsi="Arial" w:cs="Arial"/>
+        </w:rPr>
+        <w:t>o)</w:t>
       </w:r>
     </w:p>
     <w:p>
@@ -1648,7 +1546,7 @@
         <w:rPr>
           <w:rFonts w:ascii="Arial" w:eastAsia="Arial" w:hAnsi="Arial" w:cs="Arial"/>
         </w:rPr>
-        <w:t>AWS/remote instance administration</w:t>
+        <w:t>Docker, AWS ECS</w:t>
       </w:r>
     </w:p>
     <w:p>
@@ -1668,13 +1566,7 @@
         <w:rPr>
           <w:rFonts w:ascii="Arial" w:eastAsia="Arial" w:hAnsi="Arial" w:cs="Arial"/>
         </w:rPr>
-        <w:t>Kubernetes</w:t>
-      </w:r>
-      <w:r>
-        <w:rPr>
-          <w:rFonts w:ascii="Arial" w:eastAsia="Arial" w:hAnsi="Arial" w:cs="Arial"/>
-        </w:rPr>
-        <w:t xml:space="preserve"> administration</w:t>
+        <w:t>CI/CD pipeline design</w:t>
       </w:r>
     </w:p>
     <w:p>
@@ -1694,7 +1586,7 @@
         <w:rPr>
           <w:rFonts w:ascii="Arial" w:eastAsia="Arial" w:hAnsi="Arial" w:cs="Arial"/>
         </w:rPr>
-        <w:t>Communication protocols (UART, SPI, I2C)</w:t>
+        <w:t>Distributed build systems</w:t>
       </w:r>
     </w:p>
     <w:p>
@@ -1720,21 +1612,7 @@
         <w:rPr>
           <w:rFonts w:ascii="Arial" w:eastAsia="Arial" w:hAnsi="Arial" w:cs="Arial"/>
         </w:rPr>
-        <w:t>Static code analysis tools (</w:t>
-      </w:r>
-      <w:proofErr w:type="spellStart"/>
-      <w:r>
-        <w:rPr>
-          <w:rFonts w:ascii="Arial" w:eastAsia="Arial" w:hAnsi="Arial" w:cs="Arial"/>
-        </w:rPr>
-        <w:t>Klocwork</w:t>
-      </w:r>
-      <w:proofErr w:type="spellEnd"/>
-      <w:r>
-        <w:rPr>
-          <w:rFonts w:ascii="Arial" w:eastAsia="Arial" w:hAnsi="Arial" w:cs="Arial"/>
-        </w:rPr>
-        <w:t>, LDRA)</w:t>
+        <w:t>Python/Bash scripting for task automation</w:t>
       </w:r>
     </w:p>
     <w:p>
@@ -1822,19 +1700,13 @@
         <w:rPr>
           <w:rFonts w:ascii="Arial" w:eastAsia="Arial" w:hAnsi="Arial" w:cs="Arial"/>
         </w:rPr>
-        <w:t xml:space="preserve"> JavaScript,</w:t>
+        <w:t xml:space="preserve"> JavaScript</w:t>
       </w:r>
       <w:r>
         <w:rPr>
           <w:rFonts w:ascii="Arial" w:eastAsia="Arial" w:hAnsi="Arial" w:cs="Arial"/>
         </w:rPr>
         <w:t xml:space="preserve"> </w:t>
-      </w:r>
-      <w:r>
-        <w:rPr>
-          <w:rFonts w:ascii="Arial" w:eastAsia="Arial" w:hAnsi="Arial" w:cs="Arial"/>
-        </w:rPr>
-        <w:t>Visual Basic</w:t>
       </w:r>
       <w:r>
         <w:rPr>
@@ -1910,7 +1782,27 @@
         <w:rPr>
           <w:rFonts w:ascii="Arial" w:eastAsia="Arial" w:hAnsi="Arial" w:cs="Arial"/>
         </w:rPr>
-        <w:t>JIRA,</w:t>
+        <w:t>JIRA</w:t>
+      </w:r>
+      <w:r>
+        <w:rPr>
+          <w:rFonts w:ascii="Arial" w:eastAsia="Arial" w:hAnsi="Arial" w:cs="Arial"/>
+        </w:rPr>
+        <w:t xml:space="preserve">/Atlassian </w:t>
+      </w:r>
+      <w:proofErr w:type="spellStart"/>
+      <w:r>
+        <w:rPr>
+          <w:rFonts w:ascii="Arial" w:eastAsia="Arial" w:hAnsi="Arial" w:cs="Arial"/>
+        </w:rPr>
+        <w:t>toolsuite</w:t>
+      </w:r>
+      <w:proofErr w:type="spellEnd"/>
+      <w:r>
+        <w:rPr>
+          <w:rFonts w:ascii="Arial" w:eastAsia="Arial" w:hAnsi="Arial" w:cs="Arial"/>
+        </w:rPr>
+        <w:t>,</w:t>
       </w:r>
       <w:r>
         <w:rPr>
@@ -1940,19 +1832,7 @@
         <w:rPr>
           <w:rFonts w:ascii="Arial" w:eastAsia="Arial" w:hAnsi="Arial" w:cs="Arial"/>
         </w:rPr>
-        <w:t xml:space="preserve"> Docker, </w:t>
-      </w:r>
-      <w:r>
-        <w:rPr>
-          <w:rFonts w:ascii="Arial" w:eastAsia="Arial" w:hAnsi="Arial" w:cs="Arial"/>
-        </w:rPr>
-        <w:t>Eclipse</w:t>
-      </w:r>
-      <w:r>
-        <w:rPr>
-          <w:rFonts w:ascii="Arial" w:eastAsia="Arial" w:hAnsi="Arial" w:cs="Arial"/>
-        </w:rPr>
-        <w:t>, Quartus</w:t>
+        <w:t xml:space="preserve"> Docker</w:t>
       </w:r>
       <w:r>
         <w:rPr>
@@ -2192,23 +2072,15 @@
         <w:rPr>
           <w:rFonts w:ascii="Arial" w:eastAsia="Arial" w:hAnsi="Arial" w:cs="Arial"/>
           <w:b/>
-        </w:rPr>
-      </w:pPr>
-      <w:proofErr w:type="spellStart"/>
-      <w:r>
-        <w:rPr>
-          <w:rFonts w:ascii="Arial" w:eastAsia="Arial" w:hAnsi="Arial" w:cs="Arial"/>
-          <w:b/>
-        </w:rPr>
-        <w:t>Kestra</w:t>
-      </w:r>
-      <w:proofErr w:type="spellEnd"/>
-      <w:r>
-        <w:rPr>
-          <w:rFonts w:ascii="Arial" w:eastAsia="Arial" w:hAnsi="Arial" w:cs="Arial"/>
-          <w:b/>
-        </w:rPr>
-        <w:t xml:space="preserve"> Medical Technologies Inc.</w:t>
+          <w:iCs/>
+        </w:rPr>
+      </w:pPr>
+      <w:r>
+        <w:rPr>
+          <w:rFonts w:ascii="Arial" w:eastAsia="Arial" w:hAnsi="Arial" w:cs="Arial"/>
+          <w:b/>
+        </w:rPr>
+        <w:t>PRO Unlimited @ Facebook Reality Labs</w:t>
       </w:r>
       <w:r>
         <w:rPr>
@@ -2221,6 +2093,23 @@
         <w:rPr>
           <w:rFonts w:ascii="Arial" w:eastAsia="Arial" w:hAnsi="Arial" w:cs="Arial"/>
           <w:b/>
+          <w:i/>
+        </w:rPr>
+        <w:t>Embedded Software</w:t>
+      </w:r>
+      <w:r>
+        <w:rPr>
+          <w:rFonts w:ascii="Arial" w:eastAsia="Arial" w:hAnsi="Arial" w:cs="Arial"/>
+          <w:b/>
+          <w:i/>
+        </w:rPr>
+        <w:t xml:space="preserve"> III</w:t>
+      </w:r>
+      <w:r>
+        <w:rPr>
+          <w:rFonts w:ascii="Arial" w:eastAsia="Arial" w:hAnsi="Arial" w:cs="Arial"/>
+          <w:b/>
+          <w:i/>
         </w:rPr>
         <w:tab/>
       </w:r>
@@ -2230,7 +2119,7 @@
           <w:b/>
           <w:i/>
         </w:rPr>
-        <w:t>Embedded Software / Build Engineer</w:t>
+        <w:tab/>
       </w:r>
       <w:r>
         <w:rPr>
@@ -2244,44 +2133,33 @@
         <w:rPr>
           <w:rFonts w:ascii="Arial" w:eastAsia="Arial" w:hAnsi="Arial" w:cs="Arial"/>
           <w:b/>
+          <w:i/>
         </w:rPr>
         <w:tab/>
-      </w:r>
-      <w:r>
-        <w:rPr>
-          <w:rFonts w:ascii="Arial" w:eastAsia="Arial" w:hAnsi="Arial" w:cs="Arial"/>
-          <w:b/>
-          <w:i/>
-        </w:rPr>
-        <w:t xml:space="preserve">   </w:t>
-      </w:r>
-      <w:r>
-        <w:rPr>
-          <w:rFonts w:ascii="Arial" w:eastAsia="Arial" w:hAnsi="Arial" w:cs="Arial"/>
-          <w:b/>
-        </w:rPr>
-        <w:t>Mar 201</w:t>
-      </w:r>
-      <w:r>
-        <w:rPr>
-          <w:rFonts w:ascii="Arial" w:eastAsia="Arial" w:hAnsi="Arial" w:cs="Arial"/>
-          <w:b/>
-        </w:rPr>
-        <w:t>8</w:t>
-      </w:r>
-      <w:r>
-        <w:rPr>
-          <w:rFonts w:ascii="Arial" w:eastAsia="Arial" w:hAnsi="Arial" w:cs="Arial"/>
-          <w:b/>
-        </w:rPr>
-        <w:t xml:space="preserve"> – </w:t>
-      </w:r>
-      <w:r>
-        <w:rPr>
-          <w:rFonts w:ascii="Arial" w:eastAsia="Arial" w:hAnsi="Arial" w:cs="Arial"/>
-          <w:b/>
-        </w:rPr>
-        <w:t>Jul 2020</w:t>
+        <w:t xml:space="preserve">    </w:t>
+      </w:r>
+      <w:r>
+        <w:rPr>
+          <w:rFonts w:ascii="Arial" w:eastAsia="Arial" w:hAnsi="Arial" w:cs="Arial"/>
+          <w:b/>
+          <w:iCs/>
+        </w:rPr>
+        <w:t xml:space="preserve">Oct 2020 </w:t>
+      </w:r>
+      <w:r>
+        <w:rPr>
+          <w:rFonts w:ascii="Arial" w:eastAsia="Arial" w:hAnsi="Arial" w:cs="Arial"/>
+          <w:b/>
+        </w:rPr>
+        <w:t xml:space="preserve">– </w:t>
+      </w:r>
+      <w:r>
+        <w:rPr>
+          <w:rFonts w:ascii="Arial" w:eastAsia="Arial" w:hAnsi="Arial" w:cs="Arial"/>
+          <w:b/>
+          <w:iCs/>
+        </w:rPr>
+        <w:t>Present</w:t>
       </w:r>
     </w:p>
     <w:p>
@@ -2302,19 +2180,13 @@
         <w:rPr>
           <w:rFonts w:ascii="Arial" w:eastAsia="Arial" w:hAnsi="Arial" w:cs="Arial"/>
         </w:rPr>
-        <w:t xml:space="preserve">Integrate new features and bugfixes for C++ applications running on </w:t>
-      </w:r>
-      <w:r>
-        <w:rPr>
-          <w:rFonts w:ascii="Arial" w:eastAsia="Arial" w:hAnsi="Arial" w:cs="Arial"/>
-        </w:rPr>
-        <w:t xml:space="preserve">ARM </w:t>
-      </w:r>
-      <w:r>
-        <w:rPr>
-          <w:rFonts w:ascii="Arial" w:eastAsia="Arial" w:hAnsi="Arial" w:cs="Arial"/>
-        </w:rPr>
-        <w:t>Linux system</w:t>
+        <w:t xml:space="preserve">Update and maintain Linux device driver for ingestion </w:t>
+      </w:r>
+      <w:r>
+        <w:rPr>
+          <w:rFonts w:ascii="Arial" w:eastAsia="Arial" w:hAnsi="Arial" w:cs="Arial"/>
+        </w:rPr>
+        <w:t>of streaming camera/sensor data</w:t>
       </w:r>
     </w:p>
     <w:p>
@@ -2328,49 +2200,29 @@
         <w:ind w:left="540" w:hanging="180"/>
         <w:rPr>
           <w:rFonts w:ascii="Arial" w:eastAsia="Arial" w:hAnsi="Arial" w:cs="Arial"/>
-        </w:rPr>
-      </w:pPr>
-      <w:r>
-        <w:rPr>
-          <w:rFonts w:ascii="Arial" w:eastAsia="Arial" w:hAnsi="Arial" w:cs="Arial"/>
-        </w:rPr>
-        <w:t xml:space="preserve">Administrate </w:t>
-      </w:r>
-      <w:r>
-        <w:rPr>
-          <w:rFonts w:ascii="Arial" w:eastAsia="Arial" w:hAnsi="Arial" w:cs="Arial"/>
-        </w:rPr>
-        <w:t>Bamboo</w:t>
-      </w:r>
-      <w:r>
-        <w:rPr>
-          <w:rFonts w:ascii="Arial" w:eastAsia="Arial" w:hAnsi="Arial" w:cs="Arial"/>
-        </w:rPr>
-        <w:t>/Jenkins</w:t>
-      </w:r>
-      <w:r>
-        <w:rPr>
-          <w:rFonts w:ascii="Arial" w:eastAsia="Arial" w:hAnsi="Arial" w:cs="Arial"/>
-        </w:rPr>
-        <w:t xml:space="preserve"> build system for</w:t>
-      </w:r>
-      <w:r>
-        <w:rPr>
-          <w:rFonts w:ascii="Arial" w:eastAsia="Arial" w:hAnsi="Arial" w:cs="Arial"/>
-        </w:rPr>
-        <w:t xml:space="preserve"> test automation and </w:t>
-      </w:r>
-      <w:r>
-        <w:rPr>
-          <w:rFonts w:ascii="Arial" w:eastAsia="Arial" w:hAnsi="Arial" w:cs="Arial"/>
-        </w:rPr>
-        <w:t>deployment of production software</w:t>
-      </w:r>
-      <w:r>
-        <w:rPr>
-          <w:rFonts w:ascii="Arial" w:eastAsia="Arial" w:hAnsi="Arial" w:cs="Arial"/>
-        </w:rPr>
-        <w:t xml:space="preserve"> </w:t>
+          <w:b/>
+        </w:rPr>
+      </w:pPr>
+      <w:r>
+        <w:rPr>
+          <w:rFonts w:ascii="Arial" w:eastAsia="Arial" w:hAnsi="Arial" w:cs="Arial"/>
+          <w:bCs/>
+        </w:rPr>
+        <w:t xml:space="preserve">Verify camera timestamp alignment for synchronizing </w:t>
+      </w:r>
+      <w:r>
+        <w:rPr>
+          <w:rFonts w:ascii="Arial" w:eastAsia="Arial" w:hAnsi="Arial" w:cs="Arial"/>
+          <w:bCs/>
+        </w:rPr>
+        <w:t>camera streams</w:t>
+      </w:r>
+      <w:r>
+        <w:rPr>
+          <w:rFonts w:ascii="Arial" w:eastAsia="Arial" w:hAnsi="Arial" w:cs="Arial"/>
+          <w:bCs/>
+        </w:rPr>
+        <w:t xml:space="preserve"> from multiple devices  </w:t>
       </w:r>
     </w:p>
     <w:p>
@@ -2384,25 +2236,43 @@
         <w:ind w:left="540" w:hanging="180"/>
         <w:rPr>
           <w:rFonts w:ascii="Arial" w:eastAsia="Arial" w:hAnsi="Arial" w:cs="Arial"/>
-        </w:rPr>
-      </w:pPr>
-      <w:r>
-        <w:rPr>
-          <w:rFonts w:ascii="Arial" w:eastAsia="Arial" w:hAnsi="Arial" w:cs="Arial"/>
-        </w:rPr>
-        <w:t xml:space="preserve">Migrate build workflow to Docker </w:t>
-      </w:r>
-      <w:r>
-        <w:rPr>
-          <w:rFonts w:ascii="Arial" w:eastAsia="Arial" w:hAnsi="Arial" w:cs="Arial"/>
-        </w:rPr>
-        <w:t>containers</w:t>
-      </w:r>
-      <w:r>
-        <w:rPr>
-          <w:rFonts w:ascii="Arial" w:eastAsia="Arial" w:hAnsi="Arial" w:cs="Arial"/>
-        </w:rPr>
-        <w:t xml:space="preserve"> hosted on Amazon ECS</w:t>
+          <w:b/>
+        </w:rPr>
+      </w:pPr>
+      <w:r>
+        <w:rPr>
+          <w:rFonts w:ascii="Arial" w:eastAsia="Arial" w:hAnsi="Arial" w:cs="Arial"/>
+          <w:bCs/>
+        </w:rPr>
+        <w:t xml:space="preserve">Write </w:t>
+      </w:r>
+      <w:r>
+        <w:rPr>
+          <w:rFonts w:ascii="Arial" w:eastAsia="Arial" w:hAnsi="Arial" w:cs="Arial"/>
+          <w:bCs/>
+        </w:rPr>
+        <w:t xml:space="preserve">test application suite for </w:t>
+      </w:r>
+      <w:r>
+        <w:rPr>
+          <w:rFonts w:ascii="Arial" w:eastAsia="Arial" w:hAnsi="Arial" w:cs="Arial"/>
+          <w:bCs/>
+        </w:rPr>
+        <w:t xml:space="preserve">interfacing with </w:t>
+      </w:r>
+      <w:r>
+        <w:rPr>
+          <w:rFonts w:ascii="Arial" w:eastAsia="Arial" w:hAnsi="Arial" w:cs="Arial"/>
+          <w:bCs/>
+        </w:rPr>
+        <w:t xml:space="preserve">device </w:t>
+      </w:r>
+      <w:r>
+        <w:rPr>
+          <w:rFonts w:ascii="Arial" w:eastAsia="Arial" w:hAnsi="Arial" w:cs="Arial"/>
+          <w:bCs/>
+        </w:rPr>
+        <w:t>driver</w:t>
       </w:r>
     </w:p>
     <w:p>
@@ -2416,33 +2286,15 @@
         <w:ind w:left="540" w:hanging="180"/>
         <w:rPr>
           <w:rFonts w:ascii="Arial" w:eastAsia="Arial" w:hAnsi="Arial" w:cs="Arial"/>
-        </w:rPr>
-      </w:pPr>
-      <w:r>
-        <w:rPr>
-          <w:rFonts w:ascii="Arial" w:eastAsia="Arial" w:hAnsi="Arial" w:cs="Arial"/>
-        </w:rPr>
-        <w:t xml:space="preserve">Automate </w:t>
-      </w:r>
-      <w:proofErr w:type="spellStart"/>
-      <w:r>
-        <w:rPr>
-          <w:rFonts w:ascii="Arial" w:eastAsia="Arial" w:hAnsi="Arial" w:cs="Arial"/>
-        </w:rPr>
-        <w:t>Klocwork</w:t>
-      </w:r>
-      <w:proofErr w:type="spellEnd"/>
-      <w:r>
-        <w:rPr>
-          <w:rFonts w:ascii="Arial" w:eastAsia="Arial" w:hAnsi="Arial" w:cs="Arial"/>
-        </w:rPr>
-        <w:t xml:space="preserve"> static code analysis </w:t>
-      </w:r>
-      <w:r>
-        <w:rPr>
-          <w:rFonts w:ascii="Arial" w:eastAsia="Arial" w:hAnsi="Arial" w:cs="Arial"/>
-        </w:rPr>
-        <w:t>reports upon Git check-in and SW releases</w:t>
+          <w:b/>
+        </w:rPr>
+      </w:pPr>
+      <w:r>
+        <w:rPr>
+          <w:rFonts w:ascii="Arial" w:eastAsia="Arial" w:hAnsi="Arial" w:cs="Arial"/>
+          <w:bCs/>
+        </w:rPr>
+        <w:t>Automate test suite to run on code check-in and integrate with existing CI infrastructure</w:t>
       </w:r>
     </w:p>
     <w:p>
@@ -2456,13 +2308,119 @@
         <w:ind w:left="540" w:hanging="180"/>
         <w:rPr>
           <w:rFonts w:ascii="Arial" w:eastAsia="Arial" w:hAnsi="Arial" w:cs="Arial"/>
-        </w:rPr>
-      </w:pPr>
-      <w:r>
-        <w:rPr>
-          <w:rFonts w:ascii="Arial" w:eastAsia="Arial" w:hAnsi="Arial" w:cs="Arial"/>
-        </w:rPr>
-        <w:t>Produce requirements-based verification test protocols</w:t>
+          <w:b/>
+        </w:rPr>
+      </w:pPr>
+      <w:r>
+        <w:rPr>
+          <w:rFonts w:ascii="Arial" w:eastAsia="Arial" w:hAnsi="Arial" w:cs="Arial"/>
+        </w:rPr>
+        <w:t>Perform periodic FW release testing and produce test reports</w:t>
+      </w:r>
+      <w:r>
+        <w:rPr>
+          <w:rFonts w:ascii="Arial" w:eastAsia="Arial" w:hAnsi="Arial" w:cs="Arial"/>
+          <w:b/>
+        </w:rPr>
+        <w:br/>
+      </w:r>
+    </w:p>
+    <w:p>
+      <w:pPr>
+        <w:ind w:left="104"/>
+        <w:rPr>
+          <w:rFonts w:ascii="Arial" w:eastAsia="Arial" w:hAnsi="Arial" w:cs="Arial"/>
+          <w:b/>
+        </w:rPr>
+      </w:pPr>
+      <w:proofErr w:type="spellStart"/>
+      <w:r>
+        <w:rPr>
+          <w:rFonts w:ascii="Arial" w:eastAsia="Arial" w:hAnsi="Arial" w:cs="Arial"/>
+          <w:b/>
+        </w:rPr>
+        <w:t>Kestra</w:t>
+      </w:r>
+      <w:proofErr w:type="spellEnd"/>
+      <w:r>
+        <w:rPr>
+          <w:rFonts w:ascii="Arial" w:eastAsia="Arial" w:hAnsi="Arial" w:cs="Arial"/>
+          <w:b/>
+        </w:rPr>
+        <w:t xml:space="preserve"> Medical Technologies Inc.</w:t>
+      </w:r>
+      <w:r>
+        <w:rPr>
+          <w:rFonts w:ascii="Arial" w:eastAsia="Arial" w:hAnsi="Arial" w:cs="Arial"/>
+          <w:b/>
+        </w:rPr>
+        <w:tab/>
+      </w:r>
+      <w:r>
+        <w:rPr>
+          <w:rFonts w:ascii="Arial" w:eastAsia="Arial" w:hAnsi="Arial" w:cs="Arial"/>
+          <w:b/>
+        </w:rPr>
+        <w:tab/>
+      </w:r>
+      <w:r>
+        <w:rPr>
+          <w:rFonts w:ascii="Arial" w:eastAsia="Arial" w:hAnsi="Arial" w:cs="Arial"/>
+          <w:b/>
+          <w:i/>
+        </w:rPr>
+        <w:t>Embedded Software / Build Engineer</w:t>
+      </w:r>
+      <w:r>
+        <w:rPr>
+          <w:rFonts w:ascii="Arial" w:eastAsia="Arial" w:hAnsi="Arial" w:cs="Arial"/>
+          <w:b/>
+          <w:i/>
+        </w:rPr>
+        <w:tab/>
+      </w:r>
+      <w:r>
+        <w:rPr>
+          <w:rFonts w:ascii="Arial" w:eastAsia="Arial" w:hAnsi="Arial" w:cs="Arial"/>
+          <w:b/>
+        </w:rPr>
+        <w:tab/>
+      </w:r>
+      <w:r>
+        <w:rPr>
+          <w:rFonts w:ascii="Arial" w:eastAsia="Arial" w:hAnsi="Arial" w:cs="Arial"/>
+          <w:b/>
+          <w:i/>
+        </w:rPr>
+        <w:t xml:space="preserve">   </w:t>
+      </w:r>
+      <w:r>
+        <w:rPr>
+          <w:rFonts w:ascii="Arial" w:eastAsia="Arial" w:hAnsi="Arial" w:cs="Arial"/>
+          <w:b/>
+        </w:rPr>
+        <w:t>Mar 201</w:t>
+      </w:r>
+      <w:r>
+        <w:rPr>
+          <w:rFonts w:ascii="Arial" w:eastAsia="Arial" w:hAnsi="Arial" w:cs="Arial"/>
+          <w:b/>
+        </w:rPr>
+        <w:t>8</w:t>
+      </w:r>
+      <w:r>
+        <w:rPr>
+          <w:rFonts w:ascii="Arial" w:eastAsia="Arial" w:hAnsi="Arial" w:cs="Arial"/>
+          <w:b/>
+        </w:rPr>
+        <w:t xml:space="preserve"> – </w:t>
+      </w:r>
+      <w:r>
+        <w:rPr>
+          <w:rFonts w:ascii="Arial" w:eastAsia="Arial" w:hAnsi="Arial" w:cs="Arial"/>
+          <w:b/>
+        </w:rPr>
+        <w:t>Jul 2020</w:t>
       </w:r>
     </w:p>
     <w:p>
@@ -2483,121 +2441,31 @@
         <w:rPr>
           <w:rFonts w:ascii="Arial" w:eastAsia="Arial" w:hAnsi="Arial" w:cs="Arial"/>
         </w:rPr>
-        <w:t>Develop automated test scripts (Python)</w:t>
-      </w:r>
-      <w:r>
-        <w:rPr>
-          <w:rFonts w:ascii="Arial" w:eastAsia="Arial" w:hAnsi="Arial" w:cs="Arial"/>
-          <w:b/>
-          <w:spacing w:val="1"/>
-        </w:rPr>
-        <w:t xml:space="preserve"> </w:t>
-      </w:r>
-    </w:p>
-    <w:p>
-      <w:pPr>
-        <w:pStyle w:val="ListParagraph"/>
-        <w:spacing w:line="240" w:lineRule="exact"/>
-        <w:ind w:left="540"/>
-        <w:rPr>
-          <w:rFonts w:ascii="Arial" w:eastAsia="Arial" w:hAnsi="Arial" w:cs="Arial"/>
-          <w:b/>
-        </w:rPr>
-      </w:pPr>
-    </w:p>
-    <w:p>
-      <w:pPr>
-        <w:ind w:left="104"/>
-        <w:rPr>
-          <w:rFonts w:ascii="Arial" w:eastAsia="Arial" w:hAnsi="Arial" w:cs="Arial"/>
-          <w:b/>
-          <w:spacing w:val="1"/>
-        </w:rPr>
-      </w:pPr>
-      <w:r>
-        <w:rPr>
-          <w:rFonts w:ascii="Arial" w:eastAsia="Arial" w:hAnsi="Arial" w:cs="Arial"/>
-          <w:b/>
-        </w:rPr>
-        <w:t>Crane Aerospace &amp; Electronics</w:t>
-      </w:r>
-      <w:r>
-        <w:rPr>
-          <w:rFonts w:ascii="Arial" w:eastAsia="Arial" w:hAnsi="Arial" w:cs="Arial"/>
-          <w:b/>
-        </w:rPr>
-        <w:tab/>
-      </w:r>
-      <w:r>
-        <w:rPr>
-          <w:rFonts w:ascii="Arial" w:eastAsia="Arial" w:hAnsi="Arial" w:cs="Arial"/>
-          <w:b/>
-        </w:rPr>
-        <w:tab/>
-      </w:r>
-      <w:r>
-        <w:rPr>
-          <w:rFonts w:ascii="Arial" w:eastAsia="Arial" w:hAnsi="Arial" w:cs="Arial"/>
-          <w:b/>
-          <w:i/>
-        </w:rPr>
-        <w:t>Embedded Software Engineer</w:t>
-      </w:r>
-      <w:r>
-        <w:rPr>
-          <w:rFonts w:ascii="Arial" w:eastAsia="Arial" w:hAnsi="Arial" w:cs="Arial"/>
-          <w:b/>
-          <w:i/>
-        </w:rPr>
-        <w:tab/>
-      </w:r>
-      <w:r>
-        <w:rPr>
-          <w:rFonts w:ascii="Arial" w:eastAsia="Arial" w:hAnsi="Arial" w:cs="Arial"/>
-          <w:b/>
-          <w:i/>
-        </w:rPr>
-        <w:t>I</w:t>
-      </w:r>
-      <w:r>
-        <w:rPr>
-          <w:rFonts w:ascii="Arial" w:eastAsia="Arial" w:hAnsi="Arial" w:cs="Arial"/>
-          <w:b/>
-          <w:i/>
-        </w:rPr>
-        <w:t xml:space="preserve">               </w:t>
-      </w:r>
-      <w:r>
-        <w:rPr>
-          <w:rFonts w:ascii="Arial" w:eastAsia="Arial" w:hAnsi="Arial" w:cs="Arial"/>
-          <w:b/>
-          <w:i/>
-        </w:rPr>
-        <w:tab/>
-        <w:t xml:space="preserve"> </w:t>
-      </w:r>
-      <w:r>
-        <w:rPr>
-          <w:rFonts w:ascii="Arial" w:eastAsia="Arial" w:hAnsi="Arial" w:cs="Arial"/>
-          <w:b/>
-        </w:rPr>
-        <w:t>Feb 2016</w:t>
-      </w:r>
-      <w:r>
-        <w:rPr>
-          <w:rFonts w:ascii="Arial" w:eastAsia="Arial" w:hAnsi="Arial" w:cs="Arial"/>
-          <w:b/>
-          <w:spacing w:val="1"/>
-        </w:rPr>
-        <w:t xml:space="preserve"> – </w:t>
-      </w:r>
-      <w:r>
-        <w:rPr>
-          <w:rFonts w:ascii="Arial" w:eastAsia="Arial" w:hAnsi="Arial" w:cs="Arial"/>
-          <w:b/>
-          <w:spacing w:val="1"/>
-        </w:rPr>
-        <w:t>Feb 2018</w:t>
+        <w:t>Integrate</w:t>
+      </w:r>
+      <w:r>
+        <w:rPr>
+          <w:rFonts w:ascii="Arial" w:eastAsia="Arial" w:hAnsi="Arial" w:cs="Arial"/>
+        </w:rPr>
+        <w:t xml:space="preserve">d </w:t>
+      </w:r>
+      <w:r>
+        <w:rPr>
+          <w:rFonts w:ascii="Arial" w:eastAsia="Arial" w:hAnsi="Arial" w:cs="Arial"/>
+        </w:rPr>
+        <w:t xml:space="preserve">new features and bugfixes for C++ applications running on </w:t>
+      </w:r>
+      <w:r>
+        <w:rPr>
+          <w:rFonts w:ascii="Arial" w:eastAsia="Arial" w:hAnsi="Arial" w:cs="Arial"/>
+        </w:rPr>
+        <w:t xml:space="preserve">ARM </w:t>
+      </w:r>
+      <w:r>
+        <w:rPr>
+          <w:rFonts w:ascii="Arial" w:eastAsia="Arial" w:hAnsi="Arial" w:cs="Arial"/>
+        </w:rPr>
+        <w:t>Linux system</w:t>
       </w:r>
     </w:p>
     <w:p>
@@ -2617,7 +2485,7 @@
         <w:rPr>
           <w:rFonts w:ascii="Arial" w:eastAsia="Arial" w:hAnsi="Arial" w:cs="Arial"/>
         </w:rPr>
-        <w:t>Create</w:t>
+        <w:t>Administrate</w:t>
       </w:r>
       <w:r>
         <w:rPr>
@@ -2629,19 +2497,43 @@
         <w:rPr>
           <w:rFonts w:ascii="Arial" w:eastAsia="Arial" w:hAnsi="Arial" w:cs="Arial"/>
         </w:rPr>
-        <w:t xml:space="preserve"> low-power embedded systems (MPC565 </w:t>
-      </w:r>
-      <w:r>
-        <w:rPr>
-          <w:rFonts w:ascii="Arial" w:eastAsia="Arial" w:hAnsi="Arial" w:cs="Arial"/>
-        </w:rPr>
-        <w:t>platform</w:t>
-      </w:r>
-      <w:r>
-        <w:rPr>
-          <w:rFonts w:ascii="Arial" w:eastAsia="Arial" w:hAnsi="Arial" w:cs="Arial"/>
-        </w:rPr>
-        <w:t>) for processing analog sensor input</w:t>
+        <w:t xml:space="preserve"> </w:t>
+      </w:r>
+      <w:r>
+        <w:rPr>
+          <w:rFonts w:ascii="Arial" w:eastAsia="Arial" w:hAnsi="Arial" w:cs="Arial"/>
+        </w:rPr>
+        <w:t>Bamboo</w:t>
+      </w:r>
+      <w:r>
+        <w:rPr>
+          <w:rFonts w:ascii="Arial" w:eastAsia="Arial" w:hAnsi="Arial" w:cs="Arial"/>
+        </w:rPr>
+        <w:t>/Jenkins</w:t>
+      </w:r>
+      <w:r>
+        <w:rPr>
+          <w:rFonts w:ascii="Arial" w:eastAsia="Arial" w:hAnsi="Arial" w:cs="Arial"/>
+        </w:rPr>
+        <w:t xml:space="preserve"> build system for</w:t>
+      </w:r>
+      <w:r>
+        <w:rPr>
+          <w:rFonts w:ascii="Arial" w:eastAsia="Arial" w:hAnsi="Arial" w:cs="Arial"/>
+        </w:rPr>
+        <w:t xml:space="preserve"> test automation and </w:t>
+      </w:r>
+      <w:r>
+        <w:rPr>
+          <w:rFonts w:ascii="Arial" w:eastAsia="Arial" w:hAnsi="Arial" w:cs="Arial"/>
+        </w:rPr>
+        <w:t>deployment of production software</w:t>
+      </w:r>
+      <w:r>
+        <w:rPr>
+          <w:rFonts w:ascii="Arial" w:eastAsia="Arial" w:hAnsi="Arial" w:cs="Arial"/>
+        </w:rPr>
+        <w:t xml:space="preserve"> </w:t>
       </w:r>
     </w:p>
     <w:p>
@@ -2659,66 +2551,33 @@
       </w:pPr>
       <w:r>
         <w:rPr>
-          <w:rFonts w:ascii="Arial" w:hAnsi="Arial" w:cs="Arial"/>
-          <w:shd w:val="clear" w:color="auto" w:fill="FFFFFF"/>
-        </w:rPr>
-        <w:t>Design</w:t>
-      </w:r>
-      <w:r>
-        <w:rPr>
-          <w:rFonts w:ascii="Arial" w:hAnsi="Arial" w:cs="Arial"/>
-          <w:shd w:val="clear" w:color="auto" w:fill="FFFFFF"/>
-        </w:rPr>
-        <w:t>ed</w:t>
-      </w:r>
-      <w:r>
-        <w:rPr>
-          <w:rFonts w:ascii="Arial" w:hAnsi="Arial" w:cs="Arial"/>
-          <w:shd w:val="clear" w:color="auto" w:fill="FFFFFF"/>
-        </w:rPr>
-        <w:t xml:space="preserve"> </w:t>
-      </w:r>
-      <w:r>
-        <w:rPr>
-          <w:rFonts w:ascii="Arial" w:hAnsi="Arial" w:cs="Arial"/>
-          <w:shd w:val="clear" w:color="auto" w:fill="FFFFFF"/>
-        </w:rPr>
-        <w:t>software</w:t>
-      </w:r>
-      <w:r>
-        <w:rPr>
-          <w:rFonts w:ascii="Arial" w:hAnsi="Arial" w:cs="Arial"/>
-          <w:shd w:val="clear" w:color="auto" w:fill="FFFFFF"/>
-        </w:rPr>
-        <w:t xml:space="preserve"> </w:t>
-      </w:r>
-      <w:r>
-        <w:rPr>
-          <w:rFonts w:ascii="Arial" w:hAnsi="Arial" w:cs="Arial"/>
-          <w:shd w:val="clear" w:color="auto" w:fill="FFFFFF"/>
-        </w:rPr>
-        <w:t xml:space="preserve">requirements </w:t>
-      </w:r>
-      <w:r>
-        <w:rPr>
-          <w:rFonts w:ascii="Arial" w:hAnsi="Arial" w:cs="Arial"/>
-          <w:shd w:val="clear" w:color="auto" w:fill="FFFFFF"/>
-        </w:rPr>
-        <w:t>to be agreed upon by</w:t>
-      </w:r>
-      <w:r>
-        <w:rPr>
-          <w:rFonts w:ascii="Arial" w:hAnsi="Arial" w:cs="Arial"/>
-          <w:shd w:val="clear" w:color="auto" w:fill="FFFFFF"/>
-        </w:rPr>
-        <w:t xml:space="preserve"> customer</w:t>
-      </w:r>
-      <w:r>
-        <w:rPr>
-          <w:rFonts w:ascii="Arial" w:hAnsi="Arial" w:cs="Arial"/>
-          <w:shd w:val="clear" w:color="auto" w:fill="FFFFFF"/>
-        </w:rPr>
-        <w:t xml:space="preserve"> (IBM Rational DOORS)</w:t>
+          <w:rFonts w:ascii="Arial" w:eastAsia="Arial" w:hAnsi="Arial" w:cs="Arial"/>
+        </w:rPr>
+        <w:t>Migrate</w:t>
+      </w:r>
+      <w:r>
+        <w:rPr>
+          <w:rFonts w:ascii="Arial" w:eastAsia="Arial" w:hAnsi="Arial" w:cs="Arial"/>
+        </w:rPr>
+        <w:t>d</w:t>
+      </w:r>
+      <w:r>
+        <w:rPr>
+          <w:rFonts w:ascii="Arial" w:eastAsia="Arial" w:hAnsi="Arial" w:cs="Arial"/>
+        </w:rPr>
+        <w:t xml:space="preserve"> build workflow to Docker </w:t>
+      </w:r>
+      <w:r>
+        <w:rPr>
+          <w:rFonts w:ascii="Arial" w:eastAsia="Arial" w:hAnsi="Arial" w:cs="Arial"/>
+        </w:rPr>
+        <w:t>containers</w:t>
+      </w:r>
+      <w:r>
+        <w:rPr>
+          <w:rFonts w:ascii="Arial" w:eastAsia="Arial" w:hAnsi="Arial" w:cs="Arial"/>
+        </w:rPr>
+        <w:t xml:space="preserve"> hosted on Amazon ECS</w:t>
       </w:r>
     </w:p>
     <w:p>
@@ -2736,52 +2595,41 @@
       </w:pPr>
       <w:r>
         <w:rPr>
-          <w:rFonts w:ascii="Arial" w:hAnsi="Arial" w:cs="Arial"/>
-          <w:shd w:val="clear" w:color="auto" w:fill="FFFFFF"/>
-        </w:rPr>
-        <w:t>D</w:t>
-      </w:r>
-      <w:r>
-        <w:rPr>
-          <w:rFonts w:ascii="Arial" w:hAnsi="Arial" w:cs="Arial"/>
-          <w:shd w:val="clear" w:color="auto" w:fill="FFFFFF"/>
-        </w:rPr>
-        <w:t>evelop</w:t>
-      </w:r>
-      <w:r>
-        <w:rPr>
-          <w:rFonts w:ascii="Arial" w:hAnsi="Arial" w:cs="Arial"/>
-          <w:shd w:val="clear" w:color="auto" w:fill="FFFFFF"/>
-        </w:rPr>
-        <w:t>ed</w:t>
-      </w:r>
-      <w:r>
-        <w:rPr>
-          <w:rFonts w:ascii="Arial" w:hAnsi="Arial" w:cs="Arial"/>
-          <w:shd w:val="clear" w:color="auto" w:fill="FFFFFF"/>
-        </w:rPr>
-        <w:t xml:space="preserve"> safety-critical </w:t>
-      </w:r>
-      <w:r>
-        <w:rPr>
-          <w:rFonts w:ascii="Arial" w:hAnsi="Arial" w:cs="Arial"/>
-          <w:shd w:val="clear" w:color="auto" w:fill="FFFFFF"/>
-        </w:rPr>
-        <w:t>production software (C</w:t>
-      </w:r>
-      <w:r>
-        <w:rPr>
-          <w:rFonts w:ascii="Arial" w:hAnsi="Arial" w:cs="Arial"/>
-          <w:shd w:val="clear" w:color="auto" w:fill="FFFFFF"/>
-        </w:rPr>
-        <w:t>, Eclipse, Visual Studio</w:t>
-      </w:r>
-      <w:r>
-        <w:rPr>
-          <w:rFonts w:ascii="Arial" w:hAnsi="Arial" w:cs="Arial"/>
-          <w:shd w:val="clear" w:color="auto" w:fill="FFFFFF"/>
-        </w:rPr>
-        <w:t>)</w:t>
+          <w:rFonts w:ascii="Arial" w:eastAsia="Arial" w:hAnsi="Arial" w:cs="Arial"/>
+        </w:rPr>
+        <w:t>Automate</w:t>
+      </w:r>
+      <w:r>
+        <w:rPr>
+          <w:rFonts w:ascii="Arial" w:eastAsia="Arial" w:hAnsi="Arial" w:cs="Arial"/>
+        </w:rPr>
+        <w:t>d</w:t>
+      </w:r>
+      <w:r>
+        <w:rPr>
+          <w:rFonts w:ascii="Arial" w:eastAsia="Arial" w:hAnsi="Arial" w:cs="Arial"/>
+        </w:rPr>
+        <w:t xml:space="preserve"> </w:t>
+      </w:r>
+      <w:proofErr w:type="spellStart"/>
+      <w:r>
+        <w:rPr>
+          <w:rFonts w:ascii="Arial" w:eastAsia="Arial" w:hAnsi="Arial" w:cs="Arial"/>
+        </w:rPr>
+        <w:t>Klocwork</w:t>
+      </w:r>
+      <w:proofErr w:type="spellEnd"/>
+      <w:r>
+        <w:rPr>
+          <w:rFonts w:ascii="Arial" w:eastAsia="Arial" w:hAnsi="Arial" w:cs="Arial"/>
+        </w:rPr>
+        <w:t xml:space="preserve"> static code analysis </w:t>
+      </w:r>
+      <w:r>
+        <w:rPr>
+          <w:rFonts w:ascii="Arial" w:eastAsia="Arial" w:hAnsi="Arial" w:cs="Arial"/>
+        </w:rPr>
+        <w:t>reports upon Git check-in and SW releases</w:t>
       </w:r>
     </w:p>
     <w:p>
@@ -2799,66 +2647,21 @@
       </w:pPr>
       <w:r>
         <w:rPr>
-          <w:rFonts w:ascii="Arial" w:hAnsi="Arial" w:cs="Arial"/>
-          <w:shd w:val="clear" w:color="auto" w:fill="FFFFFF"/>
-        </w:rPr>
-        <w:t>Conduct</w:t>
-      </w:r>
-      <w:r>
-        <w:rPr>
-          <w:rFonts w:ascii="Arial" w:hAnsi="Arial" w:cs="Arial"/>
-          <w:shd w:val="clear" w:color="auto" w:fill="FFFFFF"/>
-        </w:rPr>
-        <w:t>ed</w:t>
-      </w:r>
-      <w:r>
-        <w:rPr>
-          <w:rFonts w:ascii="Arial" w:hAnsi="Arial" w:cs="Arial"/>
-          <w:shd w:val="clear" w:color="auto" w:fill="FFFFFF"/>
-        </w:rPr>
-        <w:t xml:space="preserve"> software unit</w:t>
-      </w:r>
-      <w:r>
-        <w:rPr>
-          <w:rFonts w:ascii="Arial" w:hAnsi="Arial" w:cs="Arial"/>
-          <w:shd w:val="clear" w:color="auto" w:fill="FFFFFF"/>
-        </w:rPr>
-        <w:t xml:space="preserve"> </w:t>
-      </w:r>
-      <w:r>
-        <w:rPr>
-          <w:rFonts w:ascii="Arial" w:hAnsi="Arial" w:cs="Arial"/>
-          <w:shd w:val="clear" w:color="auto" w:fill="FFFFFF"/>
-        </w:rPr>
-        <w:t>test</w:t>
-      </w:r>
-      <w:r>
-        <w:rPr>
-          <w:rFonts w:ascii="Arial" w:hAnsi="Arial" w:cs="Arial"/>
-          <w:shd w:val="clear" w:color="auto" w:fill="FFFFFF"/>
-        </w:rPr>
-        <w:t xml:space="preserve"> (C++)</w:t>
-      </w:r>
-      <w:r>
-        <w:rPr>
-          <w:rFonts w:ascii="Arial" w:hAnsi="Arial" w:cs="Arial"/>
-          <w:shd w:val="clear" w:color="auto" w:fill="FFFFFF"/>
-        </w:rPr>
-        <w:t xml:space="preserve"> </w:t>
-      </w:r>
-      <w:r>
-        <w:rPr>
-          <w:rFonts w:ascii="Arial" w:hAnsi="Arial" w:cs="Arial"/>
-          <w:shd w:val="clear" w:color="auto" w:fill="FFFFFF"/>
-        </w:rPr>
-        <w:t>against</w:t>
-      </w:r>
-      <w:r>
-        <w:rPr>
-          <w:rFonts w:ascii="Arial" w:hAnsi="Arial" w:cs="Arial"/>
-          <w:shd w:val="clear" w:color="auto" w:fill="FFFFFF"/>
-        </w:rPr>
-        <w:t xml:space="preserve"> target hardware simulator</w:t>
+          <w:rFonts w:ascii="Arial" w:eastAsia="Arial" w:hAnsi="Arial" w:cs="Arial"/>
+        </w:rPr>
+        <w:t>Produce</w:t>
+      </w:r>
+      <w:r>
+        <w:rPr>
+          <w:rFonts w:ascii="Arial" w:eastAsia="Arial" w:hAnsi="Arial" w:cs="Arial"/>
+        </w:rPr>
+        <w:t>d</w:t>
+      </w:r>
+      <w:r>
+        <w:rPr>
+          <w:rFonts w:ascii="Arial" w:eastAsia="Arial" w:hAnsi="Arial" w:cs="Arial"/>
+        </w:rPr>
+        <w:t xml:space="preserve"> requirements-based verification test protocols</w:t>
       </w:r>
     </w:p>
     <w:p>
@@ -2872,78 +2675,90 @@
         <w:ind w:left="540" w:hanging="180"/>
         <w:rPr>
           <w:rFonts w:ascii="Arial" w:eastAsia="Arial" w:hAnsi="Arial" w:cs="Arial"/>
-        </w:rPr>
-      </w:pPr>
-      <w:r>
-        <w:rPr>
-          <w:rFonts w:ascii="Arial" w:hAnsi="Arial" w:cs="Arial"/>
-          <w:shd w:val="clear" w:color="auto" w:fill="FFFFFF"/>
-        </w:rPr>
-        <w:t>Perform</w:t>
-      </w:r>
-      <w:r>
-        <w:rPr>
-          <w:rFonts w:ascii="Arial" w:hAnsi="Arial" w:cs="Arial"/>
-          <w:shd w:val="clear" w:color="auto" w:fill="FFFFFF"/>
+          <w:b/>
+        </w:rPr>
+      </w:pPr>
+      <w:r>
+        <w:rPr>
+          <w:rFonts w:ascii="Arial" w:eastAsia="Arial" w:hAnsi="Arial" w:cs="Arial"/>
+        </w:rPr>
+        <w:t>Develop</w:t>
+      </w:r>
+      <w:r>
+        <w:rPr>
+          <w:rFonts w:ascii="Arial" w:eastAsia="Arial" w:hAnsi="Arial" w:cs="Arial"/>
         </w:rPr>
         <w:t>ed</w:t>
       </w:r>
       <w:r>
         <w:rPr>
-          <w:rFonts w:ascii="Arial" w:hAnsi="Arial" w:cs="Arial"/>
-          <w:shd w:val="clear" w:color="auto" w:fill="FFFFFF"/>
-        </w:rPr>
-        <w:t xml:space="preserve"> internal design</w:t>
-      </w:r>
-      <w:r>
-        <w:rPr>
-          <w:rFonts w:ascii="Arial" w:hAnsi="Arial" w:cs="Arial"/>
-          <w:shd w:val="clear" w:color="auto" w:fill="FFFFFF"/>
-        </w:rPr>
-        <w:t>/code</w:t>
-      </w:r>
-      <w:r>
-        <w:rPr>
-          <w:rFonts w:ascii="Arial" w:hAnsi="Arial" w:cs="Arial"/>
-          <w:shd w:val="clear" w:color="auto" w:fill="FFFFFF"/>
-        </w:rPr>
-        <w:t xml:space="preserve"> reviews</w:t>
-      </w:r>
-      <w:r>
-        <w:rPr>
-          <w:rFonts w:ascii="Arial" w:hAnsi="Arial" w:cs="Arial"/>
-          <w:shd w:val="clear" w:color="auto" w:fill="FFFFFF"/>
-        </w:rPr>
-        <w:br/>
-      </w:r>
-    </w:p>
-    <w:p>
-      <w:pPr>
+          <w:rFonts w:ascii="Arial" w:eastAsia="Arial" w:hAnsi="Arial" w:cs="Arial"/>
+        </w:rPr>
+        <w:t xml:space="preserve"> automated test scripts (Python)</w:t>
+      </w:r>
+      <w:r>
+        <w:rPr>
+          <w:rFonts w:ascii="Arial" w:eastAsia="Arial" w:hAnsi="Arial" w:cs="Arial"/>
+          <w:b/>
+          <w:spacing w:val="1"/>
+        </w:rPr>
+        <w:t xml:space="preserve"> </w:t>
+      </w:r>
+    </w:p>
+    <w:p>
+      <w:pPr>
+        <w:pStyle w:val="ListParagraph"/>
         <w:spacing w:line="240" w:lineRule="exact"/>
-        <w:ind w:left="3600" w:firstLine="720"/>
-        <w:rPr>
-          <w:rFonts w:ascii="Arial" w:eastAsia="Arial" w:hAnsi="Arial" w:cs="Arial"/>
-          <w:b/>
-          <w:bCs/>
-        </w:rPr>
-      </w:pPr>
-      <w:r>
-        <w:rPr>
-          <w:rFonts w:ascii="Arial" w:eastAsia="Arial" w:hAnsi="Arial" w:cs="Arial"/>
-          <w:b/>
-          <w:bCs/>
+        <w:ind w:left="540"/>
+        <w:rPr>
+          <w:rFonts w:ascii="Arial" w:eastAsia="Arial" w:hAnsi="Arial" w:cs="Arial"/>
+          <w:b/>
+        </w:rPr>
+      </w:pPr>
+    </w:p>
+    <w:p>
+      <w:pPr>
+        <w:ind w:left="104"/>
+        <w:rPr>
+          <w:rFonts w:ascii="Arial" w:eastAsia="Arial" w:hAnsi="Arial" w:cs="Arial"/>
+          <w:b/>
+          <w:spacing w:val="1"/>
+        </w:rPr>
+      </w:pPr>
+      <w:r>
+        <w:rPr>
+          <w:rFonts w:ascii="Arial" w:eastAsia="Arial" w:hAnsi="Arial" w:cs="Arial"/>
+          <w:b/>
+        </w:rPr>
+        <w:t>Crane Aerospace &amp; Electronics</w:t>
+      </w:r>
+      <w:r>
+        <w:rPr>
+          <w:rFonts w:ascii="Arial" w:eastAsia="Arial" w:hAnsi="Arial" w:cs="Arial"/>
+          <w:b/>
+        </w:rPr>
+        <w:tab/>
+      </w:r>
+      <w:r>
+        <w:rPr>
+          <w:rFonts w:ascii="Arial" w:eastAsia="Arial" w:hAnsi="Arial" w:cs="Arial"/>
+          <w:b/>
+        </w:rPr>
+        <w:tab/>
+      </w:r>
+      <w:r>
+        <w:rPr>
+          <w:rFonts w:ascii="Arial" w:eastAsia="Arial" w:hAnsi="Arial" w:cs="Arial"/>
+          <w:b/>
           <w:i/>
-          <w:iCs/>
-        </w:rPr>
-        <w:t>Systems Engineering Intern</w:t>
-      </w:r>
-      <w:r>
-        <w:rPr>
-          <w:rFonts w:ascii="Arial" w:eastAsia="Arial" w:hAnsi="Arial" w:cs="Arial"/>
-          <w:b/>
-          <w:bCs/>
+        </w:rPr>
+        <w:t>Embedded Software Engineer</w:t>
+      </w:r>
+      <w:r>
+        <w:rPr>
+          <w:rFonts w:ascii="Arial" w:eastAsia="Arial" w:hAnsi="Arial" w:cs="Arial"/>
+          <w:b/>
           <w:i/>
-          <w:iCs/>
         </w:rPr>
         <w:tab/>
       </w:r>
@@ -2951,29 +2766,49 @@
         <w:rPr>
           <w:rFonts w:ascii="Arial" w:eastAsia="Arial" w:hAnsi="Arial" w:cs="Arial"/>
           <w:b/>
-          <w:bCs/>
           <w:i/>
-          <w:iCs/>
+        </w:rPr>
+        <w:t>I</w:t>
+      </w:r>
+      <w:r>
+        <w:rPr>
+          <w:rFonts w:ascii="Arial" w:eastAsia="Arial" w:hAnsi="Arial" w:cs="Arial"/>
+          <w:b/>
+          <w:i/>
+        </w:rPr>
+        <w:t xml:space="preserve">               </w:t>
+      </w:r>
+      <w:r>
+        <w:rPr>
+          <w:rFonts w:ascii="Arial" w:eastAsia="Arial" w:hAnsi="Arial" w:cs="Arial"/>
+          <w:b/>
+          <w:i/>
         </w:rPr>
         <w:tab/>
-      </w:r>
-      <w:r>
-        <w:rPr>
-          <w:rFonts w:ascii="Arial" w:eastAsia="Arial" w:hAnsi="Arial" w:cs="Arial"/>
-          <w:b/>
-          <w:bCs/>
-          <w:i/>
-          <w:iCs/>
-        </w:rPr>
-        <w:tab/>
-      </w:r>
-      <w:r>
-        <w:rPr>
-          <w:rFonts w:ascii="Arial" w:eastAsia="Arial" w:hAnsi="Arial" w:cs="Arial"/>
-          <w:b/>
-          <w:bCs/>
-        </w:rPr>
-        <w:t xml:space="preserve"> Jun 2015 – Sep 2015</w:t>
+        <w:t xml:space="preserve"> </w:t>
+      </w:r>
+      <w:r>
+        <w:rPr>
+          <w:rFonts w:ascii="Arial" w:eastAsia="Arial" w:hAnsi="Arial" w:cs="Arial"/>
+          <w:b/>
+        </w:rPr>
+        <w:t>Feb 2016</w:t>
+      </w:r>
+      <w:r>
+        <w:rPr>
+          <w:rFonts w:ascii="Arial" w:eastAsia="Arial" w:hAnsi="Arial" w:cs="Arial"/>
+          <w:b/>
+          <w:spacing w:val="1"/>
+        </w:rPr>
+        <w:t xml:space="preserve"> – </w:t>
+      </w:r>
+      <w:r>
+        <w:rPr>
+          <w:rFonts w:ascii="Arial" w:eastAsia="Arial" w:hAnsi="Arial" w:cs="Arial"/>
+          <w:b/>
+          <w:spacing w:val="1"/>
+        </w:rPr>
+        <w:t>Feb 2018</w:t>
       </w:r>
     </w:p>
     <w:p>
@@ -2991,29 +2826,302 @@
       </w:pPr>
       <w:r>
         <w:rPr>
+          <w:rFonts w:ascii="Arial" w:eastAsia="Arial" w:hAnsi="Arial" w:cs="Arial"/>
+        </w:rPr>
+        <w:t>Create</w:t>
+      </w:r>
+      <w:r>
+        <w:rPr>
+          <w:rFonts w:ascii="Arial" w:eastAsia="Arial" w:hAnsi="Arial" w:cs="Arial"/>
+        </w:rPr>
+        <w:t>d</w:t>
+      </w:r>
+      <w:r>
+        <w:rPr>
+          <w:rFonts w:ascii="Arial" w:eastAsia="Arial" w:hAnsi="Arial" w:cs="Arial"/>
+        </w:rPr>
+        <w:t xml:space="preserve"> low-power embedded systems (MPC565 </w:t>
+      </w:r>
+      <w:r>
+        <w:rPr>
+          <w:rFonts w:ascii="Arial" w:eastAsia="Arial" w:hAnsi="Arial" w:cs="Arial"/>
+        </w:rPr>
+        <w:t>platform</w:t>
+      </w:r>
+      <w:r>
+        <w:rPr>
+          <w:rFonts w:ascii="Arial" w:eastAsia="Arial" w:hAnsi="Arial" w:cs="Arial"/>
+        </w:rPr>
+        <w:t>) for processing analog sensor input</w:t>
+      </w:r>
+    </w:p>
+    <w:p>
+      <w:pPr>
+        <w:pStyle w:val="ListParagraph"/>
+        <w:numPr>
+          <w:ilvl w:val="0"/>
+          <w:numId w:val="10"/>
+        </w:numPr>
+        <w:spacing w:line="240" w:lineRule="exact"/>
+        <w:ind w:left="540" w:hanging="180"/>
+        <w:rPr>
+          <w:rFonts w:ascii="Arial" w:eastAsia="Arial" w:hAnsi="Arial" w:cs="Arial"/>
+        </w:rPr>
+      </w:pPr>
+      <w:r>
+        <w:rPr>
           <w:rFonts w:ascii="Arial" w:hAnsi="Arial" w:cs="Arial"/>
           <w:shd w:val="clear" w:color="auto" w:fill="FFFFFF"/>
         </w:rPr>
-        <w:t>System v</w:t>
+        <w:t>Design</w:t>
       </w:r>
       <w:r>
         <w:rPr>
           <w:rFonts w:ascii="Arial" w:hAnsi="Arial" w:cs="Arial"/>
           <w:shd w:val="clear" w:color="auto" w:fill="FFFFFF"/>
         </w:rPr>
-        <w:t>erification testing of the Door Sensing System to be deployed on the COMAC C919 commercial aircraft</w:t>
-      </w:r>
-    </w:p>
-    <w:p>
-      <w:pPr>
+        <w:t>ed</w:t>
+      </w:r>
+      <w:r>
+        <w:rPr>
+          <w:rFonts w:ascii="Arial" w:hAnsi="Arial" w:cs="Arial"/>
+          <w:shd w:val="clear" w:color="auto" w:fill="FFFFFF"/>
+        </w:rPr>
+        <w:t xml:space="preserve"> </w:t>
+      </w:r>
+      <w:r>
+        <w:rPr>
+          <w:rFonts w:ascii="Arial" w:hAnsi="Arial" w:cs="Arial"/>
+          <w:shd w:val="clear" w:color="auto" w:fill="FFFFFF"/>
+        </w:rPr>
+        <w:t>software</w:t>
+      </w:r>
+      <w:r>
+        <w:rPr>
+          <w:rFonts w:ascii="Arial" w:hAnsi="Arial" w:cs="Arial"/>
+          <w:shd w:val="clear" w:color="auto" w:fill="FFFFFF"/>
+        </w:rPr>
+        <w:t xml:space="preserve"> </w:t>
+      </w:r>
+      <w:r>
+        <w:rPr>
+          <w:rFonts w:ascii="Arial" w:hAnsi="Arial" w:cs="Arial"/>
+          <w:shd w:val="clear" w:color="auto" w:fill="FFFFFF"/>
+        </w:rPr>
+        <w:t xml:space="preserve">requirements </w:t>
+      </w:r>
+      <w:r>
+        <w:rPr>
+          <w:rFonts w:ascii="Arial" w:hAnsi="Arial" w:cs="Arial"/>
+          <w:shd w:val="clear" w:color="auto" w:fill="FFFFFF"/>
+        </w:rPr>
+        <w:t>to be agreed upon by</w:t>
+      </w:r>
+      <w:r>
+        <w:rPr>
+          <w:rFonts w:ascii="Arial" w:hAnsi="Arial" w:cs="Arial"/>
+          <w:shd w:val="clear" w:color="auto" w:fill="FFFFFF"/>
+        </w:rPr>
+        <w:t xml:space="preserve"> customer</w:t>
+      </w:r>
+      <w:r>
+        <w:rPr>
+          <w:rFonts w:ascii="Arial" w:hAnsi="Arial" w:cs="Arial"/>
+          <w:shd w:val="clear" w:color="auto" w:fill="FFFFFF"/>
+        </w:rPr>
+        <w:t xml:space="preserve"> (IBM Rational DOORS)</w:t>
+      </w:r>
+    </w:p>
+    <w:p>
+      <w:pPr>
+        <w:pStyle w:val="ListParagraph"/>
+        <w:numPr>
+          <w:ilvl w:val="0"/>
+          <w:numId w:val="10"/>
+        </w:numPr>
         <w:spacing w:line="240" w:lineRule="exact"/>
-        <w:ind w:left="3600" w:firstLine="720"/>
+        <w:ind w:left="540" w:hanging="180"/>
+        <w:rPr>
+          <w:rFonts w:ascii="Arial" w:eastAsia="Arial" w:hAnsi="Arial" w:cs="Arial"/>
+        </w:rPr>
+      </w:pPr>
+      <w:r>
+        <w:rPr>
+          <w:rFonts w:ascii="Arial" w:hAnsi="Arial" w:cs="Arial"/>
+          <w:shd w:val="clear" w:color="auto" w:fill="FFFFFF"/>
+        </w:rPr>
+        <w:t>D</w:t>
+      </w:r>
+      <w:r>
+        <w:rPr>
+          <w:rFonts w:ascii="Arial" w:hAnsi="Arial" w:cs="Arial"/>
+          <w:shd w:val="clear" w:color="auto" w:fill="FFFFFF"/>
+        </w:rPr>
+        <w:t>evelop</w:t>
+      </w:r>
+      <w:r>
+        <w:rPr>
+          <w:rFonts w:ascii="Arial" w:hAnsi="Arial" w:cs="Arial"/>
+          <w:shd w:val="clear" w:color="auto" w:fill="FFFFFF"/>
+        </w:rPr>
+        <w:t>ed</w:t>
+      </w:r>
+      <w:r>
+        <w:rPr>
+          <w:rFonts w:ascii="Arial" w:hAnsi="Arial" w:cs="Arial"/>
+          <w:shd w:val="clear" w:color="auto" w:fill="FFFFFF"/>
+        </w:rPr>
+        <w:t xml:space="preserve"> safety-critical </w:t>
+      </w:r>
+      <w:r>
+        <w:rPr>
+          <w:rFonts w:ascii="Arial" w:hAnsi="Arial" w:cs="Arial"/>
+          <w:shd w:val="clear" w:color="auto" w:fill="FFFFFF"/>
+        </w:rPr>
+        <w:t>production software (C</w:t>
+      </w:r>
+      <w:r>
+        <w:rPr>
+          <w:rFonts w:ascii="Arial" w:hAnsi="Arial" w:cs="Arial"/>
+          <w:shd w:val="clear" w:color="auto" w:fill="FFFFFF"/>
+        </w:rPr>
+        <w:t>, Eclipse, Visual Studio</w:t>
+      </w:r>
+      <w:r>
+        <w:rPr>
+          <w:rFonts w:ascii="Arial" w:hAnsi="Arial" w:cs="Arial"/>
+          <w:shd w:val="clear" w:color="auto" w:fill="FFFFFF"/>
+        </w:rPr>
+        <w:t>)</w:t>
+      </w:r>
+    </w:p>
+    <w:p>
+      <w:pPr>
+        <w:pStyle w:val="ListParagraph"/>
+        <w:numPr>
+          <w:ilvl w:val="0"/>
+          <w:numId w:val="10"/>
+        </w:numPr>
+        <w:spacing w:line="240" w:lineRule="exact"/>
+        <w:ind w:left="540" w:hanging="180"/>
+        <w:rPr>
+          <w:rFonts w:ascii="Arial" w:eastAsia="Arial" w:hAnsi="Arial" w:cs="Arial"/>
+        </w:rPr>
+      </w:pPr>
+      <w:r>
+        <w:rPr>
+          <w:rFonts w:ascii="Arial" w:hAnsi="Arial" w:cs="Arial"/>
+          <w:shd w:val="clear" w:color="auto" w:fill="FFFFFF"/>
+        </w:rPr>
+        <w:t>Conduct</w:t>
+      </w:r>
+      <w:r>
+        <w:rPr>
+          <w:rFonts w:ascii="Arial" w:hAnsi="Arial" w:cs="Arial"/>
+          <w:shd w:val="clear" w:color="auto" w:fill="FFFFFF"/>
+        </w:rPr>
+        <w:t>ed</w:t>
+      </w:r>
+      <w:r>
+        <w:rPr>
+          <w:rFonts w:ascii="Arial" w:hAnsi="Arial" w:cs="Arial"/>
+          <w:shd w:val="clear" w:color="auto" w:fill="FFFFFF"/>
+        </w:rPr>
+        <w:t xml:space="preserve"> software unit</w:t>
+      </w:r>
+      <w:r>
+        <w:rPr>
+          <w:rFonts w:ascii="Arial" w:hAnsi="Arial" w:cs="Arial"/>
+          <w:shd w:val="clear" w:color="auto" w:fill="FFFFFF"/>
+        </w:rPr>
+        <w:t xml:space="preserve"> </w:t>
+      </w:r>
+      <w:r>
+        <w:rPr>
+          <w:rFonts w:ascii="Arial" w:hAnsi="Arial" w:cs="Arial"/>
+          <w:shd w:val="clear" w:color="auto" w:fill="FFFFFF"/>
+        </w:rPr>
+        <w:t>test</w:t>
+      </w:r>
+      <w:r>
+        <w:rPr>
+          <w:rFonts w:ascii="Arial" w:hAnsi="Arial" w:cs="Arial"/>
+          <w:shd w:val="clear" w:color="auto" w:fill="FFFFFF"/>
+        </w:rPr>
+        <w:t xml:space="preserve"> (C++)</w:t>
+      </w:r>
+      <w:r>
+        <w:rPr>
+          <w:rFonts w:ascii="Arial" w:hAnsi="Arial" w:cs="Arial"/>
+          <w:shd w:val="clear" w:color="auto" w:fill="FFFFFF"/>
+        </w:rPr>
+        <w:t xml:space="preserve"> </w:t>
+      </w:r>
+      <w:r>
+        <w:rPr>
+          <w:rFonts w:ascii="Arial" w:hAnsi="Arial" w:cs="Arial"/>
+          <w:shd w:val="clear" w:color="auto" w:fill="FFFFFF"/>
+        </w:rPr>
+        <w:t>against</w:t>
+      </w:r>
+      <w:r>
+        <w:rPr>
+          <w:rFonts w:ascii="Arial" w:hAnsi="Arial" w:cs="Arial"/>
+          <w:shd w:val="clear" w:color="auto" w:fill="FFFFFF"/>
+        </w:rPr>
+        <w:t xml:space="preserve"> target hardware simulator</w:t>
+      </w:r>
+    </w:p>
+    <w:p>
+      <w:pPr>
+        <w:pStyle w:val="ListParagraph"/>
+        <w:numPr>
+          <w:ilvl w:val="0"/>
+          <w:numId w:val="10"/>
+        </w:numPr>
+        <w:spacing w:line="240" w:lineRule="exact"/>
+        <w:ind w:left="540" w:hanging="180"/>
         <w:rPr>
           <w:rFonts w:ascii="Arial" w:eastAsia="Arial" w:hAnsi="Arial" w:cs="Arial"/>
           <w:b/>
           <w:bCs/>
         </w:rPr>
       </w:pPr>
+      <w:r>
+        <w:rPr>
+          <w:rFonts w:ascii="Arial" w:hAnsi="Arial" w:cs="Arial"/>
+          <w:shd w:val="clear" w:color="auto" w:fill="FFFFFF"/>
+        </w:rPr>
+        <w:t>Perform</w:t>
+      </w:r>
+      <w:r>
+        <w:rPr>
+          <w:rFonts w:ascii="Arial" w:hAnsi="Arial" w:cs="Arial"/>
+          <w:shd w:val="clear" w:color="auto" w:fill="FFFFFF"/>
+        </w:rPr>
+        <w:t>ed</w:t>
+      </w:r>
+      <w:r>
+        <w:rPr>
+          <w:rFonts w:ascii="Arial" w:hAnsi="Arial" w:cs="Arial"/>
+          <w:shd w:val="clear" w:color="auto" w:fill="FFFFFF"/>
+        </w:rPr>
+        <w:t xml:space="preserve"> internal design</w:t>
+      </w:r>
+      <w:r>
+        <w:rPr>
+          <w:rFonts w:ascii="Arial" w:hAnsi="Arial" w:cs="Arial"/>
+          <w:shd w:val="clear" w:color="auto" w:fill="FFFFFF"/>
+        </w:rPr>
+        <w:t>/code</w:t>
+      </w:r>
+      <w:r>
+        <w:rPr>
+          <w:rFonts w:ascii="Arial" w:hAnsi="Arial" w:cs="Arial"/>
+          <w:shd w:val="clear" w:color="auto" w:fill="FFFFFF"/>
+        </w:rPr>
+        <w:t xml:space="preserve"> reviews</w:t>
+      </w:r>
     </w:p>
     <w:sectPr>
       <w:type w:val="continuous"/>
@@ -3026,7 +3134,7 @@
 </file>
 
 <file path=word/numbering.xml><?xml version="1.0" encoding="utf-8"?>
-<w:numbering xmlns:wpc="http://schemas.microsoft.com/office/word/2010/wordprocessingCanvas" xmlns:cx="http://schemas.microsoft.com/office/drawing/2014/chartex" xmlns:cx1="http://schemas.microsoft.com/office/drawing/2015/9/8/chartex" xmlns:cx2="http://schemas.microsoft.com/office/drawing/2015/10/21/chartex" xmlns:cx3="http://schemas.microsoft.com/office/drawing/2016/5/9/chartex" xmlns:cx4="http://schemas.microsoft.com/office/drawing/2016/5/10/chartex" xmlns:cx5="http://schemas.microsoft.com/office/drawing/2016/5/11/chartex" xmlns:cx6="http://schemas.microsoft.com/office/drawing/2016/5/12/chartex" xmlns:cx7="http://schemas.microsoft.com/office/drawing/2016/5/13/chartex" xmlns:cx8="http://schemas.microsoft.com/office/drawing/2016/5/14/chartex" xmlns:mc="http://schemas.openxmlformats.org/markup-compatibility/2006" xmlns:aink="http://schemas.microsoft.com/office/drawing/2016/ink" xmlns:am3d="http://schemas.microsoft.com/office/drawing/2017/model3d" xmlns:o="urn:schemas-microsoft-com:office:office" xmlns:r="http://schemas.openxmlformats.org/officeDocument/2006/relationships" xmlns:m="http://schemas.openxmlformats.org/officeDocument/2006/math" xmlns:v="urn:schemas-microsoft-com:vml" xmlns:wp14="http://schemas.microsoft.com/office/word/2010/wordprocessingDrawing" xmlns:wp="http://schemas.openxmlformats.org/drawingml/2006/wordprocessingDrawing" xmlns:w10="urn:schemas-microsoft-com:office:word" xmlns:w="http://schemas.openxmlformats.org/wordprocessingml/2006/main" xmlns:w14="http://schemas.microsoft.com/office/word/2010/wordml" xmlns:w15="http://schemas.microsoft.com/office/word/2012/wordml" xmlns:w16cex="http://schemas.microsoft.com/office/word/2018/wordml/cex" xmlns:w16cid="http://schemas.microsoft.com/office/word/2016/wordml/cid" xmlns:w16="http://schemas.microsoft.com/office/word/2018/wordml" xmlns:w16se="http://schemas.microsoft.com/office/word/2015/wordml/symex" xmlns:wpg="http://schemas.microsoft.com/office/word/2010/wordprocessingGroup" xmlns:wpi="http://schemas.microsoft.com/office/word/2010/wordprocessingInk" xmlns:wne="http://schemas.microsoft.com/office/word/2006/wordml" xmlns:wps="http://schemas.microsoft.com/office/word/2010/wordprocessingShape" mc:Ignorable="w14 w15 w16se w16cid w16 w16cex wp14">
+<w:numbering xmlns:wpc="http://schemas.microsoft.com/office/word/2010/wordprocessingCanvas" xmlns:cx="http://schemas.microsoft.com/office/drawing/2014/chartex" xmlns:cx1="http://schemas.microsoft.com/office/drawing/2015/9/8/chartex" xmlns:cx2="http://schemas.microsoft.com/office/drawing/2015/10/21/chartex" xmlns:cx3="http://schemas.microsoft.com/office/drawing/2016/5/9/chartex" xmlns:cx4="http://schemas.microsoft.com/office/drawing/2016/5/10/chartex" xmlns:cx5="http://schemas.microsoft.com/office/drawing/2016/5/11/chartex" xmlns:cx6="http://schemas.microsoft.com/office/drawing/2016/5/12/chartex" xmlns:cx7="http://schemas.microsoft.com/office/drawing/2016/5/13/chartex" xmlns:cx8="http://schemas.microsoft.com/office/drawing/2016/5/14/chartex" xmlns:mc="http://schemas.openxmlformats.org/markup-compatibility/2006" xmlns:aink="http://schemas.microsoft.com/office/drawing/2016/ink" xmlns:am3d="http://schemas.microsoft.com/office/drawing/2017/model3d" xmlns:o="urn:schemas-microsoft-com:office:office" xmlns:r="http://schemas.openxmlformats.org/officeDocument/2006/relationships" xmlns:m="http://schemas.openxmlformats.org/officeDocument/2006/math" xmlns:v="urn:schemas-microsoft-com:vml" xmlns:wp14="http://schemas.microsoft.com/office/word/2010/wordprocessingDrawing" xmlns:wp="http://schemas.openxmlformats.org/drawingml/2006/wordprocessingDrawing" xmlns:w10="urn:schemas-microsoft-com:office:word" xmlns:w="http://schemas.openxmlformats.org/wordprocessingml/2006/main" xmlns:w14="http://schemas.microsoft.com/office/word/2010/wordml" xmlns:w15="http://schemas.microsoft.com/office/word/2012/wordml" xmlns:w16cex="http://schemas.microsoft.com/office/word/2018/wordml/cex" xmlns:w16cid="http://schemas.microsoft.com/office/word/2016/wordml/cid" xmlns:w16="http://schemas.microsoft.com/office/word/2018/wordml" xmlns:w16sdtdh="http://schemas.microsoft.com/office/word/2020/wordml/sdtdatahash" xmlns:w16se="http://schemas.microsoft.com/office/word/2015/wordml/symex" xmlns:wpg="http://schemas.microsoft.com/office/word/2010/wordprocessingGroup" xmlns:wpi="http://schemas.microsoft.com/office/word/2010/wordprocessingInk" xmlns:wne="http://schemas.microsoft.com/office/word/2006/wordml" xmlns:wps="http://schemas.microsoft.com/office/word/2010/wordprocessingShape" mc:Ignorable="w14 w15 w16se w16cid w16 w16cex w16sdtdh wp14">
   <w:abstractNum w:abstractNumId="0" w15:restartNumberingAfterBreak="0">
     <w:nsid w:val="010D0F48"/>
     <w:multiLevelType w:val="hybridMultilevel"/>
@@ -3831,7 +3939,7 @@
   <w:abstractNum w:abstractNumId="7" w15:restartNumberingAfterBreak="0">
     <w:nsid w:val="41947B58"/>
     <w:multiLevelType w:val="hybridMultilevel"/>
-    <w:tmpl w:val="6376FEC6"/>
+    <w:tmpl w:val="659A5C32"/>
     <w:lvl w:ilvl="0" w:tplc="04090001">
       <w:start w:val="1"/>
       <w:numFmt w:val="bullet"/>
@@ -4666,7 +4774,7 @@
 </file>
 
 <file path=word/styles.xml><?xml version="1.0" encoding="utf-8"?>
-<w:styles xmlns:mc="http://schemas.openxmlformats.org/markup-compatibility/2006" xmlns:r="http://schemas.openxmlformats.org/officeDocument/2006/relationships" xmlns:w="http://schemas.openxmlformats.org/wordprocessingml/2006/main" xmlns:w14="http://schemas.microsoft.com/office/word/2010/wordml" xmlns:w15="http://schemas.microsoft.com/office/word/2012/wordml" xmlns:w16cex="http://schemas.microsoft.com/office/word/2018/wordml/cex" xmlns:w16cid="http://schemas.microsoft.com/office/word/2016/wordml/cid" xmlns:w16="http://schemas.microsoft.com/office/word/2018/wordml" xmlns:w16se="http://schemas.microsoft.com/office/word/2015/wordml/symex" mc:Ignorable="w14 w15 w16se w16cid w16 w16cex">
+<w:styles xmlns:mc="http://schemas.openxmlformats.org/markup-compatibility/2006" xmlns:r="http://schemas.openxmlformats.org/officeDocument/2006/relationships" xmlns:w="http://schemas.openxmlformats.org/wordprocessingml/2006/main" xmlns:w14="http://schemas.microsoft.com/office/word/2010/wordml" xmlns:w15="http://schemas.microsoft.com/office/word/2012/wordml" xmlns:w16cex="http://schemas.microsoft.com/office/word/2018/wordml/cex" xmlns:w16cid="http://schemas.microsoft.com/office/word/2016/wordml/cid" xmlns:w16="http://schemas.microsoft.com/office/word/2018/wordml" xmlns:w16sdtdh="http://schemas.microsoft.com/office/word/2020/wordml/sdtdatahash" xmlns:w16se="http://schemas.microsoft.com/office/word/2015/wordml/symex" mc:Ignorable="w14 w15 w16se w16cid w16 w16cex w16sdtdh">
   <w:docDefaults>
     <w:rPrDefault>
       <w:rPr>

</xml_diff>